<commit_message>
I added introduction to report.
</commit_message>
<xml_diff>
--- a/Report.docx
+++ b/Report.docx
@@ -131,6 +131,15 @@
           <w:rFonts w:ascii="Times New Roman" w:hAnsi="Times New Roman" w:cs="Times New Roman"/>
           <w:sz w:val="44"/>
         </w:rPr>
+        <w:t xml:space="preserve">Simulation </w:t>
+      </w:r>
+      <w:bookmarkStart w:id="0" w:name="_GoBack"/>
+      <w:bookmarkEnd w:id="0"/>
+      <w:r>
+        <w:rPr>
+          <w:rFonts w:ascii="Times New Roman" w:hAnsi="Times New Roman" w:cs="Times New Roman"/>
+          <w:sz w:val="44"/>
+        </w:rPr>
         <w:t xml:space="preserve">Project </w:t>
       </w:r>
     </w:p>
@@ -175,14 +184,21 @@
     </w:p>
     <w:p>
       <w:pPr>
-        <w:pStyle w:val="GvdeMetni"/>
-        <w:spacing w:before="9"/>
-        <w:rPr>
-          <w:rFonts w:ascii="Times New Roman" w:hAnsi="Times New Roman" w:cs="Times New Roman"/>
-          <w:b/>
-          <w:sz w:val="63"/>
-        </w:rPr>
-      </w:pPr>
+        <w:spacing w:line="513" w:lineRule="exact"/>
+        <w:ind w:left="800" w:right="387"/>
+        <w:jc w:val="center"/>
+        <w:rPr>
+          <w:rFonts w:ascii="Times New Roman" w:hAnsi="Times New Roman" w:cs="Times New Roman"/>
+          <w:sz w:val="44"/>
+        </w:rPr>
+      </w:pPr>
+      <w:r>
+        <w:rPr>
+          <w:rFonts w:ascii="Times New Roman" w:hAnsi="Times New Roman" w:cs="Times New Roman"/>
+          <w:sz w:val="44"/>
+        </w:rPr>
+        <w:t>EE-464 – Static Power Conversion II</w:t>
+      </w:r>
     </w:p>
     <w:p>
       <w:pPr>
@@ -225,6 +241,24 @@
           <w:szCs w:val="36"/>
         </w:rPr>
         <w:t>Emine BOSTANCI</w:t>
+      </w:r>
+    </w:p>
+    <w:p>
+      <w:pPr>
+        <w:rPr>
+          <w:rFonts w:ascii="Times New Roman" w:hAnsi="Times New Roman" w:cs="Times New Roman"/>
+          <w:sz w:val="36"/>
+          <w:szCs w:val="36"/>
+        </w:rPr>
+      </w:pPr>
+      <w:r>
+        <w:rPr>
+          <w:rFonts w:ascii="Times New Roman" w:hAnsi="Times New Roman" w:cs="Times New Roman"/>
+          <w:sz w:val="36"/>
+          <w:szCs w:val="36"/>
+        </w:rPr>
+        <w:tab/>
+        <w:t>Dr. Ozan KEYSAN</w:t>
       </w:r>
     </w:p>
     <w:p>
@@ -355,20 +389,50 @@
           <w:sz w:val="32"/>
           <w:szCs w:val="32"/>
         </w:rPr>
-        <w:lastRenderedPageBreak/>
-        <w:t xml:space="preserve">PART A: </w:t>
-      </w:r>
-      <w:r>
+        <w:t>INTRODUCTION</w:t>
+      </w:r>
+    </w:p>
+    <w:p>
+      <w:pPr>
+        <w:ind w:firstLine="720"/>
+        <w:jc w:val="both"/>
+      </w:pPr>
+      <w:r>
+        <w:t>We need to make a simulation project for EE462 and EE464 courses. The aim of this project is designing a motor drive by using sinusoidal PWM for surface mount permanent magnet synchronous machine. For controlling motor, we implemented a current and speed controller by using id-iq parameters. We cannot use Simulink blocks. Therefore, we need to create our own blocks. For part B, we should use sinusoidal PWM technique. Also, in part D, we select the ideal component for project.</w:t>
+      </w:r>
+    </w:p>
+    <w:p>
+      <w:pPr>
         <w:rPr>
           <w:b/>
           <w:bCs/>
           <w:sz w:val="32"/>
           <w:szCs w:val="32"/>
         </w:rPr>
+      </w:pPr>
+      <w:r>
+        <w:rPr>
+          <w:b/>
+          <w:bCs/>
+          <w:sz w:val="32"/>
+          <w:szCs w:val="32"/>
+        </w:rPr>
+        <w:t xml:space="preserve">PART A: </w:t>
+      </w:r>
+      <w:r>
+        <w:rPr>
+          <w:b/>
+          <w:bCs/>
+          <w:sz w:val="32"/>
+          <w:szCs w:val="32"/>
+        </w:rPr>
         <w:t>PRE-DESIGN STAGE</w:t>
       </w:r>
     </w:p>
     <w:p>
+      <w:pPr>
+        <w:jc w:val="both"/>
+      </w:pPr>
       <w:r>
         <w:t xml:space="preserve">1-) </w:t>
       </w:r>
@@ -378,6 +442,7 @@
     </w:p>
     <w:p>
       <w:pPr>
+        <w:jc w:val="both"/>
         <w:rPr>
           <w:rFonts w:eastAsiaTheme="minorEastAsia"/>
         </w:rPr>
@@ -452,6 +517,9 @@
       </m:oMathPara>
     </w:p>
     <w:p>
+      <w:pPr>
+        <w:jc w:val="both"/>
+      </w:pPr>
       <w:r>
         <w:t>w</w:t>
       </w:r>
@@ -467,6 +535,7 @@
     </w:p>
     <w:p>
       <w:pPr>
+        <w:jc w:val="both"/>
         <w:rPr>
           <w:iCs/>
         </w:rPr>
@@ -493,6 +562,7 @@
     </w:p>
     <w:p>
       <w:pPr>
+        <w:jc w:val="both"/>
         <w:rPr>
           <w:iCs/>
         </w:rPr>
@@ -506,6 +576,7 @@
     </w:p>
     <w:p>
       <w:pPr>
+        <w:jc w:val="both"/>
         <w:rPr>
           <w:iCs/>
         </w:rPr>
@@ -531,6 +602,7 @@
     </w:p>
     <w:p>
       <w:pPr>
+        <w:jc w:val="both"/>
         <w:rPr>
           <w:rFonts w:eastAsiaTheme="minorEastAsia"/>
           <w:iCs/>
@@ -603,6 +675,7 @@
     </w:p>
     <w:p>
       <w:pPr>
+        <w:jc w:val="both"/>
         <w:rPr>
           <w:iCs/>
         </w:rPr>
@@ -616,6 +689,9 @@
       </w:r>
     </w:p>
     <w:p>
+      <w:pPr>
+        <w:jc w:val="both"/>
+      </w:pPr>
       <w:r>
         <w:t xml:space="preserve">3-) </w:t>
       </w:r>
@@ -631,6 +707,7 @@
     </w:p>
     <w:p>
       <w:pPr>
+        <w:jc w:val="both"/>
         <w:rPr>
           <w:rFonts w:eastAsiaTheme="minorEastAsia"/>
         </w:rPr>
@@ -705,14 +782,55 @@
       </m:oMathPara>
     </w:p>
     <w:p>
+      <w:pPr>
+        <w:jc w:val="both"/>
+      </w:pPr>
       <w:r>
         <w:t>Where I=250A (maximum motor current), f=300 Hz (since three phase rectifier output)</w:t>
       </w:r>
     </w:p>
     <w:p>
+      <w:pPr>
+        <w:jc w:val="both"/>
+      </w:pPr>
       <w:r>
         <w:t>When we calculate by using that equation, we find DC link capacitor value as 83 mF.</w:t>
       </w:r>
+    </w:p>
+    <w:p>
+      <w:pPr>
+        <w:jc w:val="both"/>
+      </w:pPr>
+    </w:p>
+    <w:p>
+      <w:pPr>
+        <w:jc w:val="both"/>
+      </w:pPr>
+    </w:p>
+    <w:p>
+      <w:pPr>
+        <w:jc w:val="both"/>
+      </w:pPr>
+    </w:p>
+    <w:p>
+      <w:pPr>
+        <w:jc w:val="both"/>
+      </w:pPr>
+    </w:p>
+    <w:p>
+      <w:pPr>
+        <w:jc w:val="both"/>
+      </w:pPr>
+    </w:p>
+    <w:p>
+      <w:pPr>
+        <w:jc w:val="both"/>
+      </w:pPr>
+    </w:p>
+    <w:p>
+      <w:pPr>
+        <w:jc w:val="both"/>
+      </w:pPr>
     </w:p>
     <w:p>
       <w:pPr>
@@ -730,25 +848,24 @@
           <w:sz w:val="32"/>
           <w:szCs w:val="32"/>
         </w:rPr>
+        <w:lastRenderedPageBreak/>
         <w:t>PART B: SINUSOIDAL PWM</w:t>
       </w:r>
     </w:p>
     <w:p>
-      <w:r>
-        <w:t>1-)</w:t>
-      </w:r>
-    </w:p>
-    <w:p>
       <w:pPr>
         <w:keepNext/>
         <w:jc w:val="center"/>
       </w:pPr>
       <w:r>
+        <w:rPr>
+          <w:noProof/>
+        </w:rPr>
         <w:drawing>
-          <wp:inline distT="0" distB="0" distL="0" distR="0" wp14:anchorId="5D82159B" wp14:editId="34C2EF42">
-            <wp:extent cx="3408883" cy="1666930"/>
-            <wp:effectExtent l="0" t="0" r="1270" b="0"/>
-            <wp:docPr id="1" name="Resim 1"/>
+          <wp:inline distT="0" distB="0" distL="0" distR="0" wp14:anchorId="71101F36" wp14:editId="2AA2754C">
+            <wp:extent cx="5943600" cy="3742055"/>
+            <wp:effectExtent l="0" t="0" r="0" b="0"/>
+            <wp:docPr id="2" name="Resim 2"/>
             <wp:cNvGraphicFramePr>
               <a:graphicFrameLocks xmlns:a="http://schemas.openxmlformats.org/drawingml/2006/main" noChangeAspect="1"/>
             </wp:cNvGraphicFramePr>
@@ -768,7 +885,7 @@
                   <pic:spPr>
                     <a:xfrm>
                       <a:off x="0" y="0"/>
-                      <a:ext cx="3425263" cy="1674940"/>
+                      <a:ext cx="5943600" cy="3742055"/>
                     </a:xfrm>
                     <a:prstGeom prst="rect">
                       <a:avLst/>
@@ -785,6 +902,12 @@
       <w:pPr>
         <w:pStyle w:val="ResimYazs"/>
         <w:jc w:val="center"/>
+        <w:rPr>
+          <w:b/>
+          <w:bCs/>
+          <w:sz w:val="32"/>
+          <w:szCs w:val="32"/>
+        </w:rPr>
       </w:pPr>
       <w:r>
         <w:t xml:space="preserve">Figure </w:t>
@@ -798,7 +921,12 @@
         </w:r>
       </w:fldSimple>
       <w:r>
-        <w:t>: Rotor Speed(rad/sec) vs time(sec) characteristic</w:t>
+        <w:t>: Whole block diagram of motor drive</w:t>
+      </w:r>
+    </w:p>
+    <w:p>
+      <w:r>
+        <w:t>1-)</w:t>
       </w:r>
     </w:p>
     <w:p>
@@ -807,12 +935,14 @@
         <w:jc w:val="center"/>
       </w:pPr>
       <w:r>
-        <w:lastRenderedPageBreak/>
+        <w:rPr>
+          <w:noProof/>
+        </w:rPr>
         <w:drawing>
-          <wp:inline distT="0" distB="0" distL="0" distR="0" wp14:anchorId="109A6133" wp14:editId="30B34CA3">
-            <wp:extent cx="3972154" cy="1942366"/>
-            <wp:effectExtent l="0" t="0" r="0" b="1270"/>
-            <wp:docPr id="32" name="Resim 32"/>
+          <wp:inline distT="0" distB="0" distL="0" distR="0" wp14:anchorId="5D82159B" wp14:editId="34C2EF42">
+            <wp:extent cx="3408883" cy="1666930"/>
+            <wp:effectExtent l="0" t="0" r="1270" b="0"/>
+            <wp:docPr id="1" name="Resim 1"/>
             <wp:cNvGraphicFramePr>
               <a:graphicFrameLocks xmlns:a="http://schemas.openxmlformats.org/drawingml/2006/main" noChangeAspect="1"/>
             </wp:cNvGraphicFramePr>
@@ -832,7 +962,7 @@
                   <pic:spPr>
                     <a:xfrm>
                       <a:off x="0" y="0"/>
-                      <a:ext cx="3982032" cy="1947196"/>
+                      <a:ext cx="3425263" cy="1674940"/>
                     </a:xfrm>
                     <a:prstGeom prst="rect">
                       <a:avLst/>
@@ -853,16 +983,29 @@
       <w:r>
         <w:t xml:space="preserve">Figure </w:t>
       </w:r>
-      <w:fldSimple w:instr=" SEQ Figure \* ARABIC ">
-        <w:r>
-          <w:rPr>
-            <w:noProof/>
-          </w:rPr>
-          <w:t>2</w:t>
-        </w:r>
-      </w:fldSimple>
-      <w:r>
-        <w:t>: VAB linetoline voltage from a distance</w:t>
+      <w:r>
+        <w:fldChar w:fldCharType="begin"/>
+      </w:r>
+      <w:r>
+        <w:instrText xml:space="preserve"> SEQ Figure \* ARABIC </w:instrText>
+      </w:r>
+      <w:r>
+        <w:fldChar w:fldCharType="separate"/>
+      </w:r>
+      <w:r>
+        <w:rPr>
+          <w:noProof/>
+        </w:rPr>
+        <w:t>2</w:t>
+      </w:r>
+      <w:r>
+        <w:rPr>
+          <w:noProof/>
+        </w:rPr>
+        <w:fldChar w:fldCharType="end"/>
+      </w:r>
+      <w:r>
+        <w:t>: Rotor Speed(rad/sec) vs time(sec) characteristic</w:t>
       </w:r>
     </w:p>
     <w:p>
@@ -871,11 +1014,15 @@
         <w:jc w:val="center"/>
       </w:pPr>
       <w:r>
+        <w:rPr>
+          <w:noProof/>
+        </w:rPr>
+        <w:lastRenderedPageBreak/>
         <w:drawing>
-          <wp:inline distT="0" distB="0" distL="0" distR="0" wp14:anchorId="129D1304" wp14:editId="55AF31A2">
-            <wp:extent cx="3503981" cy="1713431"/>
-            <wp:effectExtent l="0" t="0" r="1270" b="1270"/>
-            <wp:docPr id="3" name="Resim 3"/>
+          <wp:inline distT="0" distB="0" distL="0" distR="0" wp14:anchorId="109A6133" wp14:editId="30B34CA3">
+            <wp:extent cx="3972154" cy="1942366"/>
+            <wp:effectExtent l="0" t="0" r="0" b="1270"/>
+            <wp:docPr id="32" name="Resim 32"/>
             <wp:cNvGraphicFramePr>
               <a:graphicFrameLocks xmlns:a="http://schemas.openxmlformats.org/drawingml/2006/main" noChangeAspect="1"/>
             </wp:cNvGraphicFramePr>
@@ -895,7 +1042,7 @@
                   <pic:spPr>
                     <a:xfrm>
                       <a:off x="0" y="0"/>
-                      <a:ext cx="3515111" cy="1718874"/>
+                      <a:ext cx="3982032" cy="1947196"/>
                     </a:xfrm>
                     <a:prstGeom prst="rect">
                       <a:avLst/>
@@ -916,16 +1063,29 @@
       <w:r>
         <w:t xml:space="preserve">Figure </w:t>
       </w:r>
-      <w:fldSimple w:instr=" SEQ Figure \* ARABIC ">
-        <w:r>
-          <w:rPr>
-            <w:noProof/>
-          </w:rPr>
-          <w:t>3</w:t>
-        </w:r>
-      </w:fldSimple>
-      <w:r>
-        <w:t>: Three phase line voltages upon close look</w:t>
+      <w:r>
+        <w:fldChar w:fldCharType="begin"/>
+      </w:r>
+      <w:r>
+        <w:instrText xml:space="preserve"> SEQ Figure \* ARABIC </w:instrText>
+      </w:r>
+      <w:r>
+        <w:fldChar w:fldCharType="separate"/>
+      </w:r>
+      <w:r>
+        <w:rPr>
+          <w:noProof/>
+        </w:rPr>
+        <w:t>3</w:t>
+      </w:r>
+      <w:r>
+        <w:rPr>
+          <w:noProof/>
+        </w:rPr>
+        <w:fldChar w:fldCharType="end"/>
+      </w:r>
+      <w:r>
+        <w:t>: VAB linetoline voltage from a distance</w:t>
       </w:r>
     </w:p>
     <w:p>
@@ -934,11 +1094,14 @@
         <w:jc w:val="center"/>
       </w:pPr>
       <w:r>
+        <w:rPr>
+          <w:noProof/>
+        </w:rPr>
         <w:drawing>
-          <wp:inline distT="0" distB="0" distL="0" distR="0" wp14:anchorId="738FD153" wp14:editId="0261C1E1">
-            <wp:extent cx="3628339" cy="1774241"/>
-            <wp:effectExtent l="0" t="0" r="0" b="0"/>
-            <wp:docPr id="19" name="Resim 19"/>
+          <wp:inline distT="0" distB="0" distL="0" distR="0" wp14:anchorId="129D1304" wp14:editId="55AF31A2">
+            <wp:extent cx="3503981" cy="1713431"/>
+            <wp:effectExtent l="0" t="0" r="1270" b="1270"/>
+            <wp:docPr id="3" name="Resim 3"/>
             <wp:cNvGraphicFramePr>
               <a:graphicFrameLocks xmlns:a="http://schemas.openxmlformats.org/drawingml/2006/main" noChangeAspect="1"/>
             </wp:cNvGraphicFramePr>
@@ -958,7 +1121,7 @@
                   <pic:spPr>
                     <a:xfrm>
                       <a:off x="0" y="0"/>
-                      <a:ext cx="3640971" cy="1780418"/>
+                      <a:ext cx="3515111" cy="1718874"/>
                     </a:xfrm>
                     <a:prstGeom prst="rect">
                       <a:avLst/>
@@ -979,25 +1142,29 @@
       <w:r>
         <w:t xml:space="preserve">Figure </w:t>
       </w:r>
-      <w:fldSimple w:instr=" SEQ Figure \* ARABIC ">
-        <w:r>
-          <w:rPr>
-            <w:noProof/>
-          </w:rPr>
-          <w:t>4</w:t>
-        </w:r>
-      </w:fldSimple>
-      <w:r>
-        <w:t xml:space="preserve">: </w:t>
-      </w:r>
-      <w:r>
-        <w:t xml:space="preserve">VAB linetoline </w:t>
-      </w:r>
-      <w:r>
-        <w:t>currents</w:t>
-      </w:r>
-      <w:r>
-        <w:t xml:space="preserve"> from a distance</w:t>
+      <w:r>
+        <w:fldChar w:fldCharType="begin"/>
+      </w:r>
+      <w:r>
+        <w:instrText xml:space="preserve"> SEQ Figure \* ARABIC </w:instrText>
+      </w:r>
+      <w:r>
+        <w:fldChar w:fldCharType="separate"/>
+      </w:r>
+      <w:r>
+        <w:rPr>
+          <w:noProof/>
+        </w:rPr>
+        <w:t>4</w:t>
+      </w:r>
+      <w:r>
+        <w:rPr>
+          <w:noProof/>
+        </w:rPr>
+        <w:fldChar w:fldCharType="end"/>
+      </w:r>
+      <w:r>
+        <w:t>: Three phase line voltages upon close look</w:t>
       </w:r>
     </w:p>
     <w:p>
@@ -1006,12 +1173,14 @@
         <w:jc w:val="center"/>
       </w:pPr>
       <w:r>
-        <w:lastRenderedPageBreak/>
+        <w:rPr>
+          <w:noProof/>
+        </w:rPr>
         <w:drawing>
-          <wp:inline distT="0" distB="0" distL="0" distR="0" wp14:anchorId="5BC08D50" wp14:editId="3F292659">
-            <wp:extent cx="3408883" cy="1666929"/>
-            <wp:effectExtent l="0" t="0" r="1270" b="0"/>
-            <wp:docPr id="26" name="Resim 26"/>
+          <wp:inline distT="0" distB="0" distL="0" distR="0" wp14:anchorId="738FD153" wp14:editId="0261C1E1">
+            <wp:extent cx="3628339" cy="1774241"/>
+            <wp:effectExtent l="0" t="0" r="0" b="0"/>
+            <wp:docPr id="19" name="Resim 19"/>
             <wp:cNvGraphicFramePr>
               <a:graphicFrameLocks xmlns:a="http://schemas.openxmlformats.org/drawingml/2006/main" noChangeAspect="1"/>
             </wp:cNvGraphicFramePr>
@@ -1031,7 +1200,7 @@
                   <pic:spPr>
                     <a:xfrm>
                       <a:off x="0" y="0"/>
-                      <a:ext cx="3416758" cy="1670780"/>
+                      <a:ext cx="3640971" cy="1780418"/>
                     </a:xfrm>
                     <a:prstGeom prst="rect">
                       <a:avLst/>
@@ -1052,25 +1221,38 @@
       <w:r>
         <w:t xml:space="preserve">Figure </w:t>
       </w:r>
-      <w:fldSimple w:instr=" SEQ Figure \* ARABIC ">
-        <w:r>
-          <w:rPr>
-            <w:noProof/>
-          </w:rPr>
-          <w:t>5</w:t>
-        </w:r>
-      </w:fldSimple>
+      <w:r>
+        <w:fldChar w:fldCharType="begin"/>
+      </w:r>
+      <w:r>
+        <w:instrText xml:space="preserve"> SEQ Figure \* ARABIC </w:instrText>
+      </w:r>
+      <w:r>
+        <w:fldChar w:fldCharType="separate"/>
+      </w:r>
+      <w:r>
+        <w:rPr>
+          <w:noProof/>
+        </w:rPr>
+        <w:t>5</w:t>
+      </w:r>
+      <w:r>
+        <w:rPr>
+          <w:noProof/>
+        </w:rPr>
+        <w:fldChar w:fldCharType="end"/>
+      </w:r>
       <w:r>
         <w:t xml:space="preserve">: </w:t>
       </w:r>
       <w:r>
-        <w:t xml:space="preserve">Three phase line </w:t>
-      </w:r>
-      <w:r>
-        <w:t>current</w:t>
-      </w:r>
-      <w:r>
-        <w:t>s upon close look</w:t>
+        <w:t xml:space="preserve">VAB linetoline </w:t>
+      </w:r>
+      <w:r>
+        <w:t>currents</w:t>
+      </w:r>
+      <w:r>
+        <w:t xml:space="preserve"> from a distance</w:t>
       </w:r>
     </w:p>
     <w:p>
@@ -1079,11 +1261,15 @@
         <w:jc w:val="center"/>
       </w:pPr>
       <w:r>
+        <w:rPr>
+          <w:noProof/>
+        </w:rPr>
+        <w:lastRenderedPageBreak/>
         <w:drawing>
-          <wp:inline distT="0" distB="0" distL="0" distR="0" wp14:anchorId="05688671" wp14:editId="200E8188">
-            <wp:extent cx="3613709" cy="1767088"/>
-            <wp:effectExtent l="0" t="0" r="6350" b="5080"/>
-            <wp:docPr id="28" name="Resim 28"/>
+          <wp:inline distT="0" distB="0" distL="0" distR="0" wp14:anchorId="5BC08D50" wp14:editId="3F292659">
+            <wp:extent cx="3408883" cy="1666929"/>
+            <wp:effectExtent l="0" t="0" r="1270" b="0"/>
+            <wp:docPr id="26" name="Resim 26"/>
             <wp:cNvGraphicFramePr>
               <a:graphicFrameLocks xmlns:a="http://schemas.openxmlformats.org/drawingml/2006/main" noChangeAspect="1"/>
             </wp:cNvGraphicFramePr>
@@ -1103,7 +1289,7 @@
                   <pic:spPr>
                     <a:xfrm>
                       <a:off x="0" y="0"/>
-                      <a:ext cx="3631307" cy="1775694"/>
+                      <a:ext cx="3416758" cy="1670780"/>
                     </a:xfrm>
                     <a:prstGeom prst="rect">
                       <a:avLst/>
@@ -1124,16 +1310,38 @@
       <w:r>
         <w:t xml:space="preserve">Figure </w:t>
       </w:r>
-      <w:fldSimple w:instr=" SEQ Figure \* ARABIC ">
-        <w:r>
-          <w:rPr>
-            <w:noProof/>
-          </w:rPr>
-          <w:t>6</w:t>
-        </w:r>
-      </w:fldSimple>
-      <w:r>
-        <w:t>: Electromechanical Torque (Nm) vs time characteristic</w:t>
+      <w:r>
+        <w:fldChar w:fldCharType="begin"/>
+      </w:r>
+      <w:r>
+        <w:instrText xml:space="preserve"> SEQ Figure \* ARABIC </w:instrText>
+      </w:r>
+      <w:r>
+        <w:fldChar w:fldCharType="separate"/>
+      </w:r>
+      <w:r>
+        <w:rPr>
+          <w:noProof/>
+        </w:rPr>
+        <w:t>6</w:t>
+      </w:r>
+      <w:r>
+        <w:rPr>
+          <w:noProof/>
+        </w:rPr>
+        <w:fldChar w:fldCharType="end"/>
+      </w:r>
+      <w:r>
+        <w:t xml:space="preserve">: </w:t>
+      </w:r>
+      <w:r>
+        <w:t xml:space="preserve">Three phase line </w:t>
+      </w:r>
+      <w:r>
+        <w:t>current</w:t>
+      </w:r>
+      <w:r>
+        <w:t>s upon close look</w:t>
       </w:r>
     </w:p>
     <w:p>
@@ -1142,11 +1350,14 @@
         <w:jc w:val="center"/>
       </w:pPr>
       <w:r>
+        <w:rPr>
+          <w:noProof/>
+        </w:rPr>
         <w:drawing>
-          <wp:inline distT="0" distB="0" distL="0" distR="0" wp14:anchorId="5499C9B4" wp14:editId="48CEEF5D">
-            <wp:extent cx="3577133" cy="1749202"/>
-            <wp:effectExtent l="0" t="0" r="4445" b="3810"/>
-            <wp:docPr id="30" name="Resim 30"/>
+          <wp:inline distT="0" distB="0" distL="0" distR="0" wp14:anchorId="05688671" wp14:editId="200E8188">
+            <wp:extent cx="3613709" cy="1767088"/>
+            <wp:effectExtent l="0" t="0" r="6350" b="5080"/>
+            <wp:docPr id="28" name="Resim 28"/>
             <wp:cNvGraphicFramePr>
               <a:graphicFrameLocks xmlns:a="http://schemas.openxmlformats.org/drawingml/2006/main" noChangeAspect="1"/>
             </wp:cNvGraphicFramePr>
@@ -1166,7 +1377,7 @@
                   <pic:spPr>
                     <a:xfrm>
                       <a:off x="0" y="0"/>
-                      <a:ext cx="3586350" cy="1753709"/>
+                      <a:ext cx="3631307" cy="1775694"/>
                     </a:xfrm>
                     <a:prstGeom prst="rect">
                       <a:avLst/>
@@ -1187,24 +1398,29 @@
       <w:r>
         <w:t xml:space="preserve">Figure </w:t>
       </w:r>
-      <w:fldSimple w:instr=" SEQ Figure \* ARABIC ">
-        <w:r>
-          <w:rPr>
-            <w:noProof/>
-          </w:rPr>
-          <w:t>7</w:t>
-        </w:r>
-      </w:fldSimple>
-      <w:r>
-        <w:t>: d (blue) and q(red) currents vs time characteristic</w:t>
-      </w:r>
-      <w:r>
-        <w:t>s</w:t>
-      </w:r>
-    </w:p>
-    <w:p>
-      <w:r>
-        <w:t xml:space="preserve">2-) </w:t>
+      <w:r>
+        <w:fldChar w:fldCharType="begin"/>
+      </w:r>
+      <w:r>
+        <w:instrText xml:space="preserve"> SEQ Figure \* ARABIC </w:instrText>
+      </w:r>
+      <w:r>
+        <w:fldChar w:fldCharType="separate"/>
+      </w:r>
+      <w:r>
+        <w:rPr>
+          <w:noProof/>
+        </w:rPr>
+        <w:t>7</w:t>
+      </w:r>
+      <w:r>
+        <w:rPr>
+          <w:noProof/>
+        </w:rPr>
+        <w:fldChar w:fldCharType="end"/>
+      </w:r>
+      <w:r>
+        <w:t>: Electromechanical Torque (Nm) vs time characteristic</w:t>
       </w:r>
     </w:p>
     <w:p>
@@ -1213,12 +1429,14 @@
         <w:jc w:val="center"/>
       </w:pPr>
       <w:r>
-        <w:lastRenderedPageBreak/>
+        <w:rPr>
+          <w:noProof/>
+        </w:rPr>
         <w:drawing>
-          <wp:inline distT="0" distB="0" distL="0" distR="0" wp14:anchorId="1673B43B" wp14:editId="2A6EB386">
-            <wp:extent cx="4476750" cy="2189112"/>
-            <wp:effectExtent l="0" t="0" r="0" b="1905"/>
-            <wp:docPr id="9" name="Resim 9"/>
+          <wp:inline distT="0" distB="0" distL="0" distR="0" wp14:anchorId="5499C9B4" wp14:editId="48CEEF5D">
+            <wp:extent cx="3577133" cy="1749202"/>
+            <wp:effectExtent l="0" t="0" r="4445" b="3810"/>
+            <wp:docPr id="30" name="Resim 30"/>
             <wp:cNvGraphicFramePr>
               <a:graphicFrameLocks xmlns:a="http://schemas.openxmlformats.org/drawingml/2006/main" noChangeAspect="1"/>
             </wp:cNvGraphicFramePr>
@@ -1238,7 +1456,7 @@
                   <pic:spPr>
                     <a:xfrm>
                       <a:off x="0" y="0"/>
-                      <a:ext cx="4478926" cy="2190176"/>
+                      <a:ext cx="3586350" cy="1753709"/>
                     </a:xfrm>
                     <a:prstGeom prst="rect">
                       <a:avLst/>
@@ -1259,19 +1477,37 @@
       <w:r>
         <w:t xml:space="preserve">Figure </w:t>
       </w:r>
-      <w:fldSimple w:instr=" SEQ Figure \* ARABIC ">
-        <w:r>
-          <w:rPr>
-            <w:noProof/>
-          </w:rPr>
-          <w:t>8</w:t>
-        </w:r>
-      </w:fldSimple>
-      <w:r>
-        <w:t xml:space="preserve">: </w:t>
-      </w:r>
-      <w:r>
-        <w:t>Rotor Speed(rad/sec) vs time(sec) characteristic</w:t>
+      <w:r>
+        <w:fldChar w:fldCharType="begin"/>
+      </w:r>
+      <w:r>
+        <w:instrText xml:space="preserve"> SEQ Figure \* ARABIC </w:instrText>
+      </w:r>
+      <w:r>
+        <w:fldChar w:fldCharType="separate"/>
+      </w:r>
+      <w:r>
+        <w:rPr>
+          <w:noProof/>
+        </w:rPr>
+        <w:t>8</w:t>
+      </w:r>
+      <w:r>
+        <w:rPr>
+          <w:noProof/>
+        </w:rPr>
+        <w:fldChar w:fldCharType="end"/>
+      </w:r>
+      <w:r>
+        <w:t>: d (blue) and q(red) currents vs time characteristic</w:t>
+      </w:r>
+      <w:r>
+        <w:t>s</w:t>
+      </w:r>
+    </w:p>
+    <w:p>
+      <w:r>
+        <w:t xml:space="preserve">2-) </w:t>
       </w:r>
     </w:p>
     <w:p>
@@ -1280,11 +1516,15 @@
         <w:jc w:val="center"/>
       </w:pPr>
       <w:r>
+        <w:rPr>
+          <w:noProof/>
+        </w:rPr>
+        <w:lastRenderedPageBreak/>
         <w:drawing>
-          <wp:inline distT="0" distB="0" distL="0" distR="0" wp14:anchorId="4044AE9E" wp14:editId="7109744F">
-            <wp:extent cx="4457700" cy="2179796"/>
-            <wp:effectExtent l="0" t="0" r="0" b="0"/>
-            <wp:docPr id="10" name="Resim 10"/>
+          <wp:inline distT="0" distB="0" distL="0" distR="0" wp14:anchorId="1673B43B" wp14:editId="2A6EB386">
+            <wp:extent cx="4476750" cy="2189112"/>
+            <wp:effectExtent l="0" t="0" r="0" b="1905"/>
+            <wp:docPr id="9" name="Resim 9"/>
             <wp:cNvGraphicFramePr>
               <a:graphicFrameLocks xmlns:a="http://schemas.openxmlformats.org/drawingml/2006/main" noChangeAspect="1"/>
             </wp:cNvGraphicFramePr>
@@ -1304,7 +1544,7 @@
                   <pic:spPr>
                     <a:xfrm>
                       <a:off x="0" y="0"/>
-                      <a:ext cx="4466640" cy="2184168"/>
+                      <a:ext cx="4478926" cy="2190176"/>
                     </a:xfrm>
                     <a:prstGeom prst="rect">
                       <a:avLst/>
@@ -1325,19 +1565,32 @@
       <w:r>
         <w:t xml:space="preserve">Figure </w:t>
       </w:r>
-      <w:fldSimple w:instr=" SEQ Figure \* ARABIC ">
-        <w:r>
-          <w:rPr>
-            <w:noProof/>
-          </w:rPr>
-          <w:t>9</w:t>
-        </w:r>
-      </w:fldSimple>
+      <w:r>
+        <w:fldChar w:fldCharType="begin"/>
+      </w:r>
+      <w:r>
+        <w:instrText xml:space="preserve"> SEQ Figure \* ARABIC </w:instrText>
+      </w:r>
+      <w:r>
+        <w:fldChar w:fldCharType="separate"/>
+      </w:r>
+      <w:r>
+        <w:rPr>
+          <w:noProof/>
+        </w:rPr>
+        <w:t>9</w:t>
+      </w:r>
+      <w:r>
+        <w:rPr>
+          <w:noProof/>
+        </w:rPr>
+        <w:fldChar w:fldCharType="end"/>
+      </w:r>
       <w:r>
         <w:t xml:space="preserve">: </w:t>
       </w:r>
       <w:r>
-        <w:t>d (blue) and q(red) currents vs time characteristics</w:t>
+        <w:t>Rotor Speed(rad/sec) vs time(sec) characteristic</w:t>
       </w:r>
     </w:p>
     <w:p>
@@ -1346,11 +1599,14 @@
         <w:jc w:val="center"/>
       </w:pPr>
       <w:r>
+        <w:rPr>
+          <w:noProof/>
+        </w:rPr>
         <w:drawing>
-          <wp:inline distT="0" distB="0" distL="0" distR="0" wp14:anchorId="60BE8389" wp14:editId="4354BBC1">
-            <wp:extent cx="4421665" cy="2162175"/>
+          <wp:inline distT="0" distB="0" distL="0" distR="0" wp14:anchorId="4044AE9E" wp14:editId="7109744F">
+            <wp:extent cx="4457700" cy="2179796"/>
             <wp:effectExtent l="0" t="0" r="0" b="0"/>
-            <wp:docPr id="14" name="Resim 14"/>
+            <wp:docPr id="10" name="Resim 10"/>
             <wp:cNvGraphicFramePr>
               <a:graphicFrameLocks xmlns:a="http://schemas.openxmlformats.org/drawingml/2006/main" noChangeAspect="1"/>
             </wp:cNvGraphicFramePr>
@@ -1370,7 +1626,7 @@
                   <pic:spPr>
                     <a:xfrm>
                       <a:off x="0" y="0"/>
-                      <a:ext cx="4430745" cy="2166615"/>
+                      <a:ext cx="4466640" cy="2184168"/>
                     </a:xfrm>
                     <a:prstGeom prst="rect">
                       <a:avLst/>
@@ -1391,19 +1647,32 @@
       <w:r>
         <w:t xml:space="preserve">Figure </w:t>
       </w:r>
-      <w:fldSimple w:instr=" SEQ Figure \* ARABIC ">
-        <w:r>
-          <w:rPr>
-            <w:noProof/>
-          </w:rPr>
-          <w:t>10</w:t>
-        </w:r>
-      </w:fldSimple>
+      <w:r>
+        <w:fldChar w:fldCharType="begin"/>
+      </w:r>
+      <w:r>
+        <w:instrText xml:space="preserve"> SEQ Figure \* ARABIC </w:instrText>
+      </w:r>
+      <w:r>
+        <w:fldChar w:fldCharType="separate"/>
+      </w:r>
+      <w:r>
+        <w:rPr>
+          <w:noProof/>
+        </w:rPr>
+        <w:t>10</w:t>
+      </w:r>
+      <w:r>
+        <w:rPr>
+          <w:noProof/>
+        </w:rPr>
+        <w:fldChar w:fldCharType="end"/>
+      </w:r>
       <w:r>
         <w:t xml:space="preserve">: </w:t>
       </w:r>
       <w:r>
-        <w:t>VAB linetoline currents from a distance</w:t>
+        <w:t>d (blue) and q(red) currents vs time characteristics</w:t>
       </w:r>
     </w:p>
     <w:p>
@@ -1411,14 +1680,15 @@
         <w:keepNext/>
         <w:jc w:val="center"/>
       </w:pPr>
-      <w:bookmarkStart w:id="0" w:name="_GoBack"/>
-      <w:r>
-        <w:lastRenderedPageBreak/>
+      <w:r>
+        <w:rPr>
+          <w:noProof/>
+        </w:rPr>
         <w:drawing>
-          <wp:inline distT="0" distB="0" distL="0" distR="0" wp14:anchorId="5D9E161E" wp14:editId="373184D6">
-            <wp:extent cx="4905375" cy="2398707"/>
-            <wp:effectExtent l="0" t="0" r="0" b="1905"/>
-            <wp:docPr id="12" name="Resim 12"/>
+          <wp:inline distT="0" distB="0" distL="0" distR="0" wp14:anchorId="60BE8389" wp14:editId="4354BBC1">
+            <wp:extent cx="4421665" cy="2162175"/>
+            <wp:effectExtent l="0" t="0" r="0" b="0"/>
+            <wp:docPr id="14" name="Resim 14"/>
             <wp:cNvGraphicFramePr>
               <a:graphicFrameLocks xmlns:a="http://schemas.openxmlformats.org/drawingml/2006/main" noChangeAspect="1"/>
             </wp:cNvGraphicFramePr>
@@ -1438,6 +1708,89 @@
                   <pic:spPr>
                     <a:xfrm>
                       <a:off x="0" y="0"/>
+                      <a:ext cx="4430745" cy="2166615"/>
+                    </a:xfrm>
+                    <a:prstGeom prst="rect">
+                      <a:avLst/>
+                    </a:prstGeom>
+                  </pic:spPr>
+                </pic:pic>
+              </a:graphicData>
+            </a:graphic>
+          </wp:inline>
+        </w:drawing>
+      </w:r>
+    </w:p>
+    <w:p>
+      <w:pPr>
+        <w:pStyle w:val="ResimYazs"/>
+        <w:jc w:val="center"/>
+      </w:pPr>
+      <w:r>
+        <w:t xml:space="preserve">Figure </w:t>
+      </w:r>
+      <w:r>
+        <w:fldChar w:fldCharType="begin"/>
+      </w:r>
+      <w:r>
+        <w:instrText xml:space="preserve"> SEQ Figure \* ARABIC </w:instrText>
+      </w:r>
+      <w:r>
+        <w:fldChar w:fldCharType="separate"/>
+      </w:r>
+      <w:r>
+        <w:rPr>
+          <w:noProof/>
+        </w:rPr>
+        <w:t>11</w:t>
+      </w:r>
+      <w:r>
+        <w:rPr>
+          <w:noProof/>
+        </w:rPr>
+        <w:fldChar w:fldCharType="end"/>
+      </w:r>
+      <w:r>
+        <w:t xml:space="preserve">: </w:t>
+      </w:r>
+      <w:r>
+        <w:t>VAB linetoline currents from a distance</w:t>
+      </w:r>
+    </w:p>
+    <w:p>
+      <w:pPr>
+        <w:keepNext/>
+        <w:jc w:val="center"/>
+      </w:pPr>
+      <w:r>
+        <w:rPr>
+          <w:noProof/>
+        </w:rPr>
+        <w:lastRenderedPageBreak/>
+        <w:drawing>
+          <wp:inline distT="0" distB="0" distL="0" distR="0" wp14:anchorId="5D9E161E" wp14:editId="373184D6">
+            <wp:extent cx="4905375" cy="2398707"/>
+            <wp:effectExtent l="0" t="0" r="0" b="1905"/>
+            <wp:docPr id="12" name="Resim 12"/>
+            <wp:cNvGraphicFramePr>
+              <a:graphicFrameLocks xmlns:a="http://schemas.openxmlformats.org/drawingml/2006/main" noChangeAspect="1"/>
+            </wp:cNvGraphicFramePr>
+            <a:graphic xmlns:a="http://schemas.openxmlformats.org/drawingml/2006/main">
+              <a:graphicData uri="http://schemas.openxmlformats.org/drawingml/2006/picture">
+                <pic:pic xmlns:pic="http://schemas.openxmlformats.org/drawingml/2006/picture">
+                  <pic:nvPicPr>
+                    <pic:cNvPr id="1" name=""/>
+                    <pic:cNvPicPr/>
+                  </pic:nvPicPr>
+                  <pic:blipFill>
+                    <a:blip r:embed="rId17"/>
+                    <a:stretch>
+                      <a:fillRect/>
+                    </a:stretch>
+                  </pic:blipFill>
+                  <pic:spPr>
+                    <a:xfrm>
+                      <a:off x="0" y="0"/>
                       <a:ext cx="4915636" cy="2403724"/>
                     </a:xfrm>
                     <a:prstGeom prst="rect">
@@ -1450,7 +1803,6 @@
           </wp:inline>
         </w:drawing>
       </w:r>
-      <w:bookmarkEnd w:id="0"/>
     </w:p>
     <w:p>
       <w:pPr>
@@ -1460,14 +1812,27 @@
       <w:r>
         <w:t xml:space="preserve">Figure </w:t>
       </w:r>
-      <w:fldSimple w:instr=" SEQ Figure \* ARABIC ">
-        <w:r>
-          <w:rPr>
-            <w:noProof/>
-          </w:rPr>
-          <w:t>11</w:t>
-        </w:r>
-      </w:fldSimple>
+      <w:r>
+        <w:fldChar w:fldCharType="begin"/>
+      </w:r>
+      <w:r>
+        <w:instrText xml:space="preserve"> SEQ Figure \* ARABIC </w:instrText>
+      </w:r>
+      <w:r>
+        <w:fldChar w:fldCharType="separate"/>
+      </w:r>
+      <w:r>
+        <w:rPr>
+          <w:noProof/>
+        </w:rPr>
+        <w:t>12</w:t>
+      </w:r>
+      <w:r>
+        <w:rPr>
+          <w:noProof/>
+        </w:rPr>
+        <w:fldChar w:fldCharType="end"/>
+      </w:r>
       <w:r>
         <w:t xml:space="preserve">: </w:t>
       </w:r>
@@ -1478,8 +1843,41 @@
     <w:p/>
     <w:p/>
     <w:p/>
-    <w:p/>
-    <w:p/>
+    <w:p>
+      <w:pPr>
+        <w:rPr>
+          <w:b/>
+          <w:bCs/>
+          <w:sz w:val="32"/>
+          <w:szCs w:val="32"/>
+        </w:rPr>
+      </w:pPr>
+      <w:r>
+        <w:rPr>
+          <w:b/>
+          <w:bCs/>
+          <w:sz w:val="32"/>
+          <w:szCs w:val="32"/>
+        </w:rPr>
+        <w:t>PART D: COMPONENT SELECTION AND VERIFICATION</w:t>
+      </w:r>
+    </w:p>
+    <w:p>
+      <w:r>
+        <w:t xml:space="preserve">1-) </w:t>
+      </w:r>
+    </w:p>
+    <w:p>
+      <w:r>
+        <w:t>IGBT</w:t>
+      </w:r>
+      <w:r>
+        <w:t>: We have large current rating</w:t>
+      </w:r>
+      <w:r>
+        <w:t xml:space="preserve"> for motor.</w:t>
+      </w:r>
+    </w:p>
     <w:p/>
     <w:p/>
     <w:p/>
@@ -1617,6 +2015,7 @@
     <w:lsdException w:name="HTML Sample" w:semiHidden="1" w:unhideWhenUsed="1"/>
     <w:lsdException w:name="HTML Typewriter" w:semiHidden="1" w:unhideWhenUsed="1"/>
     <w:lsdException w:name="HTML Variable" w:semiHidden="1" w:unhideWhenUsed="1"/>
+    <w:lsdException w:name="Normal Table" w:semiHidden="1" w:unhideWhenUsed="1"/>
     <w:lsdException w:name="annotation subject" w:semiHidden="1" w:unhideWhenUsed="1"/>
     <w:lsdException w:name="No List" w:semiHidden="1" w:unhideWhenUsed="1"/>
     <w:lsdException w:name="Outline List 1" w:semiHidden="1" w:unhideWhenUsed="1"/>
@@ -1663,8 +2062,10 @@
     <w:lsdException w:name="Table Subtle 2" w:semiHidden="1" w:unhideWhenUsed="1"/>
     <w:lsdException w:name="Table Web 1" w:semiHidden="1" w:unhideWhenUsed="1"/>
     <w:lsdException w:name="Table Web 2" w:semiHidden="1" w:unhideWhenUsed="1"/>
+    <w:lsdException w:name="Table Web 3" w:semiHidden="1" w:unhideWhenUsed="1"/>
     <w:lsdException w:name="Balloon Text" w:semiHidden="1" w:unhideWhenUsed="1"/>
     <w:lsdException w:name="Table Grid" w:uiPriority="39"/>
+    <w:lsdException w:name="Table Theme" w:semiHidden="1" w:unhideWhenUsed="1"/>
     <w:lsdException w:name="Placeholder Text" w:semiHidden="1"/>
     <w:lsdException w:name="No Spacing" w:uiPriority="1" w:qFormat="1"/>
     <w:lsdException w:name="Light Shading" w:uiPriority="60"/>

</xml_diff>

<commit_message>
I added svpwm block.
</commit_message>
<xml_diff>
--- a/Report.docx
+++ b/Report.docx
@@ -133,8 +133,6 @@
         </w:rPr>
         <w:t xml:space="preserve">Simulation </w:t>
       </w:r>
-      <w:bookmarkStart w:id="0" w:name="_GoBack"/>
-      <w:bookmarkEnd w:id="0"/>
       <w:r>
         <w:rPr>
           <w:rFonts w:ascii="Times New Roman" w:hAnsi="Times New Roman" w:cs="Times New Roman"/>
@@ -232,51 +230,52 @@
           <w:szCs w:val="36"/>
         </w:rPr>
         <w:tab/>
-        <w:t xml:space="preserve">Dr. </w:t>
-      </w:r>
+      </w:r>
+      <w:proofErr w:type="spellStart"/>
       <w:r>
         <w:rPr>
           <w:rFonts w:ascii="Times New Roman" w:hAnsi="Times New Roman" w:cs="Times New Roman"/>
           <w:sz w:val="36"/>
           <w:szCs w:val="36"/>
         </w:rPr>
-        <w:t>Emine BOSTANCI</w:t>
-      </w:r>
-    </w:p>
-    <w:p>
-      <w:pPr>
+        <w:t>Dr.</w:t>
+      </w:r>
+      <w:proofErr w:type="spellEnd"/>
+      <w:r>
         <w:rPr>
           <w:rFonts w:ascii="Times New Roman" w:hAnsi="Times New Roman" w:cs="Times New Roman"/>
           <w:sz w:val="36"/>
           <w:szCs w:val="36"/>
         </w:rPr>
-      </w:pPr>
+        <w:t xml:space="preserve"> </w:t>
+      </w:r>
+      <w:proofErr w:type="spellStart"/>
       <w:r>
         <w:rPr>
           <w:rFonts w:ascii="Times New Roman" w:hAnsi="Times New Roman" w:cs="Times New Roman"/>
           <w:sz w:val="36"/>
           <w:szCs w:val="36"/>
         </w:rPr>
-        <w:tab/>
-        <w:t>Dr. Ozan KEYSAN</w:t>
-      </w:r>
-    </w:p>
-    <w:p>
-      <w:pPr>
+        <w:t>Emine</w:t>
+      </w:r>
+      <w:proofErr w:type="spellEnd"/>
+      <w:r>
         <w:rPr>
           <w:rFonts w:ascii="Times New Roman" w:hAnsi="Times New Roman" w:cs="Times New Roman"/>
           <w:sz w:val="36"/>
           <w:szCs w:val="36"/>
         </w:rPr>
-      </w:pPr>
-      <w:r>
+        <w:t xml:space="preserve"> BOSTANCI</w:t>
+      </w:r>
+    </w:p>
+    <w:p>
+      <w:pPr>
         <w:rPr>
           <w:rFonts w:ascii="Times New Roman" w:hAnsi="Times New Roman" w:cs="Times New Roman"/>
           <w:sz w:val="36"/>
           <w:szCs w:val="36"/>
         </w:rPr>
-        <w:t>Students:</w:t>
-      </w:r>
+      </w:pPr>
       <w:r>
         <w:rPr>
           <w:rFonts w:ascii="Times New Roman" w:hAnsi="Times New Roman" w:cs="Times New Roman"/>
@@ -284,6 +283,49 @@
           <w:szCs w:val="36"/>
         </w:rPr>
         <w:tab/>
+      </w:r>
+      <w:proofErr w:type="spellStart"/>
+      <w:r>
+        <w:rPr>
+          <w:rFonts w:ascii="Times New Roman" w:hAnsi="Times New Roman" w:cs="Times New Roman"/>
+          <w:sz w:val="36"/>
+          <w:szCs w:val="36"/>
+        </w:rPr>
+        <w:t>Dr.</w:t>
+      </w:r>
+      <w:proofErr w:type="spellEnd"/>
+      <w:r>
+        <w:rPr>
+          <w:rFonts w:ascii="Times New Roman" w:hAnsi="Times New Roman" w:cs="Times New Roman"/>
+          <w:sz w:val="36"/>
+          <w:szCs w:val="36"/>
+        </w:rPr>
+        <w:t xml:space="preserve"> Ozan KEYSAN</w:t>
+      </w:r>
+    </w:p>
+    <w:p>
+      <w:pPr>
+        <w:rPr>
+          <w:rFonts w:ascii="Times New Roman" w:hAnsi="Times New Roman" w:cs="Times New Roman"/>
+          <w:sz w:val="36"/>
+          <w:szCs w:val="36"/>
+        </w:rPr>
+      </w:pPr>
+      <w:r>
+        <w:rPr>
+          <w:rFonts w:ascii="Times New Roman" w:hAnsi="Times New Roman" w:cs="Times New Roman"/>
+          <w:sz w:val="36"/>
+          <w:szCs w:val="36"/>
+        </w:rPr>
+        <w:t>Students:</w:t>
+      </w:r>
+      <w:r>
+        <w:rPr>
+          <w:rFonts w:ascii="Times New Roman" w:hAnsi="Times New Roman" w:cs="Times New Roman"/>
+          <w:sz w:val="36"/>
+          <w:szCs w:val="36"/>
+        </w:rPr>
+        <w:tab/>
         <w:t xml:space="preserve"> </w:t>
       </w:r>
     </w:p>
@@ -301,7 +343,23 @@
           <w:sz w:val="36"/>
         </w:rPr>
         <w:tab/>
-        <w:t>Ali Aydın - 2093326</w:t>
+        <w:t xml:space="preserve">Ali </w:t>
+      </w:r>
+      <w:proofErr w:type="spellStart"/>
+      <w:r>
+        <w:rPr>
+          <w:rFonts w:ascii="Times New Roman" w:hAnsi="Times New Roman" w:cs="Times New Roman"/>
+          <w:sz w:val="36"/>
+        </w:rPr>
+        <w:t>Aydın</w:t>
+      </w:r>
+      <w:proofErr w:type="spellEnd"/>
+      <w:r>
+        <w:rPr>
+          <w:rFonts w:ascii="Times New Roman" w:hAnsi="Times New Roman" w:cs="Times New Roman"/>
+          <w:sz w:val="36"/>
+        </w:rPr>
+        <w:t xml:space="preserve"> - 2093326</w:t>
       </w:r>
     </w:p>
     <w:p>
@@ -398,7 +456,15 @@
         <w:jc w:val="both"/>
       </w:pPr>
       <w:r>
-        <w:t>We need to make a simulation project for EE462 and EE464 courses. The aim of this project is designing a motor drive by using sinusoidal PWM for surface mount permanent magnet synchronous machine. For controlling motor, we implemented a current and speed controller by using id-iq parameters. We cannot use Simulink blocks. Therefore, we need to create our own blocks. For part B, we should use sinusoidal PWM technique. Also, in part D, we select the ideal component for project.</w:t>
+        <w:t>We need to make a simulation project for EE462 and EE464 courses. The aim of this project is designing a motor drive by using sinusoidal PWM for surface mount permanent magnet synchronous machine. For controlling motor, we implemented a current and speed controller by using id-</w:t>
+      </w:r>
+      <w:proofErr w:type="spellStart"/>
+      <w:r>
+        <w:t>iq</w:t>
+      </w:r>
+      <w:proofErr w:type="spellEnd"/>
+      <w:r>
+        <w:t xml:space="preserve"> parameters. We cannot use Simulink blocks. Therefore, we need to create our own blocks. For part B, we should use sinusoidal PWM technique. Also, in part D, we select the ideal component for project.</w:t>
       </w:r>
     </w:p>
     <w:p>
@@ -520,6 +586,7 @@
       <w:pPr>
         <w:jc w:val="both"/>
       </w:pPr>
+      <w:proofErr w:type="spellStart"/>
       <w:r>
         <w:t>w</w:t>
       </w:r>
@@ -529,6 +596,7 @@
         </w:rPr>
         <w:t>mech</w:t>
       </w:r>
+      <w:proofErr w:type="spellEnd"/>
       <w:r>
         <w:t xml:space="preserve"> = 266.67 rad/sec</w:t>
       </w:r>
@@ -540,6 +608,7 @@
           <w:iCs/>
         </w:rPr>
       </w:pPr>
+      <w:proofErr w:type="spellStart"/>
       <w:r>
         <w:rPr>
           <w:iCs/>
@@ -553,12 +622,21 @@
         </w:rPr>
         <w:t>rated</w:t>
       </w:r>
+      <w:proofErr w:type="spellEnd"/>
       <w:r>
         <w:rPr>
           <w:iCs/>
         </w:rPr>
-        <w:t>=300 N.m</w:t>
-      </w:r>
+        <w:t xml:space="preserve">=300 </w:t>
+      </w:r>
+      <w:proofErr w:type="spellStart"/>
+      <w:r>
+        <w:rPr>
+          <w:iCs/>
+        </w:rPr>
+        <w:t>N.m</w:t>
+      </w:r>
+      <w:proofErr w:type="spellEnd"/>
     </w:p>
     <w:p>
       <w:pPr>
@@ -680,12 +758,37 @@
           <w:iCs/>
         </w:rPr>
       </w:pPr>
+      <w:proofErr w:type="spellStart"/>
       <w:r>
         <w:rPr>
           <w:rFonts w:eastAsiaTheme="minorEastAsia"/>
           <w:iCs/>
         </w:rPr>
-        <w:t xml:space="preserve">fmaximum is 467 Hz. For switching frequency, we should take it at least 21 times of fmaximum. We can choose the switching frequency as 10 kHz. </w:t>
+        <w:t>fmaximum</w:t>
+      </w:r>
+      <w:proofErr w:type="spellEnd"/>
+      <w:r>
+        <w:rPr>
+          <w:rFonts w:eastAsiaTheme="minorEastAsia"/>
+          <w:iCs/>
+        </w:rPr>
+        <w:t xml:space="preserve"> is 467 Hz. For switching frequency, we should take it at least 21 times of </w:t>
+      </w:r>
+      <w:proofErr w:type="spellStart"/>
+      <w:r>
+        <w:rPr>
+          <w:rFonts w:eastAsiaTheme="minorEastAsia"/>
+          <w:iCs/>
+        </w:rPr>
+        <w:t>fmaximum</w:t>
+      </w:r>
+      <w:proofErr w:type="spellEnd"/>
+      <w:r>
+        <w:rPr>
+          <w:rFonts w:eastAsiaTheme="minorEastAsia"/>
+          <w:iCs/>
+        </w:rPr>
+        <w:t xml:space="preserve">. We can choose the switching frequency as 10 kHz. </w:t>
       </w:r>
     </w:p>
     <w:p>
@@ -912,14 +1015,27 @@
       <w:r>
         <w:t xml:space="preserve">Figure </w:t>
       </w:r>
-      <w:fldSimple w:instr=" SEQ Figure \* ARABIC ">
-        <w:r>
-          <w:rPr>
-            <w:noProof/>
-          </w:rPr>
-          <w:t>1</w:t>
-        </w:r>
-      </w:fldSimple>
+      <w:r>
+        <w:fldChar w:fldCharType="begin"/>
+      </w:r>
+      <w:r>
+        <w:instrText xml:space="preserve"> SEQ Figure \* ARABIC </w:instrText>
+      </w:r>
+      <w:r>
+        <w:fldChar w:fldCharType="separate"/>
+      </w:r>
+      <w:r>
+        <w:rPr>
+          <w:noProof/>
+        </w:rPr>
+        <w:t>1</w:t>
+      </w:r>
+      <w:r>
+        <w:rPr>
+          <w:noProof/>
+        </w:rPr>
+        <w:fldChar w:fldCharType="end"/>
+      </w:r>
       <w:r>
         <w:t>: Whole block diagram of motor drive</w:t>
       </w:r>
@@ -983,27 +1099,14 @@
       <w:r>
         <w:t xml:space="preserve">Figure </w:t>
       </w:r>
-      <w:r>
-        <w:fldChar w:fldCharType="begin"/>
-      </w:r>
-      <w:r>
-        <w:instrText xml:space="preserve"> SEQ Figure \* ARABIC </w:instrText>
-      </w:r>
-      <w:r>
-        <w:fldChar w:fldCharType="separate"/>
-      </w:r>
-      <w:r>
-        <w:rPr>
-          <w:noProof/>
-        </w:rPr>
-        <w:t>2</w:t>
-      </w:r>
-      <w:r>
-        <w:rPr>
-          <w:noProof/>
-        </w:rPr>
-        <w:fldChar w:fldCharType="end"/>
-      </w:r>
+      <w:fldSimple w:instr=" SEQ Figure \* ARABIC ">
+        <w:r>
+          <w:rPr>
+            <w:noProof/>
+          </w:rPr>
+          <w:t>2</w:t>
+        </w:r>
+      </w:fldSimple>
       <w:r>
         <w:t>: Rotor Speed(rad/sec) vs time(sec) characteristic</w:t>
       </w:r>
@@ -1063,29 +1166,24 @@
       <w:r>
         <w:t xml:space="preserve">Figure </w:t>
       </w:r>
-      <w:r>
-        <w:fldChar w:fldCharType="begin"/>
-      </w:r>
-      <w:r>
-        <w:instrText xml:space="preserve"> SEQ Figure \* ARABIC </w:instrText>
-      </w:r>
-      <w:r>
-        <w:fldChar w:fldCharType="separate"/>
-      </w:r>
-      <w:r>
-        <w:rPr>
-          <w:noProof/>
-        </w:rPr>
-        <w:t>3</w:t>
-      </w:r>
-      <w:r>
-        <w:rPr>
-          <w:noProof/>
-        </w:rPr>
-        <w:fldChar w:fldCharType="end"/>
-      </w:r>
-      <w:r>
-        <w:t>: VAB linetoline voltage from a distance</w:t>
+      <w:fldSimple w:instr=" SEQ Figure \* ARABIC ">
+        <w:r>
+          <w:rPr>
+            <w:noProof/>
+          </w:rPr>
+          <w:t>3</w:t>
+        </w:r>
+      </w:fldSimple>
+      <w:r>
+        <w:t xml:space="preserve">: VAB </w:t>
+      </w:r>
+      <w:proofErr w:type="spellStart"/>
+      <w:r>
+        <w:t>linetoline</w:t>
+      </w:r>
+      <w:proofErr w:type="spellEnd"/>
+      <w:r>
+        <w:t xml:space="preserve"> voltage from a distance</w:t>
       </w:r>
     </w:p>
     <w:p>
@@ -1142,27 +1240,14 @@
       <w:r>
         <w:t xml:space="preserve">Figure </w:t>
       </w:r>
-      <w:r>
-        <w:fldChar w:fldCharType="begin"/>
-      </w:r>
-      <w:r>
-        <w:instrText xml:space="preserve"> SEQ Figure \* ARABIC </w:instrText>
-      </w:r>
-      <w:r>
-        <w:fldChar w:fldCharType="separate"/>
-      </w:r>
-      <w:r>
-        <w:rPr>
-          <w:noProof/>
-        </w:rPr>
-        <w:t>4</w:t>
-      </w:r>
-      <w:r>
-        <w:rPr>
-          <w:noProof/>
-        </w:rPr>
-        <w:fldChar w:fldCharType="end"/>
-      </w:r>
+      <w:fldSimple w:instr=" SEQ Figure \* ARABIC ">
+        <w:r>
+          <w:rPr>
+            <w:noProof/>
+          </w:rPr>
+          <w:t>4</w:t>
+        </w:r>
+      </w:fldSimple>
       <w:r>
         <w:t>: Three phase line voltages upon close look</w:t>
       </w:r>
@@ -1172,15 +1257,13 @@
         <w:keepNext/>
         <w:jc w:val="center"/>
       </w:pPr>
-      <w:r>
-        <w:rPr>
-          <w:noProof/>
-        </w:rPr>
+      <w:bookmarkStart w:id="0" w:name="_GoBack"/>
+      <w:r>
         <w:drawing>
-          <wp:inline distT="0" distB="0" distL="0" distR="0" wp14:anchorId="738FD153" wp14:editId="0261C1E1">
-            <wp:extent cx="3628339" cy="1774241"/>
-            <wp:effectExtent l="0" t="0" r="0" b="0"/>
-            <wp:docPr id="19" name="Resim 19"/>
+          <wp:inline distT="0" distB="0" distL="0" distR="0" wp14:anchorId="4910FB91" wp14:editId="3C16A1AA">
+            <wp:extent cx="3575714" cy="1748509"/>
+            <wp:effectExtent l="0" t="0" r="5715" b="4445"/>
+            <wp:docPr id="22" name="Resim 22"/>
             <wp:cNvGraphicFramePr>
               <a:graphicFrameLocks xmlns:a="http://schemas.openxmlformats.org/drawingml/2006/main" noChangeAspect="1"/>
             </wp:cNvGraphicFramePr>
@@ -1200,7 +1283,7 @@
                   <pic:spPr>
                     <a:xfrm>
                       <a:off x="0" y="0"/>
-                      <a:ext cx="3640971" cy="1780418"/>
+                      <a:ext cx="3585221" cy="1753158"/>
                     </a:xfrm>
                     <a:prstGeom prst="rect">
                       <a:avLst/>
@@ -1212,6 +1295,7 @@
           </wp:inline>
         </w:drawing>
       </w:r>
+      <w:bookmarkEnd w:id="0"/>
     </w:p>
     <w:p>
       <w:pPr>
@@ -1221,38 +1305,22 @@
       <w:r>
         <w:t xml:space="preserve">Figure </w:t>
       </w:r>
-      <w:r>
-        <w:fldChar w:fldCharType="begin"/>
-      </w:r>
-      <w:r>
-        <w:instrText xml:space="preserve"> SEQ Figure \* ARABIC </w:instrText>
-      </w:r>
-      <w:r>
-        <w:fldChar w:fldCharType="separate"/>
-      </w:r>
-      <w:r>
-        <w:rPr>
-          <w:noProof/>
-        </w:rPr>
-        <w:t>5</w:t>
-      </w:r>
-      <w:r>
-        <w:rPr>
-          <w:noProof/>
-        </w:rPr>
-        <w:fldChar w:fldCharType="end"/>
-      </w:r>
+      <w:fldSimple w:instr=" SEQ Figure \* ARABIC ">
+        <w:r>
+          <w:rPr>
+            <w:noProof/>
+          </w:rPr>
+          <w:t>5</w:t>
+        </w:r>
+      </w:fldSimple>
       <w:r>
         <w:t xml:space="preserve">: </w:t>
       </w:r>
       <w:r>
-        <w:t xml:space="preserve">VAB linetoline </w:t>
-      </w:r>
-      <w:r>
-        <w:t>currents</w:t>
-      </w:r>
-      <w:r>
-        <w:t xml:space="preserve"> from a distance</w:t>
+        <w:t>Three phase line voltages upon close look</w:t>
+      </w:r>
+      <w:r>
+        <w:t xml:space="preserve"> with low pass filter</w:t>
       </w:r>
     </w:p>
     <w:p>
@@ -1266,10 +1334,10 @@
         </w:rPr>
         <w:lastRenderedPageBreak/>
         <w:drawing>
-          <wp:inline distT="0" distB="0" distL="0" distR="0" wp14:anchorId="5BC08D50" wp14:editId="3F292659">
-            <wp:extent cx="3408883" cy="1666929"/>
-            <wp:effectExtent l="0" t="0" r="1270" b="0"/>
-            <wp:docPr id="26" name="Resim 26"/>
+          <wp:inline distT="0" distB="0" distL="0" distR="0" wp14:anchorId="738FD153" wp14:editId="0261C1E1">
+            <wp:extent cx="3628339" cy="1774241"/>
+            <wp:effectExtent l="0" t="0" r="0" b="0"/>
+            <wp:docPr id="19" name="Resim 19"/>
             <wp:cNvGraphicFramePr>
               <a:graphicFrameLocks xmlns:a="http://schemas.openxmlformats.org/drawingml/2006/main" noChangeAspect="1"/>
             </wp:cNvGraphicFramePr>
@@ -1289,7 +1357,7 @@
                   <pic:spPr>
                     <a:xfrm>
                       <a:off x="0" y="0"/>
-                      <a:ext cx="3416758" cy="1670780"/>
+                      <a:ext cx="3640971" cy="1780418"/>
                     </a:xfrm>
                     <a:prstGeom prst="rect">
                       <a:avLst/>
@@ -1310,54 +1378,49 @@
       <w:r>
         <w:t xml:space="preserve">Figure </w:t>
       </w:r>
-      <w:r>
-        <w:fldChar w:fldCharType="begin"/>
-      </w:r>
-      <w:r>
-        <w:instrText xml:space="preserve"> SEQ Figure \* ARABIC </w:instrText>
-      </w:r>
-      <w:r>
-        <w:fldChar w:fldCharType="separate"/>
-      </w:r>
+      <w:fldSimple w:instr=" SEQ Figure \* ARABIC ">
+        <w:r>
+          <w:rPr>
+            <w:noProof/>
+          </w:rPr>
+          <w:t>6</w:t>
+        </w:r>
+      </w:fldSimple>
+      <w:r>
+        <w:t xml:space="preserve">: </w:t>
+      </w:r>
+      <w:r>
+        <w:t xml:space="preserve">VAB </w:t>
+      </w:r>
+      <w:proofErr w:type="spellStart"/>
+      <w:r>
+        <w:t>linetoline</w:t>
+      </w:r>
+      <w:proofErr w:type="spellEnd"/>
+      <w:r>
+        <w:t xml:space="preserve"> </w:t>
+      </w:r>
+      <w:r>
+        <w:t>currents</w:t>
+      </w:r>
+      <w:r>
+        <w:t xml:space="preserve"> from a distance</w:t>
+      </w:r>
+    </w:p>
+    <w:p>
+      <w:pPr>
+        <w:keepNext/>
+        <w:jc w:val="center"/>
+      </w:pPr>
       <w:r>
         <w:rPr>
           <w:noProof/>
         </w:rPr>
-        <w:t>6</w:t>
-      </w:r>
-      <w:r>
-        <w:rPr>
-          <w:noProof/>
-        </w:rPr>
-        <w:fldChar w:fldCharType="end"/>
-      </w:r>
-      <w:r>
-        <w:t xml:space="preserve">: </w:t>
-      </w:r>
-      <w:r>
-        <w:t xml:space="preserve">Three phase line </w:t>
-      </w:r>
-      <w:r>
-        <w:t>current</w:t>
-      </w:r>
-      <w:r>
-        <w:t>s upon close look</w:t>
-      </w:r>
-    </w:p>
-    <w:p>
-      <w:pPr>
-        <w:keepNext/>
-        <w:jc w:val="center"/>
-      </w:pPr>
-      <w:r>
-        <w:rPr>
-          <w:noProof/>
-        </w:rPr>
         <w:drawing>
-          <wp:inline distT="0" distB="0" distL="0" distR="0" wp14:anchorId="05688671" wp14:editId="200E8188">
-            <wp:extent cx="3613709" cy="1767088"/>
-            <wp:effectExtent l="0" t="0" r="6350" b="5080"/>
-            <wp:docPr id="28" name="Resim 28"/>
+          <wp:inline distT="0" distB="0" distL="0" distR="0" wp14:anchorId="5BC08D50" wp14:editId="3F292659">
+            <wp:extent cx="3408883" cy="1666929"/>
+            <wp:effectExtent l="0" t="0" r="1270" b="0"/>
+            <wp:docPr id="26" name="Resim 26"/>
             <wp:cNvGraphicFramePr>
               <a:graphicFrameLocks xmlns:a="http://schemas.openxmlformats.org/drawingml/2006/main" noChangeAspect="1"/>
             </wp:cNvGraphicFramePr>
@@ -1377,7 +1440,7 @@
                   <pic:spPr>
                     <a:xfrm>
                       <a:off x="0" y="0"/>
-                      <a:ext cx="3631307" cy="1775694"/>
+                      <a:ext cx="3416758" cy="1670780"/>
                     </a:xfrm>
                     <a:prstGeom prst="rect">
                       <a:avLst/>
@@ -1398,45 +1461,41 @@
       <w:r>
         <w:t xml:space="preserve">Figure </w:t>
       </w:r>
-      <w:r>
-        <w:fldChar w:fldCharType="begin"/>
-      </w:r>
-      <w:r>
-        <w:instrText xml:space="preserve"> SEQ Figure \* ARABIC </w:instrText>
-      </w:r>
-      <w:r>
-        <w:fldChar w:fldCharType="separate"/>
-      </w:r>
+      <w:fldSimple w:instr=" SEQ Figure \* ARABIC ">
+        <w:r>
+          <w:rPr>
+            <w:noProof/>
+          </w:rPr>
+          <w:t>7</w:t>
+        </w:r>
+      </w:fldSimple>
+      <w:r>
+        <w:t xml:space="preserve">: </w:t>
+      </w:r>
+      <w:r>
+        <w:t xml:space="preserve">Three phase line </w:t>
+      </w:r>
+      <w:r>
+        <w:t>current</w:t>
+      </w:r>
+      <w:r>
+        <w:t>s upon close look</w:t>
+      </w:r>
+    </w:p>
+    <w:p>
+      <w:pPr>
+        <w:keepNext/>
+        <w:jc w:val="center"/>
+      </w:pPr>
       <w:r>
         <w:rPr>
           <w:noProof/>
         </w:rPr>
-        <w:t>7</w:t>
-      </w:r>
-      <w:r>
-        <w:rPr>
-          <w:noProof/>
-        </w:rPr>
-        <w:fldChar w:fldCharType="end"/>
-      </w:r>
-      <w:r>
-        <w:t>: Electromechanical Torque (Nm) vs time characteristic</w:t>
-      </w:r>
-    </w:p>
-    <w:p>
-      <w:pPr>
-        <w:keepNext/>
-        <w:jc w:val="center"/>
-      </w:pPr>
-      <w:r>
-        <w:rPr>
-          <w:noProof/>
-        </w:rPr>
         <w:drawing>
-          <wp:inline distT="0" distB="0" distL="0" distR="0" wp14:anchorId="5499C9B4" wp14:editId="48CEEF5D">
-            <wp:extent cx="3577133" cy="1749202"/>
-            <wp:effectExtent l="0" t="0" r="4445" b="3810"/>
-            <wp:docPr id="30" name="Resim 30"/>
+          <wp:inline distT="0" distB="0" distL="0" distR="0" wp14:anchorId="05688671" wp14:editId="200E8188">
+            <wp:extent cx="3613709" cy="1767088"/>
+            <wp:effectExtent l="0" t="0" r="6350" b="5080"/>
+            <wp:docPr id="28" name="Resim 28"/>
             <wp:cNvGraphicFramePr>
               <a:graphicFrameLocks xmlns:a="http://schemas.openxmlformats.org/drawingml/2006/main" noChangeAspect="1"/>
             </wp:cNvGraphicFramePr>
@@ -1456,7 +1515,7 @@
                   <pic:spPr>
                     <a:xfrm>
                       <a:off x="0" y="0"/>
-                      <a:ext cx="3586350" cy="1753709"/>
+                      <a:ext cx="3631307" cy="1775694"/>
                     </a:xfrm>
                     <a:prstGeom prst="rect">
                       <a:avLst/>
@@ -1477,37 +1536,16 @@
       <w:r>
         <w:t xml:space="preserve">Figure </w:t>
       </w:r>
-      <w:r>
-        <w:fldChar w:fldCharType="begin"/>
-      </w:r>
-      <w:r>
-        <w:instrText xml:space="preserve"> SEQ Figure \* ARABIC </w:instrText>
-      </w:r>
-      <w:r>
-        <w:fldChar w:fldCharType="separate"/>
-      </w:r>
-      <w:r>
-        <w:rPr>
-          <w:noProof/>
-        </w:rPr>
-        <w:t>8</w:t>
-      </w:r>
-      <w:r>
-        <w:rPr>
-          <w:noProof/>
-        </w:rPr>
-        <w:fldChar w:fldCharType="end"/>
-      </w:r>
-      <w:r>
-        <w:t>: d (blue) and q(red) currents vs time characteristic</w:t>
-      </w:r>
-      <w:r>
-        <w:t>s</w:t>
-      </w:r>
-    </w:p>
-    <w:p>
-      <w:r>
-        <w:t xml:space="preserve">2-) </w:t>
+      <w:fldSimple w:instr=" SEQ Figure \* ARABIC ">
+        <w:r>
+          <w:rPr>
+            <w:noProof/>
+          </w:rPr>
+          <w:t>8</w:t>
+        </w:r>
+      </w:fldSimple>
+      <w:r>
+        <w:t>: Electromechanical Torque (Nm) vs time characteristic</w:t>
       </w:r>
     </w:p>
     <w:p>
@@ -1521,10 +1559,10 @@
         </w:rPr>
         <w:lastRenderedPageBreak/>
         <w:drawing>
-          <wp:inline distT="0" distB="0" distL="0" distR="0" wp14:anchorId="1673B43B" wp14:editId="2A6EB386">
-            <wp:extent cx="4476750" cy="2189112"/>
-            <wp:effectExtent l="0" t="0" r="0" b="1905"/>
-            <wp:docPr id="9" name="Resim 9"/>
+          <wp:inline distT="0" distB="0" distL="0" distR="0" wp14:anchorId="5499C9B4" wp14:editId="48CEEF5D">
+            <wp:extent cx="3577133" cy="1749202"/>
+            <wp:effectExtent l="0" t="0" r="4445" b="3810"/>
+            <wp:docPr id="30" name="Resim 30"/>
             <wp:cNvGraphicFramePr>
               <a:graphicFrameLocks xmlns:a="http://schemas.openxmlformats.org/drawingml/2006/main" noChangeAspect="1"/>
             </wp:cNvGraphicFramePr>
@@ -1544,7 +1582,7 @@
                   <pic:spPr>
                     <a:xfrm>
                       <a:off x="0" y="0"/>
-                      <a:ext cx="4478926" cy="2190176"/>
+                      <a:ext cx="3586350" cy="1753709"/>
                     </a:xfrm>
                     <a:prstGeom prst="rect">
                       <a:avLst/>
@@ -1565,48 +1603,40 @@
       <w:r>
         <w:t xml:space="preserve">Figure </w:t>
       </w:r>
-      <w:r>
-        <w:fldChar w:fldCharType="begin"/>
-      </w:r>
-      <w:r>
-        <w:instrText xml:space="preserve"> SEQ Figure \* ARABIC </w:instrText>
-      </w:r>
-      <w:r>
-        <w:fldChar w:fldCharType="separate"/>
-      </w:r>
+      <w:fldSimple w:instr=" SEQ Figure \* ARABIC ">
+        <w:r>
+          <w:rPr>
+            <w:noProof/>
+          </w:rPr>
+          <w:t>9</w:t>
+        </w:r>
+      </w:fldSimple>
+      <w:r>
+        <w:t>: d (blue) and q(red) currents vs time characteristic</w:t>
+      </w:r>
+      <w:r>
+        <w:t>s</w:t>
+      </w:r>
+    </w:p>
+    <w:p>
+      <w:r>
+        <w:t xml:space="preserve">2-) </w:t>
+      </w:r>
+    </w:p>
+    <w:p>
+      <w:pPr>
+        <w:keepNext/>
+        <w:jc w:val="center"/>
+      </w:pPr>
       <w:r>
         <w:rPr>
           <w:noProof/>
         </w:rPr>
-        <w:t>9</w:t>
-      </w:r>
-      <w:r>
-        <w:rPr>
-          <w:noProof/>
-        </w:rPr>
-        <w:fldChar w:fldCharType="end"/>
-      </w:r>
-      <w:r>
-        <w:t xml:space="preserve">: </w:t>
-      </w:r>
-      <w:r>
-        <w:t>Rotor Speed(rad/sec) vs time(sec) characteristic</w:t>
-      </w:r>
-    </w:p>
-    <w:p>
-      <w:pPr>
-        <w:keepNext/>
-        <w:jc w:val="center"/>
-      </w:pPr>
-      <w:r>
-        <w:rPr>
-          <w:noProof/>
-        </w:rPr>
         <w:drawing>
-          <wp:inline distT="0" distB="0" distL="0" distR="0" wp14:anchorId="4044AE9E" wp14:editId="7109744F">
-            <wp:extent cx="4457700" cy="2179796"/>
-            <wp:effectExtent l="0" t="0" r="0" b="0"/>
-            <wp:docPr id="10" name="Resim 10"/>
+          <wp:inline distT="0" distB="0" distL="0" distR="0" wp14:anchorId="1673B43B" wp14:editId="2A6EB386">
+            <wp:extent cx="4476750" cy="2189112"/>
+            <wp:effectExtent l="0" t="0" r="0" b="1905"/>
+            <wp:docPr id="9" name="Resim 9"/>
             <wp:cNvGraphicFramePr>
               <a:graphicFrameLocks xmlns:a="http://schemas.openxmlformats.org/drawingml/2006/main" noChangeAspect="1"/>
             </wp:cNvGraphicFramePr>
@@ -1626,7 +1656,7 @@
                   <pic:spPr>
                     <a:xfrm>
                       <a:off x="0" y="0"/>
-                      <a:ext cx="4466640" cy="2184168"/>
+                      <a:ext cx="4478926" cy="2190176"/>
                     </a:xfrm>
                     <a:prstGeom prst="rect">
                       <a:avLst/>
@@ -1647,48 +1677,35 @@
       <w:r>
         <w:t xml:space="preserve">Figure </w:t>
       </w:r>
-      <w:r>
-        <w:fldChar w:fldCharType="begin"/>
-      </w:r>
-      <w:r>
-        <w:instrText xml:space="preserve"> SEQ Figure \* ARABIC </w:instrText>
-      </w:r>
-      <w:r>
-        <w:fldChar w:fldCharType="separate"/>
-      </w:r>
+      <w:fldSimple w:instr=" SEQ Figure \* ARABIC ">
+        <w:r>
+          <w:rPr>
+            <w:noProof/>
+          </w:rPr>
+          <w:t>10</w:t>
+        </w:r>
+      </w:fldSimple>
+      <w:r>
+        <w:t xml:space="preserve">: </w:t>
+      </w:r>
+      <w:r>
+        <w:t>Rotor Speed(rad/sec) vs time(sec) characteristic</w:t>
+      </w:r>
+    </w:p>
+    <w:p>
+      <w:pPr>
+        <w:keepNext/>
+        <w:jc w:val="center"/>
+      </w:pPr>
       <w:r>
         <w:rPr>
           <w:noProof/>
         </w:rPr>
-        <w:t>10</w:t>
-      </w:r>
-      <w:r>
-        <w:rPr>
-          <w:noProof/>
-        </w:rPr>
-        <w:fldChar w:fldCharType="end"/>
-      </w:r>
-      <w:r>
-        <w:t xml:space="preserve">: </w:t>
-      </w:r>
-      <w:r>
-        <w:t>d (blue) and q(red) currents vs time characteristics</w:t>
-      </w:r>
-    </w:p>
-    <w:p>
-      <w:pPr>
-        <w:keepNext/>
-        <w:jc w:val="center"/>
-      </w:pPr>
-      <w:r>
-        <w:rPr>
-          <w:noProof/>
-        </w:rPr>
         <w:drawing>
-          <wp:inline distT="0" distB="0" distL="0" distR="0" wp14:anchorId="60BE8389" wp14:editId="4354BBC1">
-            <wp:extent cx="4421665" cy="2162175"/>
+          <wp:inline distT="0" distB="0" distL="0" distR="0" wp14:anchorId="4044AE9E" wp14:editId="7109744F">
+            <wp:extent cx="4457700" cy="2179796"/>
             <wp:effectExtent l="0" t="0" r="0" b="0"/>
-            <wp:docPr id="14" name="Resim 14"/>
+            <wp:docPr id="10" name="Resim 10"/>
             <wp:cNvGraphicFramePr>
               <a:graphicFrameLocks xmlns:a="http://schemas.openxmlformats.org/drawingml/2006/main" noChangeAspect="1"/>
             </wp:cNvGraphicFramePr>
@@ -1708,7 +1725,7 @@
                   <pic:spPr>
                     <a:xfrm>
                       <a:off x="0" y="0"/>
-                      <a:ext cx="4430745" cy="2166615"/>
+                      <a:ext cx="4466640" cy="2184168"/>
                     </a:xfrm>
                     <a:prstGeom prst="rect">
                       <a:avLst/>
@@ -1729,32 +1746,19 @@
       <w:r>
         <w:t xml:space="preserve">Figure </w:t>
       </w:r>
-      <w:r>
-        <w:fldChar w:fldCharType="begin"/>
-      </w:r>
-      <w:r>
-        <w:instrText xml:space="preserve"> SEQ Figure \* ARABIC </w:instrText>
-      </w:r>
-      <w:r>
-        <w:fldChar w:fldCharType="separate"/>
-      </w:r>
-      <w:r>
-        <w:rPr>
-          <w:noProof/>
-        </w:rPr>
-        <w:t>11</w:t>
-      </w:r>
-      <w:r>
-        <w:rPr>
-          <w:noProof/>
-        </w:rPr>
-        <w:fldChar w:fldCharType="end"/>
-      </w:r>
+      <w:fldSimple w:instr=" SEQ Figure \* ARABIC ">
+        <w:r>
+          <w:rPr>
+            <w:noProof/>
+          </w:rPr>
+          <w:t>11</w:t>
+        </w:r>
+      </w:fldSimple>
       <w:r>
         <w:t xml:space="preserve">: </w:t>
       </w:r>
       <w:r>
-        <w:t>VAB linetoline currents from a distance</w:t>
+        <w:t>d (blue) and q(red) currents vs time characteristics</w:t>
       </w:r>
     </w:p>
     <w:p>
@@ -1768,10 +1772,10 @@
         </w:rPr>
         <w:lastRenderedPageBreak/>
         <w:drawing>
-          <wp:inline distT="0" distB="0" distL="0" distR="0" wp14:anchorId="5D9E161E" wp14:editId="373184D6">
-            <wp:extent cx="4905375" cy="2398707"/>
-            <wp:effectExtent l="0" t="0" r="0" b="1905"/>
-            <wp:docPr id="12" name="Resim 12"/>
+          <wp:inline distT="0" distB="0" distL="0" distR="0" wp14:anchorId="60BE8389" wp14:editId="4354BBC1">
+            <wp:extent cx="4421665" cy="2162175"/>
+            <wp:effectExtent l="0" t="0" r="0" b="0"/>
+            <wp:docPr id="14" name="Resim 14"/>
             <wp:cNvGraphicFramePr>
               <a:graphicFrameLocks xmlns:a="http://schemas.openxmlformats.org/drawingml/2006/main" noChangeAspect="1"/>
             </wp:cNvGraphicFramePr>
@@ -1791,6 +1795,83 @@
                   <pic:spPr>
                     <a:xfrm>
                       <a:off x="0" y="0"/>
+                      <a:ext cx="4430745" cy="2166615"/>
+                    </a:xfrm>
+                    <a:prstGeom prst="rect">
+                      <a:avLst/>
+                    </a:prstGeom>
+                  </pic:spPr>
+                </pic:pic>
+              </a:graphicData>
+            </a:graphic>
+          </wp:inline>
+        </w:drawing>
+      </w:r>
+    </w:p>
+    <w:p>
+      <w:pPr>
+        <w:pStyle w:val="ResimYazs"/>
+        <w:jc w:val="center"/>
+      </w:pPr>
+      <w:r>
+        <w:t xml:space="preserve">Figure </w:t>
+      </w:r>
+      <w:fldSimple w:instr=" SEQ Figure \* ARABIC ">
+        <w:r>
+          <w:rPr>
+            <w:noProof/>
+          </w:rPr>
+          <w:t>12</w:t>
+        </w:r>
+      </w:fldSimple>
+      <w:r>
+        <w:t xml:space="preserve">: </w:t>
+      </w:r>
+      <w:r>
+        <w:t xml:space="preserve">VAB </w:t>
+      </w:r>
+      <w:proofErr w:type="spellStart"/>
+      <w:r>
+        <w:t>linetoline</w:t>
+      </w:r>
+      <w:proofErr w:type="spellEnd"/>
+      <w:r>
+        <w:t xml:space="preserve"> currents from a distance</w:t>
+      </w:r>
+    </w:p>
+    <w:p>
+      <w:pPr>
+        <w:keepNext/>
+        <w:jc w:val="center"/>
+      </w:pPr>
+      <w:r>
+        <w:rPr>
+          <w:noProof/>
+        </w:rPr>
+        <w:drawing>
+          <wp:inline distT="0" distB="0" distL="0" distR="0" wp14:anchorId="5D9E161E" wp14:editId="373184D6">
+            <wp:extent cx="4905375" cy="2398707"/>
+            <wp:effectExtent l="0" t="0" r="0" b="1905"/>
+            <wp:docPr id="12" name="Resim 12"/>
+            <wp:cNvGraphicFramePr>
+              <a:graphicFrameLocks xmlns:a="http://schemas.openxmlformats.org/drawingml/2006/main" noChangeAspect="1"/>
+            </wp:cNvGraphicFramePr>
+            <a:graphic xmlns:a="http://schemas.openxmlformats.org/drawingml/2006/main">
+              <a:graphicData uri="http://schemas.openxmlformats.org/drawingml/2006/picture">
+                <pic:pic xmlns:pic="http://schemas.openxmlformats.org/drawingml/2006/picture">
+                  <pic:nvPicPr>
+                    <pic:cNvPr id="1" name=""/>
+                    <pic:cNvPicPr/>
+                  </pic:nvPicPr>
+                  <pic:blipFill>
+                    <a:blip r:embed="rId18"/>
+                    <a:stretch>
+                      <a:fillRect/>
+                    </a:stretch>
+                  </pic:blipFill>
+                  <pic:spPr>
+                    <a:xfrm>
+                      <a:off x="0" y="0"/>
                       <a:ext cx="4915636" cy="2403724"/>
                     </a:xfrm>
                     <a:prstGeom prst="rect">
@@ -1812,27 +1893,14 @@
       <w:r>
         <w:t xml:space="preserve">Figure </w:t>
       </w:r>
-      <w:r>
-        <w:fldChar w:fldCharType="begin"/>
-      </w:r>
-      <w:r>
-        <w:instrText xml:space="preserve"> SEQ Figure \* ARABIC </w:instrText>
-      </w:r>
-      <w:r>
-        <w:fldChar w:fldCharType="separate"/>
-      </w:r>
-      <w:r>
-        <w:rPr>
-          <w:noProof/>
-        </w:rPr>
-        <w:t>12</w:t>
-      </w:r>
-      <w:r>
-        <w:rPr>
-          <w:noProof/>
-        </w:rPr>
-        <w:fldChar w:fldCharType="end"/>
-      </w:r>
+      <w:fldSimple w:instr=" SEQ Figure \* ARABIC ">
+        <w:r>
+          <w:rPr>
+            <w:noProof/>
+          </w:rPr>
+          <w:t>13</w:t>
+        </w:r>
+      </w:fldSimple>
       <w:r>
         <w:t xml:space="preserve">: </w:t>
       </w:r>
@@ -1841,7 +1909,223 @@
       </w:r>
     </w:p>
     <w:p/>
-    <w:p/>
+    <w:p>
+      <w:pPr>
+        <w:rPr>
+          <w:b/>
+          <w:bCs/>
+          <w:sz w:val="32"/>
+          <w:szCs w:val="32"/>
+        </w:rPr>
+      </w:pPr>
+      <w:r>
+        <w:rPr>
+          <w:b/>
+          <w:bCs/>
+          <w:sz w:val="32"/>
+          <w:szCs w:val="32"/>
+        </w:rPr>
+        <w:t>PART C: SPACE VECTOR PWM (SVPWM)</w:t>
+      </w:r>
+    </w:p>
+    <w:p>
+      <w:r>
+        <w:lastRenderedPageBreak/>
+        <w:drawing>
+          <wp:inline distT="0" distB="0" distL="0" distR="0" wp14:anchorId="3CB05763" wp14:editId="7502232B">
+            <wp:extent cx="5943600" cy="2930525"/>
+            <wp:effectExtent l="0" t="0" r="0" b="3175"/>
+            <wp:docPr id="5" name="Resim 5"/>
+            <wp:cNvGraphicFramePr>
+              <a:graphicFrameLocks xmlns:a="http://schemas.openxmlformats.org/drawingml/2006/main" noChangeAspect="1"/>
+            </wp:cNvGraphicFramePr>
+            <a:graphic xmlns:a="http://schemas.openxmlformats.org/drawingml/2006/main">
+              <a:graphicData uri="http://schemas.openxmlformats.org/drawingml/2006/picture">
+                <pic:pic xmlns:pic="http://schemas.openxmlformats.org/drawingml/2006/picture">
+                  <pic:nvPicPr>
+                    <pic:cNvPr id="1" name=""/>
+                    <pic:cNvPicPr/>
+                  </pic:nvPicPr>
+                  <pic:blipFill>
+                    <a:blip r:embed="rId19"/>
+                    <a:stretch>
+                      <a:fillRect/>
+                    </a:stretch>
+                  </pic:blipFill>
+                  <pic:spPr>
+                    <a:xfrm>
+                      <a:off x="0" y="0"/>
+                      <a:ext cx="5943600" cy="2930525"/>
+                    </a:xfrm>
+                    <a:prstGeom prst="rect">
+                      <a:avLst/>
+                    </a:prstGeom>
+                  </pic:spPr>
+                </pic:pic>
+              </a:graphicData>
+            </a:graphic>
+          </wp:inline>
+        </w:drawing>
+      </w:r>
+    </w:p>
+    <w:p>
+      <w:r>
+        <w:drawing>
+          <wp:inline distT="0" distB="0" distL="0" distR="0" wp14:anchorId="1519317F" wp14:editId="713E814C">
+            <wp:extent cx="5943600" cy="2906395"/>
+            <wp:effectExtent l="0" t="0" r="0" b="8255"/>
+            <wp:docPr id="6" name="Resim 6"/>
+            <wp:cNvGraphicFramePr>
+              <a:graphicFrameLocks xmlns:a="http://schemas.openxmlformats.org/drawingml/2006/main" noChangeAspect="1"/>
+            </wp:cNvGraphicFramePr>
+            <a:graphic xmlns:a="http://schemas.openxmlformats.org/drawingml/2006/main">
+              <a:graphicData uri="http://schemas.openxmlformats.org/drawingml/2006/picture">
+                <pic:pic xmlns:pic="http://schemas.openxmlformats.org/drawingml/2006/picture">
+                  <pic:nvPicPr>
+                    <pic:cNvPr id="1" name=""/>
+                    <pic:cNvPicPr/>
+                  </pic:nvPicPr>
+                  <pic:blipFill>
+                    <a:blip r:embed="rId20"/>
+                    <a:stretch>
+                      <a:fillRect/>
+                    </a:stretch>
+                  </pic:blipFill>
+                  <pic:spPr>
+                    <a:xfrm>
+                      <a:off x="0" y="0"/>
+                      <a:ext cx="5943600" cy="2906395"/>
+                    </a:xfrm>
+                    <a:prstGeom prst="rect">
+                      <a:avLst/>
+                    </a:prstGeom>
+                  </pic:spPr>
+                </pic:pic>
+              </a:graphicData>
+            </a:graphic>
+          </wp:inline>
+        </w:drawing>
+      </w:r>
+    </w:p>
+    <w:p>
+      <w:r>
+        <w:lastRenderedPageBreak/>
+        <w:drawing>
+          <wp:inline distT="0" distB="0" distL="0" distR="0" wp14:anchorId="765DE823" wp14:editId="20092129">
+            <wp:extent cx="5943600" cy="2906395"/>
+            <wp:effectExtent l="0" t="0" r="0" b="8255"/>
+            <wp:docPr id="13" name="Resim 13"/>
+            <wp:cNvGraphicFramePr>
+              <a:graphicFrameLocks xmlns:a="http://schemas.openxmlformats.org/drawingml/2006/main" noChangeAspect="1"/>
+            </wp:cNvGraphicFramePr>
+            <a:graphic xmlns:a="http://schemas.openxmlformats.org/drawingml/2006/main">
+              <a:graphicData uri="http://schemas.openxmlformats.org/drawingml/2006/picture">
+                <pic:pic xmlns:pic="http://schemas.openxmlformats.org/drawingml/2006/picture">
+                  <pic:nvPicPr>
+                    <pic:cNvPr id="1" name=""/>
+                    <pic:cNvPicPr/>
+                  </pic:nvPicPr>
+                  <pic:blipFill>
+                    <a:blip r:embed="rId21"/>
+                    <a:stretch>
+                      <a:fillRect/>
+                    </a:stretch>
+                  </pic:blipFill>
+                  <pic:spPr>
+                    <a:xfrm>
+                      <a:off x="0" y="0"/>
+                      <a:ext cx="5943600" cy="2906395"/>
+                    </a:xfrm>
+                    <a:prstGeom prst="rect">
+                      <a:avLst/>
+                    </a:prstGeom>
+                  </pic:spPr>
+                </pic:pic>
+              </a:graphicData>
+            </a:graphic>
+          </wp:inline>
+        </w:drawing>
+      </w:r>
+    </w:p>
+    <w:p>
+      <w:r>
+        <w:drawing>
+          <wp:inline distT="0" distB="0" distL="0" distR="0" wp14:anchorId="456AA7F4" wp14:editId="2771720C">
+            <wp:extent cx="5943600" cy="2906395"/>
+            <wp:effectExtent l="0" t="0" r="0" b="8255"/>
+            <wp:docPr id="16" name="Resim 16"/>
+            <wp:cNvGraphicFramePr>
+              <a:graphicFrameLocks xmlns:a="http://schemas.openxmlformats.org/drawingml/2006/main" noChangeAspect="1"/>
+            </wp:cNvGraphicFramePr>
+            <a:graphic xmlns:a="http://schemas.openxmlformats.org/drawingml/2006/main">
+              <a:graphicData uri="http://schemas.openxmlformats.org/drawingml/2006/picture">
+                <pic:pic xmlns:pic="http://schemas.openxmlformats.org/drawingml/2006/picture">
+                  <pic:nvPicPr>
+                    <pic:cNvPr id="1" name=""/>
+                    <pic:cNvPicPr/>
+                  </pic:nvPicPr>
+                  <pic:blipFill>
+                    <a:blip r:embed="rId22"/>
+                    <a:stretch>
+                      <a:fillRect/>
+                    </a:stretch>
+                  </pic:blipFill>
+                  <pic:spPr>
+                    <a:xfrm>
+                      <a:off x="0" y="0"/>
+                      <a:ext cx="5943600" cy="2906395"/>
+                    </a:xfrm>
+                    <a:prstGeom prst="rect">
+                      <a:avLst/>
+                    </a:prstGeom>
+                  </pic:spPr>
+                </pic:pic>
+              </a:graphicData>
+            </a:graphic>
+          </wp:inline>
+        </w:drawing>
+      </w:r>
+    </w:p>
+    <w:p>
+      <w:r>
+        <w:lastRenderedPageBreak/>
+        <w:drawing>
+          <wp:inline distT="0" distB="0" distL="0" distR="0" wp14:anchorId="063E082A" wp14:editId="2A669FD7">
+            <wp:extent cx="5943600" cy="2906395"/>
+            <wp:effectExtent l="0" t="0" r="0" b="8255"/>
+            <wp:docPr id="21" name="Resim 21"/>
+            <wp:cNvGraphicFramePr>
+              <a:graphicFrameLocks xmlns:a="http://schemas.openxmlformats.org/drawingml/2006/main" noChangeAspect="1"/>
+            </wp:cNvGraphicFramePr>
+            <a:graphic xmlns:a="http://schemas.openxmlformats.org/drawingml/2006/main">
+              <a:graphicData uri="http://schemas.openxmlformats.org/drawingml/2006/picture">
+                <pic:pic xmlns:pic="http://schemas.openxmlformats.org/drawingml/2006/picture">
+                  <pic:nvPicPr>
+                    <pic:cNvPr id="1" name=""/>
+                    <pic:cNvPicPr/>
+                  </pic:nvPicPr>
+                  <pic:blipFill>
+                    <a:blip r:embed="rId23"/>
+                    <a:stretch>
+                      <a:fillRect/>
+                    </a:stretch>
+                  </pic:blipFill>
+                  <pic:spPr>
+                    <a:xfrm>
+                      <a:off x="0" y="0"/>
+                      <a:ext cx="5943600" cy="2906395"/>
+                    </a:xfrm>
+                    <a:prstGeom prst="rect">
+                      <a:avLst/>
+                    </a:prstGeom>
+                  </pic:spPr>
+                </pic:pic>
+              </a:graphicData>
+            </a:graphic>
+          </wp:inline>
+        </w:drawing>
+      </w:r>
+    </w:p>
     <w:p/>
     <w:p>
       <w:pPr>

</xml_diff>

<commit_message>
I added comment to part 1 and 2.
</commit_message>
<xml_diff>
--- a/Report.docx
+++ b/Report.docx
@@ -37,7 +37,7 @@
                     </pic:cNvPicPr>
                   </pic:nvPicPr>
                   <pic:blipFill>
-                    <a:blip r:embed="rId4">
+                    <a:blip r:embed="rId5">
                       <a:extLst>
                         <a:ext uri="{28A0092B-C50C-407E-A947-70E740481C1C}">
                           <a14:useLocalDpi xmlns:a14="http://schemas.microsoft.com/office/drawing/2010/main" val="0"/>
@@ -398,7 +398,7 @@
                     </pic:cNvPicPr>
                   </pic:nvPicPr>
                   <pic:blipFill>
-                    <a:blip r:embed="rId5" cstate="print">
+                    <a:blip r:embed="rId6" cstate="print">
                       <a:extLst>
                         <a:ext uri="{28A0092B-C50C-407E-A947-70E740481C1C}">
                           <a14:useLocalDpi xmlns:a14="http://schemas.microsoft.com/office/drawing/2010/main" val="0"/>
@@ -430,7 +430,6 @@
         </w:drawing>
       </w:r>
     </w:p>
-    <w:p/>
     <w:p>
       <w:pPr>
         <w:rPr>
@@ -447,6 +446,7 @@
           <w:sz w:val="32"/>
           <w:szCs w:val="32"/>
         </w:rPr>
+        <w:lastRenderedPageBreak/>
         <w:t>INTRODUCTION</w:t>
       </w:r>
     </w:p>
@@ -904,6 +904,9 @@
       <w:pPr>
         <w:jc w:val="both"/>
       </w:pPr>
+      <w:r>
+        <w:t>In order to test DC capacitor, we need to calculate resistance value. We know voltage value (565 V) and rated current (120A). Then, we calculate resistance as 2.16 ohm.</w:t>
+      </w:r>
     </w:p>
     <w:p>
       <w:pPr>
@@ -917,148 +920,16 @@
     </w:p>
     <w:p>
       <w:pPr>
-        <w:jc w:val="both"/>
-      </w:pPr>
-    </w:p>
-    <w:p>
-      <w:pPr>
-        <w:jc w:val="both"/>
-      </w:pPr>
-    </w:p>
-    <w:p>
-      <w:pPr>
-        <w:jc w:val="both"/>
-      </w:pPr>
-    </w:p>
-    <w:p>
-      <w:pPr>
-        <w:jc w:val="both"/>
-      </w:pPr>
-    </w:p>
-    <w:p>
-      <w:pPr>
-        <w:rPr>
-          <w:b/>
-          <w:bCs/>
-          <w:sz w:val="32"/>
-          <w:szCs w:val="32"/>
-        </w:rPr>
-      </w:pPr>
-      <w:r>
-        <w:rPr>
-          <w:b/>
-          <w:bCs/>
-          <w:sz w:val="32"/>
-          <w:szCs w:val="32"/>
-        </w:rPr>
+        <w:keepNext/>
+        <w:jc w:val="center"/>
+      </w:pPr>
+      <w:r>
         <w:lastRenderedPageBreak/>
-        <w:t>PART B: SINUSOIDAL PWM</w:t>
-      </w:r>
-    </w:p>
-    <w:p>
-      <w:pPr>
-        <w:keepNext/>
-        <w:jc w:val="center"/>
-      </w:pPr>
-      <w:r>
-        <w:rPr>
-          <w:noProof/>
-        </w:rPr>
         <w:drawing>
-          <wp:inline distT="0" distB="0" distL="0" distR="0" wp14:anchorId="71101F36" wp14:editId="2AA2754C">
-            <wp:extent cx="5943600" cy="3742055"/>
+          <wp:inline distT="0" distB="0" distL="0" distR="0" wp14:anchorId="2DB88B15" wp14:editId="32B56D8B">
+            <wp:extent cx="3321262" cy="1624084"/>
             <wp:effectExtent l="0" t="0" r="0" b="0"/>
-            <wp:docPr id="2" name="Resim 2"/>
-            <wp:cNvGraphicFramePr>
-              <a:graphicFrameLocks xmlns:a="http://schemas.openxmlformats.org/drawingml/2006/main" noChangeAspect="1"/>
-            </wp:cNvGraphicFramePr>
-            <a:graphic xmlns:a="http://schemas.openxmlformats.org/drawingml/2006/main">
-              <a:graphicData uri="http://schemas.openxmlformats.org/drawingml/2006/picture">
-                <pic:pic xmlns:pic="http://schemas.openxmlformats.org/drawingml/2006/picture">
-                  <pic:nvPicPr>
-                    <pic:cNvPr id="1" name=""/>
-                    <pic:cNvPicPr/>
-                  </pic:nvPicPr>
-                  <pic:blipFill>
-                    <a:blip r:embed="rId6"/>
-                    <a:stretch>
-                      <a:fillRect/>
-                    </a:stretch>
-                  </pic:blipFill>
-                  <pic:spPr>
-                    <a:xfrm>
-                      <a:off x="0" y="0"/>
-                      <a:ext cx="5943600" cy="3742055"/>
-                    </a:xfrm>
-                    <a:prstGeom prst="rect">
-                      <a:avLst/>
-                    </a:prstGeom>
-                  </pic:spPr>
-                </pic:pic>
-              </a:graphicData>
-            </a:graphic>
-          </wp:inline>
-        </w:drawing>
-      </w:r>
-    </w:p>
-    <w:p>
-      <w:pPr>
-        <w:pStyle w:val="ResimYazs"/>
-        <w:jc w:val="center"/>
-        <w:rPr>
-          <w:b/>
-          <w:bCs/>
-          <w:sz w:val="32"/>
-          <w:szCs w:val="32"/>
-        </w:rPr>
-      </w:pPr>
-      <w:r>
-        <w:t xml:space="preserve">Figure </w:t>
-      </w:r>
-      <w:r>
-        <w:fldChar w:fldCharType="begin"/>
-      </w:r>
-      <w:r>
-        <w:instrText xml:space="preserve"> SEQ Figure \* ARABIC </w:instrText>
-      </w:r>
-      <w:r>
-        <w:fldChar w:fldCharType="separate"/>
-      </w:r>
-      <w:r>
-        <w:rPr>
-          <w:noProof/>
-        </w:rPr>
-        <w:t>1</w:t>
-      </w:r>
-      <w:r>
-        <w:rPr>
-          <w:noProof/>
-        </w:rPr>
-        <w:fldChar w:fldCharType="end"/>
-      </w:r>
-      <w:r>
-        <w:t>: Whole block diagram of motor drive</w:t>
-      </w:r>
-    </w:p>
-    <w:p>
-      <w:r>
-        <w:t>1-)</w:t>
-      </w:r>
-    </w:p>
-    <w:p>
-      <w:pPr>
-        <w:keepNext/>
-        <w:jc w:val="center"/>
-      </w:pPr>
-      <w:r>
-        <w:rPr>
-          <w:noProof/>
-        </w:rPr>
-        <w:drawing>
-          <wp:inline distT="0" distB="0" distL="0" distR="0" wp14:anchorId="5D82159B" wp14:editId="34C2EF42">
-            <wp:extent cx="3408883" cy="1666930"/>
-            <wp:effectExtent l="0" t="0" r="1270" b="0"/>
-            <wp:docPr id="1" name="Resim 1"/>
+            <wp:docPr id="4" name="Resim 4"/>
             <wp:cNvGraphicFramePr>
               <a:graphicFrameLocks xmlns:a="http://schemas.openxmlformats.org/drawingml/2006/main" noChangeAspect="1"/>
             </wp:cNvGraphicFramePr>
@@ -1078,7 +949,7 @@
                   <pic:spPr>
                     <a:xfrm>
                       <a:off x="0" y="0"/>
-                      <a:ext cx="3425263" cy="1674940"/>
+                      <a:ext cx="3347487" cy="1636908"/>
                     </a:xfrm>
                     <a:prstGeom prst="rect">
                       <a:avLst/>
@@ -1104,11 +975,38 @@
           <w:rPr>
             <w:noProof/>
           </w:rPr>
-          <w:t>2</w:t>
+          <w:t>1</w:t>
         </w:r>
       </w:fldSimple>
       <w:r>
-        <w:t>: Rotor Speed(rad/sec) vs time(sec) characteristic</w:t>
+        <w:t>: Output waveform of DC link voltage</w:t>
+      </w:r>
+    </w:p>
+    <w:p>
+      <w:r>
+        <w:t>Therefore, we established the circuit and tested it. We can see the voltage waveform in the figure XXX.</w:t>
+      </w:r>
+      <w:r>
+        <w:t xml:space="preserve"> And, ripple value is %1.5.</w:t>
+      </w:r>
+    </w:p>
+    <w:p>
+      <w:pPr>
+        <w:rPr>
+          <w:b/>
+          <w:bCs/>
+          <w:sz w:val="32"/>
+          <w:szCs w:val="32"/>
+        </w:rPr>
+      </w:pPr>
+      <w:r>
+        <w:rPr>
+          <w:b/>
+          <w:bCs/>
+          <w:sz w:val="32"/>
+          <w:szCs w:val="32"/>
+        </w:rPr>
+        <w:t>PART B: SINUSOIDAL PWM</w:t>
       </w:r>
     </w:p>
     <w:p>
@@ -1120,12 +1018,11 @@
         <w:rPr>
           <w:noProof/>
         </w:rPr>
-        <w:lastRenderedPageBreak/>
         <w:drawing>
-          <wp:inline distT="0" distB="0" distL="0" distR="0" wp14:anchorId="109A6133" wp14:editId="30B34CA3">
-            <wp:extent cx="3972154" cy="1942366"/>
-            <wp:effectExtent l="0" t="0" r="0" b="1270"/>
-            <wp:docPr id="32" name="Resim 32"/>
+          <wp:inline distT="0" distB="0" distL="0" distR="0" wp14:anchorId="71101F36" wp14:editId="2AA2754C">
+            <wp:extent cx="5943600" cy="3742055"/>
+            <wp:effectExtent l="0" t="0" r="0" b="0"/>
+            <wp:docPr id="2" name="Resim 2"/>
             <wp:cNvGraphicFramePr>
               <a:graphicFrameLocks xmlns:a="http://schemas.openxmlformats.org/drawingml/2006/main" noChangeAspect="1"/>
             </wp:cNvGraphicFramePr>
@@ -1145,7 +1042,7 @@
                   <pic:spPr>
                     <a:xfrm>
                       <a:off x="0" y="0"/>
-                      <a:ext cx="3982032" cy="1947196"/>
+                      <a:ext cx="5943600" cy="3742055"/>
                     </a:xfrm>
                     <a:prstGeom prst="rect">
                       <a:avLst/>
@@ -1162,6 +1059,12 @@
       <w:pPr>
         <w:pStyle w:val="ResimYazs"/>
         <w:jc w:val="center"/>
+        <w:rPr>
+          <w:b/>
+          <w:bCs/>
+          <w:sz w:val="32"/>
+          <w:szCs w:val="32"/>
+        </w:rPr>
       </w:pPr>
       <w:r>
         <w:t xml:space="preserve">Figure </w:t>
@@ -1171,19 +1074,24 @@
           <w:rPr>
             <w:noProof/>
           </w:rPr>
-          <w:t>3</w:t>
+          <w:t>2</w:t>
         </w:r>
       </w:fldSimple>
       <w:r>
-        <w:t xml:space="preserve">: VAB </w:t>
-      </w:r>
-      <w:proofErr w:type="spellStart"/>
-      <w:r>
-        <w:t>linetoline</w:t>
-      </w:r>
-      <w:proofErr w:type="spellEnd"/>
-      <w:r>
-        <w:t xml:space="preserve"> voltage from a distance</w:t>
+        <w:t>: Whole block diagram of motor drive</w:t>
+      </w:r>
+    </w:p>
+    <w:p>
+      <w:pPr>
+        <w:pStyle w:val="ListeParagraf"/>
+        <w:numPr>
+          <w:ilvl w:val="0"/>
+          <w:numId w:val="1"/>
+        </w:numPr>
+        <w:jc w:val="both"/>
+      </w:pPr>
+      <w:r>
+        <w:t>In this part, we should 60 Nm constant torque load to motor input torque parameter. However, firstly, we need to give %90 of rated speed. Then, after reaching steady state, we need to give rated speed as speed reference.</w:t>
       </w:r>
     </w:p>
     <w:p>
@@ -1195,11 +1103,12 @@
         <w:rPr>
           <w:noProof/>
         </w:rPr>
+        <w:lastRenderedPageBreak/>
         <w:drawing>
-          <wp:inline distT="0" distB="0" distL="0" distR="0" wp14:anchorId="129D1304" wp14:editId="55AF31A2">
-            <wp:extent cx="3503981" cy="1713431"/>
-            <wp:effectExtent l="0" t="0" r="1270" b="1270"/>
-            <wp:docPr id="3" name="Resim 3"/>
+          <wp:inline distT="0" distB="0" distL="0" distR="0" wp14:anchorId="5D82159B" wp14:editId="34C2EF42">
+            <wp:extent cx="3408883" cy="1666930"/>
+            <wp:effectExtent l="0" t="0" r="1270" b="0"/>
+            <wp:docPr id="1" name="Resim 1"/>
             <wp:cNvGraphicFramePr>
               <a:graphicFrameLocks xmlns:a="http://schemas.openxmlformats.org/drawingml/2006/main" noChangeAspect="1"/>
             </wp:cNvGraphicFramePr>
@@ -1219,7 +1128,7 @@
                   <pic:spPr>
                     <a:xfrm>
                       <a:off x="0" y="0"/>
-                      <a:ext cx="3515111" cy="1718874"/>
+                      <a:ext cx="3425263" cy="1674940"/>
                     </a:xfrm>
                     <a:prstGeom prst="rect">
                       <a:avLst/>
@@ -1240,16 +1149,37 @@
       <w:r>
         <w:t xml:space="preserve">Figure </w:t>
       </w:r>
-      <w:fldSimple w:instr=" SEQ Figure \* ARABIC ">
-        <w:r>
-          <w:rPr>
-            <w:noProof/>
-          </w:rPr>
-          <w:t>4</w:t>
-        </w:r>
-      </w:fldSimple>
-      <w:r>
-        <w:t>: Three phase line voltages upon close look</w:t>
+      <w:r>
+        <w:fldChar w:fldCharType="begin"/>
+      </w:r>
+      <w:r>
+        <w:instrText xml:space="preserve"> SEQ Figure \* ARABIC </w:instrText>
+      </w:r>
+      <w:r>
+        <w:fldChar w:fldCharType="separate"/>
+      </w:r>
+      <w:r>
+        <w:rPr>
+          <w:noProof/>
+        </w:rPr>
+        <w:t>3</w:t>
+      </w:r>
+      <w:r>
+        <w:rPr>
+          <w:noProof/>
+        </w:rPr>
+        <w:fldChar w:fldCharType="end"/>
+      </w:r>
+      <w:r>
+        <w:t>: Rotor Speed(rad/sec) vs time(sec) characteristic</w:t>
+      </w:r>
+    </w:p>
+    <w:p>
+      <w:pPr>
+        <w:jc w:val="both"/>
+      </w:pPr>
+      <w:r>
+        <w:t>When we change the speed reference, as seen in the figure XXX, motor reaches the steady state in short amount of time.</w:t>
       </w:r>
     </w:p>
     <w:p>
@@ -1257,13 +1187,15 @@
         <w:keepNext/>
         <w:jc w:val="center"/>
       </w:pPr>
-      <w:bookmarkStart w:id="0" w:name="_GoBack"/>
-      <w:r>
+      <w:r>
+        <w:rPr>
+          <w:noProof/>
+        </w:rPr>
         <w:drawing>
-          <wp:inline distT="0" distB="0" distL="0" distR="0" wp14:anchorId="4910FB91" wp14:editId="3C16A1AA">
-            <wp:extent cx="3575714" cy="1748509"/>
-            <wp:effectExtent l="0" t="0" r="5715" b="4445"/>
-            <wp:docPr id="22" name="Resim 22"/>
+          <wp:inline distT="0" distB="0" distL="0" distR="0" wp14:anchorId="109A6133" wp14:editId="30B34CA3">
+            <wp:extent cx="3972154" cy="1942366"/>
+            <wp:effectExtent l="0" t="0" r="0" b="1270"/>
+            <wp:docPr id="32" name="Resim 32"/>
             <wp:cNvGraphicFramePr>
               <a:graphicFrameLocks xmlns:a="http://schemas.openxmlformats.org/drawingml/2006/main" noChangeAspect="1"/>
             </wp:cNvGraphicFramePr>
@@ -1283,7 +1215,7 @@
                   <pic:spPr>
                     <a:xfrm>
                       <a:off x="0" y="0"/>
-                      <a:ext cx="3585221" cy="1753158"/>
+                      <a:ext cx="3982032" cy="1947196"/>
                     </a:xfrm>
                     <a:prstGeom prst="rect">
                       <a:avLst/>
@@ -1295,7 +1227,134 @@
           </wp:inline>
         </w:drawing>
       </w:r>
-      <w:bookmarkEnd w:id="0"/>
+    </w:p>
+    <w:p>
+      <w:pPr>
+        <w:pStyle w:val="ResimYazs"/>
+        <w:jc w:val="center"/>
+      </w:pPr>
+      <w:r>
+        <w:t xml:space="preserve">Figure </w:t>
+      </w:r>
+      <w:r>
+        <w:fldChar w:fldCharType="begin"/>
+      </w:r>
+      <w:r>
+        <w:instrText xml:space="preserve"> SEQ Figure \* ARABIC </w:instrText>
+      </w:r>
+      <w:r>
+        <w:fldChar w:fldCharType="separate"/>
+      </w:r>
+      <w:r>
+        <w:rPr>
+          <w:noProof/>
+        </w:rPr>
+        <w:t>4</w:t>
+      </w:r>
+      <w:r>
+        <w:rPr>
+          <w:noProof/>
+        </w:rPr>
+        <w:fldChar w:fldCharType="end"/>
+      </w:r>
+      <w:r>
+        <w:t xml:space="preserve">: VAB </w:t>
+      </w:r>
+      <w:proofErr w:type="spellStart"/>
+      <w:r>
+        <w:t>linetoline</w:t>
+      </w:r>
+      <w:proofErr w:type="spellEnd"/>
+      <w:r>
+        <w:t xml:space="preserve"> voltage from a distance</w:t>
+      </w:r>
+    </w:p>
+    <w:p>
+      <w:pPr>
+        <w:jc w:val="both"/>
+      </w:pPr>
+      <w:r>
+        <w:t>In the figure XX, we see the V</w:t>
+      </w:r>
+      <w:r>
+        <w:rPr>
+          <w:vertAlign w:val="subscript"/>
+        </w:rPr>
+        <w:t>AB</w:t>
+      </w:r>
+      <w:r>
+        <w:t xml:space="preserve"> line-to-line voltage. However, in the real sinusoidal </w:t>
+      </w:r>
+      <w:proofErr w:type="spellStart"/>
+      <w:r>
+        <w:t>pwm</w:t>
+      </w:r>
+      <w:proofErr w:type="spellEnd"/>
+      <w:r>
+        <w:t xml:space="preserve"> technique, we should not see like this waveform. We should see like in the figure XX. </w:t>
+      </w:r>
+      <w:r>
+        <w:t>The reason is that frequency and magnitude of references are changing continuously. Due to that, we do not see proper waveforms.</w:t>
+      </w:r>
+    </w:p>
+    <w:p>
+      <w:pPr>
+        <w:keepNext/>
+        <w:jc w:val="center"/>
+      </w:pPr>
+      <w:r>
+        <w:rPr>
+          <w:noProof/>
+        </w:rPr>
+        <w:drawing>
+          <wp:inline distT="0" distB="0" distL="0" distR="0" wp14:anchorId="06E8630D" wp14:editId="20F7020E">
+            <wp:extent cx="3498475" cy="2051437"/>
+            <wp:effectExtent l="0" t="0" r="6985" b="6350"/>
+            <wp:docPr id="7" name="Resim 7" descr="C:\Users\ROG\Desktop\pwmsin2415.gif"/>
+            <wp:cNvGraphicFramePr>
+              <a:graphicFrameLocks xmlns:a="http://schemas.openxmlformats.org/drawingml/2006/main" noChangeAspect="1"/>
+            </wp:cNvGraphicFramePr>
+            <a:graphic xmlns:a="http://schemas.openxmlformats.org/drawingml/2006/main">
+              <a:graphicData uri="http://schemas.openxmlformats.org/drawingml/2006/picture">
+                <pic:pic xmlns:pic="http://schemas.openxmlformats.org/drawingml/2006/picture">
+                  <pic:nvPicPr>
+                    <pic:cNvPr id="0" name="Picture 1" descr="C:\Users\ROG\Desktop\pwmsin2415.gif"/>
+                    <pic:cNvPicPr>
+                      <a:picLocks noChangeAspect="1" noChangeArrowheads="1"/>
+                    </pic:cNvPicPr>
+                  </pic:nvPicPr>
+                  <pic:blipFill>
+                    <a:blip r:embed="rId11">
+                      <a:extLst>
+                        <a:ext uri="{28A0092B-C50C-407E-A947-70E740481C1C}">
+                          <a14:useLocalDpi xmlns:a14="http://schemas.microsoft.com/office/drawing/2010/main" val="0"/>
+                        </a:ext>
+                      </a:extLst>
+                    </a:blip>
+                    <a:srcRect/>
+                    <a:stretch>
+                      <a:fillRect/>
+                    </a:stretch>
+                  </pic:blipFill>
+                  <pic:spPr bwMode="auto">
+                    <a:xfrm>
+                      <a:off x="0" y="0"/>
+                      <a:ext cx="3558325" cy="2086532"/>
+                    </a:xfrm>
+                    <a:prstGeom prst="rect">
+                      <a:avLst/>
+                    </a:prstGeom>
+                    <a:noFill/>
+                    <a:ln>
+                      <a:noFill/>
+                    </a:ln>
+                  </pic:spPr>
+                </pic:pic>
+              </a:graphicData>
+            </a:graphic>
+          </wp:inline>
+        </w:drawing>
+      </w:r>
     </w:p>
     <w:p>
       <w:pPr>
@@ -1314,13 +1373,15 @@
         </w:r>
       </w:fldSimple>
       <w:r>
-        <w:t xml:space="preserve">: </w:t>
-      </w:r>
-      <w:r>
-        <w:t>Three phase line voltages upon close look</w:t>
-      </w:r>
-      <w:r>
-        <w:t xml:space="preserve"> with low pass filter</w:t>
+        <w:t xml:space="preserve">: Sinusoidal </w:t>
+      </w:r>
+      <w:proofErr w:type="spellStart"/>
+      <w:r>
+        <w:t>pwm</w:t>
+      </w:r>
+      <w:proofErr w:type="spellEnd"/>
+      <w:r>
+        <w:t xml:space="preserve"> output waveforms</w:t>
       </w:r>
     </w:p>
     <w:p>
@@ -1334,93 +1395,10 @@
         </w:rPr>
         <w:lastRenderedPageBreak/>
         <w:drawing>
-          <wp:inline distT="0" distB="0" distL="0" distR="0" wp14:anchorId="738FD153" wp14:editId="0261C1E1">
-            <wp:extent cx="3628339" cy="1774241"/>
-            <wp:effectExtent l="0" t="0" r="0" b="0"/>
-            <wp:docPr id="19" name="Resim 19"/>
-            <wp:cNvGraphicFramePr>
-              <a:graphicFrameLocks xmlns:a="http://schemas.openxmlformats.org/drawingml/2006/main" noChangeAspect="1"/>
-            </wp:cNvGraphicFramePr>
-            <a:graphic xmlns:a="http://schemas.openxmlformats.org/drawingml/2006/main">
-              <a:graphicData uri="http://schemas.openxmlformats.org/drawingml/2006/picture">
-                <pic:pic xmlns:pic="http://schemas.openxmlformats.org/drawingml/2006/picture">
-                  <pic:nvPicPr>
-                    <pic:cNvPr id="1" name=""/>
-                    <pic:cNvPicPr/>
-                  </pic:nvPicPr>
-                  <pic:blipFill>
-                    <a:blip r:embed="rId11"/>
-                    <a:stretch>
-                      <a:fillRect/>
-                    </a:stretch>
-                  </pic:blipFill>
-                  <pic:spPr>
-                    <a:xfrm>
-                      <a:off x="0" y="0"/>
-                      <a:ext cx="3640971" cy="1780418"/>
-                    </a:xfrm>
-                    <a:prstGeom prst="rect">
-                      <a:avLst/>
-                    </a:prstGeom>
-                  </pic:spPr>
-                </pic:pic>
-              </a:graphicData>
-            </a:graphic>
-          </wp:inline>
-        </w:drawing>
-      </w:r>
-    </w:p>
-    <w:p>
-      <w:pPr>
-        <w:pStyle w:val="ResimYazs"/>
-        <w:jc w:val="center"/>
-      </w:pPr>
-      <w:r>
-        <w:t xml:space="preserve">Figure </w:t>
-      </w:r>
-      <w:fldSimple w:instr=" SEQ Figure \* ARABIC ">
-        <w:r>
-          <w:rPr>
-            <w:noProof/>
-          </w:rPr>
-          <w:t>6</w:t>
-        </w:r>
-      </w:fldSimple>
-      <w:r>
-        <w:t xml:space="preserve">: </w:t>
-      </w:r>
-      <w:r>
-        <w:t xml:space="preserve">VAB </w:t>
-      </w:r>
-      <w:proofErr w:type="spellStart"/>
-      <w:r>
-        <w:t>linetoline</w:t>
-      </w:r>
-      <w:proofErr w:type="spellEnd"/>
-      <w:r>
-        <w:t xml:space="preserve"> </w:t>
-      </w:r>
-      <w:r>
-        <w:t>currents</w:t>
-      </w:r>
-      <w:r>
-        <w:t xml:space="preserve"> from a distance</w:t>
-      </w:r>
-    </w:p>
-    <w:p>
-      <w:pPr>
-        <w:keepNext/>
-        <w:jc w:val="center"/>
-      </w:pPr>
-      <w:r>
-        <w:rPr>
-          <w:noProof/>
-        </w:rPr>
-        <w:drawing>
-          <wp:inline distT="0" distB="0" distL="0" distR="0" wp14:anchorId="5BC08D50" wp14:editId="3F292659">
-            <wp:extent cx="3408883" cy="1666929"/>
-            <wp:effectExtent l="0" t="0" r="1270" b="0"/>
-            <wp:docPr id="26" name="Resim 26"/>
+          <wp:inline distT="0" distB="0" distL="0" distR="0" wp14:anchorId="129D1304" wp14:editId="55AF31A2">
+            <wp:extent cx="3503981" cy="1713431"/>
+            <wp:effectExtent l="0" t="0" r="1270" b="1270"/>
+            <wp:docPr id="3" name="Resim 3"/>
             <wp:cNvGraphicFramePr>
               <a:graphicFrameLocks xmlns:a="http://schemas.openxmlformats.org/drawingml/2006/main" noChangeAspect="1"/>
             </wp:cNvGraphicFramePr>
@@ -1440,7 +1418,7 @@
                   <pic:spPr>
                     <a:xfrm>
                       <a:off x="0" y="0"/>
-                      <a:ext cx="3416758" cy="1670780"/>
+                      <a:ext cx="3515111" cy="1718874"/>
                     </a:xfrm>
                     <a:prstGeom prst="rect">
                       <a:avLst/>
@@ -1461,25 +1439,29 @@
       <w:r>
         <w:t xml:space="preserve">Figure </w:t>
       </w:r>
-      <w:fldSimple w:instr=" SEQ Figure \* ARABIC ">
-        <w:r>
-          <w:rPr>
-            <w:noProof/>
-          </w:rPr>
-          <w:t>7</w:t>
-        </w:r>
-      </w:fldSimple>
-      <w:r>
-        <w:t xml:space="preserve">: </w:t>
-      </w:r>
-      <w:r>
-        <w:t xml:space="preserve">Three phase line </w:t>
-      </w:r>
-      <w:r>
-        <w:t>current</w:t>
-      </w:r>
-      <w:r>
-        <w:t>s upon close look</w:t>
+      <w:r>
+        <w:fldChar w:fldCharType="begin"/>
+      </w:r>
+      <w:r>
+        <w:instrText xml:space="preserve"> SEQ Figure \* ARABIC </w:instrText>
+      </w:r>
+      <w:r>
+        <w:fldChar w:fldCharType="separate"/>
+      </w:r>
+      <w:r>
+        <w:rPr>
+          <w:noProof/>
+        </w:rPr>
+        <w:t>6</w:t>
+      </w:r>
+      <w:r>
+        <w:rPr>
+          <w:noProof/>
+        </w:rPr>
+        <w:fldChar w:fldCharType="end"/>
+      </w:r>
+      <w:r>
+        <w:t>: Three phase line voltages upon close look</w:t>
       </w:r>
     </w:p>
     <w:p>
@@ -1492,10 +1474,10 @@
           <w:noProof/>
         </w:rPr>
         <w:drawing>
-          <wp:inline distT="0" distB="0" distL="0" distR="0" wp14:anchorId="05688671" wp14:editId="200E8188">
-            <wp:extent cx="3613709" cy="1767088"/>
-            <wp:effectExtent l="0" t="0" r="6350" b="5080"/>
-            <wp:docPr id="28" name="Resim 28"/>
+          <wp:inline distT="0" distB="0" distL="0" distR="0" wp14:anchorId="4910FB91" wp14:editId="3C16A1AA">
+            <wp:extent cx="3575714" cy="1748509"/>
+            <wp:effectExtent l="0" t="0" r="5715" b="4445"/>
+            <wp:docPr id="22" name="Resim 22"/>
             <wp:cNvGraphicFramePr>
               <a:graphicFrameLocks xmlns:a="http://schemas.openxmlformats.org/drawingml/2006/main" noChangeAspect="1"/>
             </wp:cNvGraphicFramePr>
@@ -1515,7 +1497,7 @@
                   <pic:spPr>
                     <a:xfrm>
                       <a:off x="0" y="0"/>
-                      <a:ext cx="3631307" cy="1775694"/>
+                      <a:ext cx="3585221" cy="1753158"/>
                     </a:xfrm>
                     <a:prstGeom prst="rect">
                       <a:avLst/>
@@ -1536,16 +1518,40 @@
       <w:r>
         <w:t xml:space="preserve">Figure </w:t>
       </w:r>
-      <w:fldSimple w:instr=" SEQ Figure \* ARABIC ">
-        <w:r>
-          <w:rPr>
-            <w:noProof/>
-          </w:rPr>
-          <w:t>8</w:t>
-        </w:r>
-      </w:fldSimple>
-      <w:r>
-        <w:t>: Electromechanical Torque (Nm) vs time characteristic</w:t>
+      <w:r>
+        <w:fldChar w:fldCharType="begin"/>
+      </w:r>
+      <w:r>
+        <w:instrText xml:space="preserve"> SEQ Figure \* ARABIC </w:instrText>
+      </w:r>
+      <w:r>
+        <w:fldChar w:fldCharType="separate"/>
+      </w:r>
+      <w:r>
+        <w:rPr>
+          <w:noProof/>
+        </w:rPr>
+        <w:t>7</w:t>
+      </w:r>
+      <w:r>
+        <w:rPr>
+          <w:noProof/>
+        </w:rPr>
+        <w:fldChar w:fldCharType="end"/>
+      </w:r>
+      <w:r>
+        <w:t xml:space="preserve">: </w:t>
+      </w:r>
+      <w:r>
+        <w:t>Three phase line voltages upon close look</w:t>
+      </w:r>
+      <w:r>
+        <w:t xml:space="preserve"> with low pass filter</w:t>
+      </w:r>
+    </w:p>
+    <w:p>
+      <w:r>
+        <w:t>The motor 3 phase voltages is not obvious since they occurs from square wave like in the figure XXX. However, when we added low pass filter to output of inverter voltage, we can see clearly the sinusoidal waveforms in the figure XXX.</w:t>
       </w:r>
     </w:p>
     <w:p>
@@ -1557,12 +1563,11 @@
         <w:rPr>
           <w:noProof/>
         </w:rPr>
-        <w:lastRenderedPageBreak/>
         <w:drawing>
-          <wp:inline distT="0" distB="0" distL="0" distR="0" wp14:anchorId="5499C9B4" wp14:editId="48CEEF5D">
-            <wp:extent cx="3577133" cy="1749202"/>
-            <wp:effectExtent l="0" t="0" r="4445" b="3810"/>
-            <wp:docPr id="30" name="Resim 30"/>
+          <wp:inline distT="0" distB="0" distL="0" distR="0" wp14:anchorId="738FD153" wp14:editId="0261C1E1">
+            <wp:extent cx="3628339" cy="1774241"/>
+            <wp:effectExtent l="0" t="0" r="0" b="0"/>
+            <wp:docPr id="19" name="Resim 19"/>
             <wp:cNvGraphicFramePr>
               <a:graphicFrameLocks xmlns:a="http://schemas.openxmlformats.org/drawingml/2006/main" noChangeAspect="1"/>
             </wp:cNvGraphicFramePr>
@@ -1582,7 +1587,7 @@
                   <pic:spPr>
                     <a:xfrm>
                       <a:off x="0" y="0"/>
-                      <a:ext cx="3586350" cy="1753709"/>
+                      <a:ext cx="3640971" cy="1780418"/>
                     </a:xfrm>
                     <a:prstGeom prst="rect">
                       <a:avLst/>
@@ -1603,24 +1608,49 @@
       <w:r>
         <w:t xml:space="preserve">Figure </w:t>
       </w:r>
-      <w:fldSimple w:instr=" SEQ Figure \* ARABIC ">
-        <w:r>
-          <w:rPr>
-            <w:noProof/>
-          </w:rPr>
-          <w:t>9</w:t>
-        </w:r>
-      </w:fldSimple>
-      <w:r>
-        <w:t>: d (blue) and q(red) currents vs time characteristic</w:t>
-      </w:r>
-      <w:r>
-        <w:t>s</w:t>
-      </w:r>
-    </w:p>
-    <w:p>
-      <w:r>
-        <w:t xml:space="preserve">2-) </w:t>
+      <w:r>
+        <w:fldChar w:fldCharType="begin"/>
+      </w:r>
+      <w:r>
+        <w:instrText xml:space="preserve"> SEQ Figure \* ARABIC </w:instrText>
+      </w:r>
+      <w:r>
+        <w:fldChar w:fldCharType="separate"/>
+      </w:r>
+      <w:r>
+        <w:rPr>
+          <w:noProof/>
+        </w:rPr>
+        <w:t>8</w:t>
+      </w:r>
+      <w:r>
+        <w:rPr>
+          <w:noProof/>
+        </w:rPr>
+        <w:fldChar w:fldCharType="end"/>
+      </w:r>
+      <w:r>
+        <w:t xml:space="preserve">: </w:t>
+      </w:r>
+      <w:proofErr w:type="spellStart"/>
+      <w:r>
+        <w:t>VAB</w:t>
+      </w:r>
+      <w:r>
+        <w:t>C</w:t>
+      </w:r>
+      <w:r>
+        <w:t>line</w:t>
+      </w:r>
+      <w:proofErr w:type="spellEnd"/>
+      <w:r>
+        <w:t xml:space="preserve"> </w:t>
+      </w:r>
+      <w:r>
+        <w:t>currents</w:t>
+      </w:r>
+      <w:r>
+        <w:t xml:space="preserve"> from a distance</w:t>
       </w:r>
     </w:p>
     <w:p>
@@ -1632,11 +1662,12 @@
         <w:rPr>
           <w:noProof/>
         </w:rPr>
+        <w:lastRenderedPageBreak/>
         <w:drawing>
-          <wp:inline distT="0" distB="0" distL="0" distR="0" wp14:anchorId="1673B43B" wp14:editId="2A6EB386">
-            <wp:extent cx="4476750" cy="2189112"/>
-            <wp:effectExtent l="0" t="0" r="0" b="1905"/>
-            <wp:docPr id="9" name="Resim 9"/>
+          <wp:inline distT="0" distB="0" distL="0" distR="0" wp14:anchorId="5BC08D50" wp14:editId="3F292659">
+            <wp:extent cx="3408883" cy="1666929"/>
+            <wp:effectExtent l="0" t="0" r="1270" b="0"/>
+            <wp:docPr id="26" name="Resim 26"/>
             <wp:cNvGraphicFramePr>
               <a:graphicFrameLocks xmlns:a="http://schemas.openxmlformats.org/drawingml/2006/main" noChangeAspect="1"/>
             </wp:cNvGraphicFramePr>
@@ -1656,7 +1687,7 @@
                   <pic:spPr>
                     <a:xfrm>
                       <a:off x="0" y="0"/>
-                      <a:ext cx="4478926" cy="2190176"/>
+                      <a:ext cx="3416758" cy="1670780"/>
                     </a:xfrm>
                     <a:prstGeom prst="rect">
                       <a:avLst/>
@@ -1677,19 +1708,52 @@
       <w:r>
         <w:t xml:space="preserve">Figure </w:t>
       </w:r>
-      <w:fldSimple w:instr=" SEQ Figure \* ARABIC ">
-        <w:r>
-          <w:rPr>
-            <w:noProof/>
-          </w:rPr>
-          <w:t>10</w:t>
-        </w:r>
-      </w:fldSimple>
+      <w:r>
+        <w:fldChar w:fldCharType="begin"/>
+      </w:r>
+      <w:r>
+        <w:instrText xml:space="preserve"> SEQ Figure \* ARABIC </w:instrText>
+      </w:r>
+      <w:r>
+        <w:fldChar w:fldCharType="separate"/>
+      </w:r>
+      <w:r>
+        <w:rPr>
+          <w:noProof/>
+        </w:rPr>
+        <w:t>9</w:t>
+      </w:r>
+      <w:r>
+        <w:rPr>
+          <w:noProof/>
+        </w:rPr>
+        <w:fldChar w:fldCharType="end"/>
+      </w:r>
       <w:r>
         <w:t xml:space="preserve">: </w:t>
       </w:r>
       <w:r>
-        <w:t>Rotor Speed(rad/sec) vs time(sec) characteristic</w:t>
+        <w:t xml:space="preserve">Three phase line </w:t>
+      </w:r>
+      <w:r>
+        <w:t>current</w:t>
+      </w:r>
+      <w:r>
+        <w:t>s upon close look</w:t>
+      </w:r>
+    </w:p>
+    <w:p>
+      <w:pPr>
+        <w:jc w:val="both"/>
+      </w:pPr>
+      <w:r>
+        <w:t xml:space="preserve">In the figure XXX, we see the waveform of line currents from a distance. In the beginning of the simulation, motor draws huge current that is starting current. Then, when it reaches to steady state, current value decreases. In a moment, we change the speed reference, motor draws huge current to speed up. After reaching to the steady state, current decreases. We see this </w:t>
+      </w:r>
+      <w:r>
+        <w:t>relation in the figures XX and XX. One of them means torque and the other means d-q currents. We see that q current is responsible from torque since when torque increases, q current increases and vice versa.</w:t>
+      </w:r>
+      <w:r>
+        <w:t xml:space="preserve"> Moreover, current waveforms are sinusoidal and we expect this results.</w:t>
       </w:r>
     </w:p>
     <w:p>
@@ -1702,10 +1766,10 @@
           <w:noProof/>
         </w:rPr>
         <w:drawing>
-          <wp:inline distT="0" distB="0" distL="0" distR="0" wp14:anchorId="4044AE9E" wp14:editId="7109744F">
-            <wp:extent cx="4457700" cy="2179796"/>
-            <wp:effectExtent l="0" t="0" r="0" b="0"/>
-            <wp:docPr id="10" name="Resim 10"/>
+          <wp:inline distT="0" distB="0" distL="0" distR="0" wp14:anchorId="05688671" wp14:editId="200E8188">
+            <wp:extent cx="3613709" cy="1767088"/>
+            <wp:effectExtent l="0" t="0" r="6350" b="5080"/>
+            <wp:docPr id="28" name="Resim 28"/>
             <wp:cNvGraphicFramePr>
               <a:graphicFrameLocks xmlns:a="http://schemas.openxmlformats.org/drawingml/2006/main" noChangeAspect="1"/>
             </wp:cNvGraphicFramePr>
@@ -1725,7 +1789,7 @@
                   <pic:spPr>
                     <a:xfrm>
                       <a:off x="0" y="0"/>
-                      <a:ext cx="4466640" cy="2184168"/>
+                      <a:ext cx="3631307" cy="1775694"/>
                     </a:xfrm>
                     <a:prstGeom prst="rect">
                       <a:avLst/>
@@ -1746,19 +1810,29 @@
       <w:r>
         <w:t xml:space="preserve">Figure </w:t>
       </w:r>
-      <w:fldSimple w:instr=" SEQ Figure \* ARABIC ">
-        <w:r>
-          <w:rPr>
-            <w:noProof/>
-          </w:rPr>
-          <w:t>11</w:t>
-        </w:r>
-      </w:fldSimple>
-      <w:r>
-        <w:t xml:space="preserve">: </w:t>
-      </w:r>
-      <w:r>
-        <w:t>d (blue) and q(red) currents vs time characteristics</w:t>
+      <w:r>
+        <w:fldChar w:fldCharType="begin"/>
+      </w:r>
+      <w:r>
+        <w:instrText xml:space="preserve"> SEQ Figure \* ARABIC </w:instrText>
+      </w:r>
+      <w:r>
+        <w:fldChar w:fldCharType="separate"/>
+      </w:r>
+      <w:r>
+        <w:rPr>
+          <w:noProof/>
+        </w:rPr>
+        <w:t>10</w:t>
+      </w:r>
+      <w:r>
+        <w:rPr>
+          <w:noProof/>
+        </w:rPr>
+        <w:fldChar w:fldCharType="end"/>
+      </w:r>
+      <w:r>
+        <w:t>: Electromechanical Torque (Nm) vs time characteristic</w:t>
       </w:r>
     </w:p>
     <w:p>
@@ -1770,12 +1844,11 @@
         <w:rPr>
           <w:noProof/>
         </w:rPr>
-        <w:lastRenderedPageBreak/>
         <w:drawing>
-          <wp:inline distT="0" distB="0" distL="0" distR="0" wp14:anchorId="60BE8389" wp14:editId="4354BBC1">
-            <wp:extent cx="4421665" cy="2162175"/>
-            <wp:effectExtent l="0" t="0" r="0" b="0"/>
-            <wp:docPr id="14" name="Resim 14"/>
+          <wp:inline distT="0" distB="0" distL="0" distR="0" wp14:anchorId="5499C9B4" wp14:editId="48CEEF5D">
+            <wp:extent cx="3577133" cy="1749202"/>
+            <wp:effectExtent l="0" t="0" r="4445" b="3810"/>
+            <wp:docPr id="30" name="Resim 30"/>
             <wp:cNvGraphicFramePr>
               <a:graphicFrameLocks xmlns:a="http://schemas.openxmlformats.org/drawingml/2006/main" noChangeAspect="1"/>
             </wp:cNvGraphicFramePr>
@@ -1795,7 +1868,7 @@
                   <pic:spPr>
                     <a:xfrm>
                       <a:off x="0" y="0"/>
-                      <a:ext cx="4430745" cy="2166615"/>
+                      <a:ext cx="3586350" cy="1753709"/>
                     </a:xfrm>
                     <a:prstGeom prst="rect">
                       <a:avLst/>
@@ -1816,27 +1889,43 @@
       <w:r>
         <w:t xml:space="preserve">Figure </w:t>
       </w:r>
-      <w:fldSimple w:instr=" SEQ Figure \* ARABIC ">
-        <w:r>
-          <w:rPr>
-            <w:noProof/>
-          </w:rPr>
-          <w:t>12</w:t>
-        </w:r>
-      </w:fldSimple>
-      <w:r>
-        <w:t xml:space="preserve">: </w:t>
-      </w:r>
-      <w:r>
-        <w:t xml:space="preserve">VAB </w:t>
-      </w:r>
-      <w:proofErr w:type="spellStart"/>
-      <w:r>
-        <w:t>linetoline</w:t>
-      </w:r>
-      <w:proofErr w:type="spellEnd"/>
-      <w:r>
-        <w:t xml:space="preserve"> currents from a distance</w:t>
+      <w:r>
+        <w:fldChar w:fldCharType="begin"/>
+      </w:r>
+      <w:r>
+        <w:instrText xml:space="preserve"> SEQ Figure \* ARABIC </w:instrText>
+      </w:r>
+      <w:r>
+        <w:fldChar w:fldCharType="separate"/>
+      </w:r>
+      <w:r>
+        <w:rPr>
+          <w:noProof/>
+        </w:rPr>
+        <w:t>11</w:t>
+      </w:r>
+      <w:r>
+        <w:rPr>
+          <w:noProof/>
+        </w:rPr>
+        <w:fldChar w:fldCharType="end"/>
+      </w:r>
+      <w:r>
+        <w:t>: d (blue) and q(red) currents vs time characteristic</w:t>
+      </w:r>
+      <w:r>
+        <w:t>s</w:t>
+      </w:r>
+    </w:p>
+    <w:p>
+      <w:pPr>
+        <w:jc w:val="both"/>
+      </w:pPr>
+      <w:r>
+        <w:t xml:space="preserve">2-) </w:t>
+      </w:r>
+      <w:r>
+        <w:t>In this part, when motor reaches to the steady state, we need to remove load. Then, as seen in the figure XX, rotor speed is changing a little bit, but, after a while, speed becomes reference speed.</w:t>
       </w:r>
     </w:p>
     <w:p>
@@ -1848,11 +1937,12 @@
         <w:rPr>
           <w:noProof/>
         </w:rPr>
+        <w:lastRenderedPageBreak/>
         <w:drawing>
-          <wp:inline distT="0" distB="0" distL="0" distR="0" wp14:anchorId="5D9E161E" wp14:editId="373184D6">
-            <wp:extent cx="4905375" cy="2398707"/>
+          <wp:inline distT="0" distB="0" distL="0" distR="0" wp14:anchorId="1673B43B" wp14:editId="2A6EB386">
+            <wp:extent cx="4476750" cy="2189112"/>
             <wp:effectExtent l="0" t="0" r="0" b="1905"/>
-            <wp:docPr id="12" name="Resim 12"/>
+            <wp:docPr id="9" name="Resim 9"/>
             <wp:cNvGraphicFramePr>
               <a:graphicFrameLocks xmlns:a="http://schemas.openxmlformats.org/drawingml/2006/main" noChangeAspect="1"/>
             </wp:cNvGraphicFramePr>
@@ -1872,7 +1962,7 @@
                   <pic:spPr>
                     <a:xfrm>
                       <a:off x="0" y="0"/>
-                      <a:ext cx="4915636" cy="2403724"/>
+                      <a:ext cx="4478926" cy="2190176"/>
                     </a:xfrm>
                     <a:prstGeom prst="rect">
                       <a:avLst/>
@@ -1893,49 +1983,48 @@
       <w:r>
         <w:t xml:space="preserve">Figure </w:t>
       </w:r>
-      <w:fldSimple w:instr=" SEQ Figure \* ARABIC ">
-        <w:r>
-          <w:rPr>
-            <w:noProof/>
-          </w:rPr>
-          <w:t>13</w:t>
-        </w:r>
-      </w:fldSimple>
+      <w:r>
+        <w:fldChar w:fldCharType="begin"/>
+      </w:r>
+      <w:r>
+        <w:instrText xml:space="preserve"> SEQ Figure \* ARABIC </w:instrText>
+      </w:r>
+      <w:r>
+        <w:fldChar w:fldCharType="separate"/>
+      </w:r>
+      <w:r>
+        <w:rPr>
+          <w:noProof/>
+        </w:rPr>
+        <w:t>12</w:t>
+      </w:r>
+      <w:r>
+        <w:rPr>
+          <w:noProof/>
+        </w:rPr>
+        <w:fldChar w:fldCharType="end"/>
+      </w:r>
       <w:r>
         <w:t xml:space="preserve">: </w:t>
       </w:r>
       <w:r>
-        <w:t>Three phase line currents upon close look</w:t>
-      </w:r>
-    </w:p>
-    <w:p/>
-    <w:p>
-      <w:pPr>
-        <w:rPr>
-          <w:b/>
-          <w:bCs/>
-          <w:sz w:val="32"/>
-          <w:szCs w:val="32"/>
-        </w:rPr>
-      </w:pPr>
-      <w:r>
-        <w:rPr>
-          <w:b/>
-          <w:bCs/>
-          <w:sz w:val="32"/>
-          <w:szCs w:val="32"/>
-        </w:rPr>
-        <w:t>PART C: SPACE VECTOR PWM (SVPWM)</w:t>
-      </w:r>
-    </w:p>
-    <w:p>
-      <w:r>
-        <w:lastRenderedPageBreak/>
+        <w:t>Rotor Speed(rad/sec) vs time(sec) characteristic</w:t>
+      </w:r>
+    </w:p>
+    <w:p>
+      <w:pPr>
+        <w:keepNext/>
+        <w:jc w:val="center"/>
+      </w:pPr>
+      <w:r>
+        <w:rPr>
+          <w:noProof/>
+        </w:rPr>
         <w:drawing>
-          <wp:inline distT="0" distB="0" distL="0" distR="0" wp14:anchorId="3CB05763" wp14:editId="7502232B">
-            <wp:extent cx="5943600" cy="2930525"/>
-            <wp:effectExtent l="0" t="0" r="0" b="3175"/>
-            <wp:docPr id="5" name="Resim 5"/>
+          <wp:inline distT="0" distB="0" distL="0" distR="0" wp14:anchorId="4044AE9E" wp14:editId="7109744F">
+            <wp:extent cx="4457700" cy="2179796"/>
+            <wp:effectExtent l="0" t="0" r="0" b="0"/>
+            <wp:docPr id="10" name="Resim 10"/>
             <wp:cNvGraphicFramePr>
               <a:graphicFrameLocks xmlns:a="http://schemas.openxmlformats.org/drawingml/2006/main" noChangeAspect="1"/>
             </wp:cNvGraphicFramePr>
@@ -1955,7 +2044,7 @@
                   <pic:spPr>
                     <a:xfrm>
                       <a:off x="0" y="0"/>
-                      <a:ext cx="5943600" cy="2930525"/>
+                      <a:ext cx="4466640" cy="2184168"/>
                     </a:xfrm>
                     <a:prstGeom prst="rect">
                       <a:avLst/>
@@ -1969,12 +2058,55 @@
       </w:r>
     </w:p>
     <w:p>
-      <w:r>
+      <w:pPr>
+        <w:pStyle w:val="ResimYazs"/>
+        <w:jc w:val="center"/>
+      </w:pPr>
+      <w:r>
+        <w:t xml:space="preserve">Figure </w:t>
+      </w:r>
+      <w:r>
+        <w:fldChar w:fldCharType="begin"/>
+      </w:r>
+      <w:r>
+        <w:instrText xml:space="preserve"> SEQ Figure \* ARABIC </w:instrText>
+      </w:r>
+      <w:r>
+        <w:fldChar w:fldCharType="separate"/>
+      </w:r>
+      <w:r>
+        <w:rPr>
+          <w:noProof/>
+        </w:rPr>
+        <w:t>13</w:t>
+      </w:r>
+      <w:r>
+        <w:rPr>
+          <w:noProof/>
+        </w:rPr>
+        <w:fldChar w:fldCharType="end"/>
+      </w:r>
+      <w:r>
+        <w:t xml:space="preserve">: </w:t>
+      </w:r>
+      <w:r>
+        <w:t>d (blue) and q(red) currents vs time characteristics</w:t>
+      </w:r>
+    </w:p>
+    <w:p>
+      <w:pPr>
+        <w:keepNext/>
+        <w:jc w:val="center"/>
+      </w:pPr>
+      <w:r>
+        <w:rPr>
+          <w:noProof/>
+        </w:rPr>
         <w:drawing>
-          <wp:inline distT="0" distB="0" distL="0" distR="0" wp14:anchorId="1519317F" wp14:editId="713E814C">
-            <wp:extent cx="5943600" cy="2906395"/>
-            <wp:effectExtent l="0" t="0" r="0" b="8255"/>
-            <wp:docPr id="6" name="Resim 6"/>
+          <wp:inline distT="0" distB="0" distL="0" distR="0" wp14:anchorId="60BE8389" wp14:editId="4354BBC1">
+            <wp:extent cx="4421665" cy="2162175"/>
+            <wp:effectExtent l="0" t="0" r="0" b="0"/>
+            <wp:docPr id="14" name="Resim 14"/>
             <wp:cNvGraphicFramePr>
               <a:graphicFrameLocks xmlns:a="http://schemas.openxmlformats.org/drawingml/2006/main" noChangeAspect="1"/>
             </wp:cNvGraphicFramePr>
@@ -1994,7 +2126,7 @@
                   <pic:spPr>
                     <a:xfrm>
                       <a:off x="0" y="0"/>
-                      <a:ext cx="5943600" cy="2906395"/>
+                      <a:ext cx="4430745" cy="2166615"/>
                     </a:xfrm>
                     <a:prstGeom prst="rect">
                       <a:avLst/>
@@ -2008,13 +2140,62 @@
       </w:r>
     </w:p>
     <w:p>
-      <w:r>
+      <w:pPr>
+        <w:pStyle w:val="ResimYazs"/>
+        <w:jc w:val="center"/>
+      </w:pPr>
+      <w:r>
+        <w:t xml:space="preserve">Figure </w:t>
+      </w:r>
+      <w:r>
+        <w:fldChar w:fldCharType="begin"/>
+      </w:r>
+      <w:r>
+        <w:instrText xml:space="preserve"> SEQ Figure \* ARABIC </w:instrText>
+      </w:r>
+      <w:r>
+        <w:fldChar w:fldCharType="separate"/>
+      </w:r>
+      <w:r>
+        <w:rPr>
+          <w:noProof/>
+        </w:rPr>
+        <w:t>14</w:t>
+      </w:r>
+      <w:r>
+        <w:rPr>
+          <w:noProof/>
+        </w:rPr>
+        <w:fldChar w:fldCharType="end"/>
+      </w:r>
+      <w:r>
+        <w:t xml:space="preserve">: </w:t>
+      </w:r>
+      <w:r>
+        <w:t>VAB</w:t>
+      </w:r>
+      <w:r>
+        <w:t>C</w:t>
+      </w:r>
+      <w:r>
+        <w:t xml:space="preserve"> line currents from a distance</w:t>
+      </w:r>
+    </w:p>
+    <w:p>
+      <w:pPr>
+        <w:keepNext/>
+        <w:jc w:val="center"/>
+      </w:pPr>
+      <w:r>
+        <w:rPr>
+          <w:noProof/>
+        </w:rPr>
         <w:lastRenderedPageBreak/>
         <w:drawing>
-          <wp:inline distT="0" distB="0" distL="0" distR="0" wp14:anchorId="765DE823" wp14:editId="20092129">
-            <wp:extent cx="5943600" cy="2906395"/>
-            <wp:effectExtent l="0" t="0" r="0" b="8255"/>
-            <wp:docPr id="13" name="Resim 13"/>
+          <wp:inline distT="0" distB="0" distL="0" distR="0" wp14:anchorId="5D9E161E" wp14:editId="373184D6">
+            <wp:extent cx="4905375" cy="2398707"/>
+            <wp:effectExtent l="0" t="0" r="0" b="1905"/>
+            <wp:docPr id="12" name="Resim 12"/>
             <wp:cNvGraphicFramePr>
               <a:graphicFrameLocks xmlns:a="http://schemas.openxmlformats.org/drawingml/2006/main" noChangeAspect="1"/>
             </wp:cNvGraphicFramePr>
@@ -2034,7 +2215,7 @@
                   <pic:spPr>
                     <a:xfrm>
                       <a:off x="0" y="0"/>
-                      <a:ext cx="5943600" cy="2906395"/>
+                      <a:ext cx="4915636" cy="2403724"/>
                     </a:xfrm>
                     <a:prstGeom prst="rect">
                       <a:avLst/>
@@ -2048,12 +2229,81 @@
       </w:r>
     </w:p>
     <w:p>
-      <w:r>
+      <w:pPr>
+        <w:pStyle w:val="ResimYazs"/>
+        <w:jc w:val="center"/>
+      </w:pPr>
+      <w:r>
+        <w:t xml:space="preserve">Figure </w:t>
+      </w:r>
+      <w:r>
+        <w:fldChar w:fldCharType="begin"/>
+      </w:r>
+      <w:r>
+        <w:instrText xml:space="preserve"> SEQ Figure \* ARABIC </w:instrText>
+      </w:r>
+      <w:r>
+        <w:fldChar w:fldCharType="separate"/>
+      </w:r>
+      <w:r>
+        <w:rPr>
+          <w:noProof/>
+        </w:rPr>
+        <w:t>15</w:t>
+      </w:r>
+      <w:r>
+        <w:rPr>
+          <w:noProof/>
+        </w:rPr>
+        <w:fldChar w:fldCharType="end"/>
+      </w:r>
+      <w:r>
+        <w:t xml:space="preserve">: </w:t>
+      </w:r>
+      <w:r>
+        <w:t>Three phase line currents upon close look</w:t>
+      </w:r>
+    </w:p>
+    <w:p>
+      <w:pPr>
+        <w:jc w:val="both"/>
+      </w:pPr>
+      <w:r>
+        <w:t>After removing the load, as seen in the figures XX,XX and XX, all of them decreases. We can mention their relation in the part 1. Again, we that relation.</w:t>
+      </w:r>
+    </w:p>
+    <w:p>
+      <w:pPr>
+        <w:rPr>
+          <w:b/>
+          <w:bCs/>
+          <w:sz w:val="32"/>
+          <w:szCs w:val="32"/>
+        </w:rPr>
+      </w:pPr>
+      <w:r>
+        <w:rPr>
+          <w:b/>
+          <w:bCs/>
+          <w:sz w:val="32"/>
+          <w:szCs w:val="32"/>
+        </w:rPr>
+        <w:t>PART C: SPACE VECTOR PWM (SVPWM)</w:t>
+      </w:r>
+    </w:p>
+    <w:p>
+      <w:pPr>
+        <w:jc w:val="center"/>
+      </w:pPr>
+      <w:r>
+        <w:rPr>
+          <w:noProof/>
+        </w:rPr>
         <w:drawing>
-          <wp:inline distT="0" distB="0" distL="0" distR="0" wp14:anchorId="456AA7F4" wp14:editId="2771720C">
-            <wp:extent cx="5943600" cy="2906395"/>
-            <wp:effectExtent l="0" t="0" r="0" b="8255"/>
-            <wp:docPr id="16" name="Resim 16"/>
+          <wp:inline distT="0" distB="0" distL="0" distR="0" wp14:anchorId="3CB05763" wp14:editId="01E4190E">
+            <wp:extent cx="4635610" cy="2285613"/>
+            <wp:effectExtent l="0" t="0" r="0" b="635"/>
+            <wp:docPr id="5" name="Resim 5"/>
             <wp:cNvGraphicFramePr>
               <a:graphicFrameLocks xmlns:a="http://schemas.openxmlformats.org/drawingml/2006/main" noChangeAspect="1"/>
             </wp:cNvGraphicFramePr>
@@ -2073,7 +2323,7 @@
                   <pic:spPr>
                     <a:xfrm>
                       <a:off x="0" y="0"/>
-                      <a:ext cx="5943600" cy="2906395"/>
+                      <a:ext cx="4642385" cy="2288953"/>
                     </a:xfrm>
                     <a:prstGeom prst="rect">
                       <a:avLst/>
@@ -2087,13 +2337,19 @@
       </w:r>
     </w:p>
     <w:p>
-      <w:r>
+      <w:pPr>
+        <w:jc w:val="center"/>
+      </w:pPr>
+      <w:r>
+        <w:rPr>
+          <w:noProof/>
+        </w:rPr>
         <w:lastRenderedPageBreak/>
         <w:drawing>
-          <wp:inline distT="0" distB="0" distL="0" distR="0" wp14:anchorId="063E082A" wp14:editId="2A669FD7">
+          <wp:inline distT="0" distB="0" distL="0" distR="0" wp14:anchorId="1519317F" wp14:editId="713E814C">
             <wp:extent cx="5943600" cy="2906395"/>
             <wp:effectExtent l="0" t="0" r="0" b="8255"/>
-            <wp:docPr id="21" name="Resim 21"/>
+            <wp:docPr id="6" name="Resim 6"/>
             <wp:cNvGraphicFramePr>
               <a:graphicFrameLocks xmlns:a="http://schemas.openxmlformats.org/drawingml/2006/main" noChangeAspect="1"/>
             </wp:cNvGraphicFramePr>
@@ -2126,6 +2382,142 @@
         </w:drawing>
       </w:r>
     </w:p>
+    <w:p>
+      <w:pPr>
+        <w:jc w:val="center"/>
+      </w:pPr>
+      <w:r>
+        <w:rPr>
+          <w:noProof/>
+        </w:rPr>
+        <w:drawing>
+          <wp:inline distT="0" distB="0" distL="0" distR="0" wp14:anchorId="765DE823" wp14:editId="20092129">
+            <wp:extent cx="5943600" cy="2906395"/>
+            <wp:effectExtent l="0" t="0" r="0" b="8255"/>
+            <wp:docPr id="13" name="Resim 13"/>
+            <wp:cNvGraphicFramePr>
+              <a:graphicFrameLocks xmlns:a="http://schemas.openxmlformats.org/drawingml/2006/main" noChangeAspect="1"/>
+            </wp:cNvGraphicFramePr>
+            <a:graphic xmlns:a="http://schemas.openxmlformats.org/drawingml/2006/main">
+              <a:graphicData uri="http://schemas.openxmlformats.org/drawingml/2006/picture">
+                <pic:pic xmlns:pic="http://schemas.openxmlformats.org/drawingml/2006/picture">
+                  <pic:nvPicPr>
+                    <pic:cNvPr id="1" name=""/>
+                    <pic:cNvPicPr/>
+                  </pic:nvPicPr>
+                  <pic:blipFill>
+                    <a:blip r:embed="rId24"/>
+                    <a:stretch>
+                      <a:fillRect/>
+                    </a:stretch>
+                  </pic:blipFill>
+                  <pic:spPr>
+                    <a:xfrm>
+                      <a:off x="0" y="0"/>
+                      <a:ext cx="5943600" cy="2906395"/>
+                    </a:xfrm>
+                    <a:prstGeom prst="rect">
+                      <a:avLst/>
+                    </a:prstGeom>
+                  </pic:spPr>
+                </pic:pic>
+              </a:graphicData>
+            </a:graphic>
+          </wp:inline>
+        </w:drawing>
+      </w:r>
+    </w:p>
+    <w:p>
+      <w:pPr>
+        <w:jc w:val="center"/>
+      </w:pPr>
+      <w:r>
+        <w:rPr>
+          <w:noProof/>
+        </w:rPr>
+        <w:lastRenderedPageBreak/>
+        <w:drawing>
+          <wp:inline distT="0" distB="0" distL="0" distR="0" wp14:anchorId="456AA7F4" wp14:editId="2771720C">
+            <wp:extent cx="5943600" cy="2906395"/>
+            <wp:effectExtent l="0" t="0" r="0" b="8255"/>
+            <wp:docPr id="16" name="Resim 16"/>
+            <wp:cNvGraphicFramePr>
+              <a:graphicFrameLocks xmlns:a="http://schemas.openxmlformats.org/drawingml/2006/main" noChangeAspect="1"/>
+            </wp:cNvGraphicFramePr>
+            <a:graphic xmlns:a="http://schemas.openxmlformats.org/drawingml/2006/main">
+              <a:graphicData uri="http://schemas.openxmlformats.org/drawingml/2006/picture">
+                <pic:pic xmlns:pic="http://schemas.openxmlformats.org/drawingml/2006/picture">
+                  <pic:nvPicPr>
+                    <pic:cNvPr id="1" name=""/>
+                    <pic:cNvPicPr/>
+                  </pic:nvPicPr>
+                  <pic:blipFill>
+                    <a:blip r:embed="rId25"/>
+                    <a:stretch>
+                      <a:fillRect/>
+                    </a:stretch>
+                  </pic:blipFill>
+                  <pic:spPr>
+                    <a:xfrm>
+                      <a:off x="0" y="0"/>
+                      <a:ext cx="5943600" cy="2906395"/>
+                    </a:xfrm>
+                    <a:prstGeom prst="rect">
+                      <a:avLst/>
+                    </a:prstGeom>
+                  </pic:spPr>
+                </pic:pic>
+              </a:graphicData>
+            </a:graphic>
+          </wp:inline>
+        </w:drawing>
+      </w:r>
+    </w:p>
+    <w:p>
+      <w:pPr>
+        <w:jc w:val="center"/>
+      </w:pPr>
+      <w:r>
+        <w:rPr>
+          <w:noProof/>
+        </w:rPr>
+        <w:drawing>
+          <wp:inline distT="0" distB="0" distL="0" distR="0" wp14:anchorId="063E082A" wp14:editId="2A669FD7">
+            <wp:extent cx="5943600" cy="2906395"/>
+            <wp:effectExtent l="0" t="0" r="0" b="8255"/>
+            <wp:docPr id="21" name="Resim 21"/>
+            <wp:cNvGraphicFramePr>
+              <a:graphicFrameLocks xmlns:a="http://schemas.openxmlformats.org/drawingml/2006/main" noChangeAspect="1"/>
+            </wp:cNvGraphicFramePr>
+            <a:graphic xmlns:a="http://schemas.openxmlformats.org/drawingml/2006/main">
+              <a:graphicData uri="http://schemas.openxmlformats.org/drawingml/2006/picture">
+                <pic:pic xmlns:pic="http://schemas.openxmlformats.org/drawingml/2006/picture">
+                  <pic:nvPicPr>
+                    <pic:cNvPr id="1" name=""/>
+                    <pic:cNvPicPr/>
+                  </pic:nvPicPr>
+                  <pic:blipFill>
+                    <a:blip r:embed="rId26"/>
+                    <a:stretch>
+                      <a:fillRect/>
+                    </a:stretch>
+                  </pic:blipFill>
+                  <pic:spPr>
+                    <a:xfrm>
+                      <a:off x="0" y="0"/>
+                      <a:ext cx="5943600" cy="2906395"/>
+                    </a:xfrm>
+                    <a:prstGeom prst="rect">
+                      <a:avLst/>
+                    </a:prstGeom>
+                  </pic:spPr>
+                </pic:pic>
+              </a:graphicData>
+            </a:graphic>
+          </wp:inline>
+        </w:drawing>
+      </w:r>
+    </w:p>
     <w:p/>
     <w:p>
       <w:pPr>
@@ -2147,22 +2539,9 @@
       </w:r>
     </w:p>
     <w:p>
-      <w:r>
-        <w:t xml:space="preserve">1-) </w:t>
-      </w:r>
-    </w:p>
-    <w:p>
-      <w:r>
-        <w:t>IGBT</w:t>
-      </w:r>
-      <w:r>
-        <w:t>: We have large current rating</w:t>
-      </w:r>
-      <w:r>
-        <w:t xml:space="preserve"> for motor.</w:t>
-      </w:r>
-    </w:p>
-    <w:p/>
+      <w:bookmarkStart w:id="0" w:name="_GoBack"/>
+      <w:bookmarkEnd w:id="0"/>
+    </w:p>
     <w:p/>
     <w:p/>
     <w:p/>
@@ -2174,6 +2553,103 @@
     </w:sectPr>
   </w:body>
 </w:document>
+</file>
+
+<file path=word/numbering.xml><?xml version="1.0" encoding="utf-8"?>
+<w:numbering xmlns:wpc="http://schemas.microsoft.com/office/word/2010/wordprocessingCanvas" xmlns:cx="http://schemas.microsoft.com/office/drawing/2014/chartex" xmlns:cx1="http://schemas.microsoft.com/office/drawing/2015/9/8/chartex" xmlns:cx2="http://schemas.microsoft.com/office/drawing/2015/10/21/chartex" xmlns:cx3="http://schemas.microsoft.com/office/drawing/2016/5/9/chartex" xmlns:cx4="http://schemas.microsoft.com/office/drawing/2016/5/10/chartex" xmlns:cx5="http://schemas.microsoft.com/office/drawing/2016/5/11/chartex" xmlns:cx6="http://schemas.microsoft.com/office/drawing/2016/5/12/chartex" xmlns:cx7="http://schemas.microsoft.com/office/drawing/2016/5/13/chartex" xmlns:cx8="http://schemas.microsoft.com/office/drawing/2016/5/14/chartex" xmlns:mc="http://schemas.openxmlformats.org/markup-compatibility/2006" xmlns:aink="http://schemas.microsoft.com/office/drawing/2016/ink" xmlns:am3d="http://schemas.microsoft.com/office/drawing/2017/model3d" xmlns:o="urn:schemas-microsoft-com:office:office" xmlns:r="http://schemas.openxmlformats.org/officeDocument/2006/relationships" xmlns:m="http://schemas.openxmlformats.org/officeDocument/2006/math" xmlns:v="urn:schemas-microsoft-com:vml" xmlns:wp14="http://schemas.microsoft.com/office/word/2010/wordprocessingDrawing" xmlns:wp="http://schemas.openxmlformats.org/drawingml/2006/wordprocessingDrawing" xmlns:w10="urn:schemas-microsoft-com:office:word" xmlns:w="http://schemas.openxmlformats.org/wordprocessingml/2006/main" xmlns:w14="http://schemas.microsoft.com/office/word/2010/wordml" xmlns:w15="http://schemas.microsoft.com/office/word/2012/wordml" xmlns:w16cid="http://schemas.microsoft.com/office/word/2016/wordml/cid" xmlns:w16se="http://schemas.microsoft.com/office/word/2015/wordml/symex" xmlns:wpg="http://schemas.microsoft.com/office/word/2010/wordprocessingGroup" xmlns:wpi="http://schemas.microsoft.com/office/word/2010/wordprocessingInk" xmlns:wne="http://schemas.microsoft.com/office/word/2006/wordml" xmlns:wps="http://schemas.microsoft.com/office/word/2010/wordprocessingShape" mc:Ignorable="w14 w15 w16se w16cid wp14">
+  <w:abstractNum w:abstractNumId="0" w15:restartNumberingAfterBreak="0">
+    <w:nsid w:val="7CE37457"/>
+    <w:multiLevelType w:val="hybridMultilevel"/>
+    <w:tmpl w:val="DB48104A"/>
+    <w:lvl w:ilvl="0" w:tplc="91BA35A2">
+      <w:start w:val="1"/>
+      <w:numFmt w:val="decimal"/>
+      <w:lvlText w:val="%1-"/>
+      <w:lvlJc w:val="left"/>
+      <w:pPr>
+        <w:ind w:left="720" w:hanging="360"/>
+      </w:pPr>
+      <w:rPr>
+        <w:rFonts w:hint="default"/>
+      </w:rPr>
+    </w:lvl>
+    <w:lvl w:ilvl="1" w:tplc="08090019" w:tentative="1">
+      <w:start w:val="1"/>
+      <w:numFmt w:val="lowerLetter"/>
+      <w:lvlText w:val="%2."/>
+      <w:lvlJc w:val="left"/>
+      <w:pPr>
+        <w:ind w:left="1440" w:hanging="360"/>
+      </w:pPr>
+    </w:lvl>
+    <w:lvl w:ilvl="2" w:tplc="0809001B" w:tentative="1">
+      <w:start w:val="1"/>
+      <w:numFmt w:val="lowerRoman"/>
+      <w:lvlText w:val="%3."/>
+      <w:lvlJc w:val="right"/>
+      <w:pPr>
+        <w:ind w:left="2160" w:hanging="180"/>
+      </w:pPr>
+    </w:lvl>
+    <w:lvl w:ilvl="3" w:tplc="0809000F" w:tentative="1">
+      <w:start w:val="1"/>
+      <w:numFmt w:val="decimal"/>
+      <w:lvlText w:val="%4."/>
+      <w:lvlJc w:val="left"/>
+      <w:pPr>
+        <w:ind w:left="2880" w:hanging="360"/>
+      </w:pPr>
+    </w:lvl>
+    <w:lvl w:ilvl="4" w:tplc="08090019" w:tentative="1">
+      <w:start w:val="1"/>
+      <w:numFmt w:val="lowerLetter"/>
+      <w:lvlText w:val="%5."/>
+      <w:lvlJc w:val="left"/>
+      <w:pPr>
+        <w:ind w:left="3600" w:hanging="360"/>
+      </w:pPr>
+    </w:lvl>
+    <w:lvl w:ilvl="5" w:tplc="0809001B" w:tentative="1">
+      <w:start w:val="1"/>
+      <w:numFmt w:val="lowerRoman"/>
+      <w:lvlText w:val="%6."/>
+      <w:lvlJc w:val="right"/>
+      <w:pPr>
+        <w:ind w:left="4320" w:hanging="180"/>
+      </w:pPr>
+    </w:lvl>
+    <w:lvl w:ilvl="6" w:tplc="0809000F" w:tentative="1">
+      <w:start w:val="1"/>
+      <w:numFmt w:val="decimal"/>
+      <w:lvlText w:val="%7."/>
+      <w:lvlJc w:val="left"/>
+      <w:pPr>
+        <w:ind w:left="5040" w:hanging="360"/>
+      </w:pPr>
+    </w:lvl>
+    <w:lvl w:ilvl="7" w:tplc="08090019" w:tentative="1">
+      <w:start w:val="1"/>
+      <w:numFmt w:val="lowerLetter"/>
+      <w:lvlText w:val="%8."/>
+      <w:lvlJc w:val="left"/>
+      <w:pPr>
+        <w:ind w:left="5760" w:hanging="360"/>
+      </w:pPr>
+    </w:lvl>
+    <w:lvl w:ilvl="8" w:tplc="0809001B" w:tentative="1">
+      <w:start w:val="1"/>
+      <w:numFmt w:val="lowerRoman"/>
+      <w:lvlText w:val="%9."/>
+      <w:lvlJc w:val="right"/>
+      <w:pPr>
+        <w:ind w:left="6480" w:hanging="180"/>
+      </w:pPr>
+    </w:lvl>
+  </w:abstractNum>
+  <w:num w:numId="1">
+    <w:abstractNumId w:val="0"/>
+  </w:num>
+</w:numbering>
 </file>
 
 <file path=word/styles.xml><?xml version="1.0" encoding="utf-8"?>
@@ -2662,6 +3138,17 @@
       <w:szCs w:val="18"/>
     </w:rPr>
   </w:style>
+  <w:style w:type="paragraph" w:styleId="ListeParagraf">
+    <w:name w:val="List Paragraph"/>
+    <w:basedOn w:val="Normal"/>
+    <w:uiPriority w:val="34"/>
+    <w:qFormat/>
+    <w:rsid w:val="00571E2D"/>
+    <w:pPr>
+      <w:ind w:left="720"/>
+      <w:contextualSpacing/>
+    </w:pPr>
+  </w:style>
 </w:styles>
 </file>
 

</xml_diff>

<commit_message>
I added space vector simulation results.
</commit_message>
<xml_diff>
--- a/Report.docx
+++ b/Report.docx
@@ -924,6 +924,9 @@
         <w:jc w:val="center"/>
       </w:pPr>
       <w:r>
+        <w:rPr>
+          <w:noProof/>
+        </w:rPr>
         <w:lastRenderedPageBreak/>
         <w:drawing>
           <wp:inline distT="0" distB="0" distL="0" distR="0" wp14:anchorId="2DB88B15" wp14:editId="32B56D8B">
@@ -970,14 +973,27 @@
       <w:r>
         <w:t xml:space="preserve">Figure </w:t>
       </w:r>
-      <w:fldSimple w:instr=" SEQ Figure \* ARABIC ">
-        <w:r>
-          <w:rPr>
-            <w:noProof/>
-          </w:rPr>
-          <w:t>1</w:t>
-        </w:r>
-      </w:fldSimple>
+      <w:r>
+        <w:fldChar w:fldCharType="begin"/>
+      </w:r>
+      <w:r>
+        <w:instrText xml:space="preserve"> SEQ Figure \* ARABIC </w:instrText>
+      </w:r>
+      <w:r>
+        <w:fldChar w:fldCharType="separate"/>
+      </w:r>
+      <w:r>
+        <w:rPr>
+          <w:noProof/>
+        </w:rPr>
+        <w:t>1</w:t>
+      </w:r>
+      <w:r>
+        <w:rPr>
+          <w:noProof/>
+        </w:rPr>
+        <w:fldChar w:fldCharType="end"/>
+      </w:r>
       <w:r>
         <w:t>: Output waveform of DC link voltage</w:t>
       </w:r>
@@ -1069,14 +1085,27 @@
       <w:r>
         <w:t xml:space="preserve">Figure </w:t>
       </w:r>
-      <w:fldSimple w:instr=" SEQ Figure \* ARABIC ">
-        <w:r>
-          <w:rPr>
-            <w:noProof/>
-          </w:rPr>
-          <w:t>2</w:t>
-        </w:r>
-      </w:fldSimple>
+      <w:r>
+        <w:fldChar w:fldCharType="begin"/>
+      </w:r>
+      <w:r>
+        <w:instrText xml:space="preserve"> SEQ Figure \* ARABIC </w:instrText>
+      </w:r>
+      <w:r>
+        <w:fldChar w:fldCharType="separate"/>
+      </w:r>
+      <w:r>
+        <w:rPr>
+          <w:noProof/>
+        </w:rPr>
+        <w:t>2</w:t>
+      </w:r>
+      <w:r>
+        <w:rPr>
+          <w:noProof/>
+        </w:rPr>
+        <w:fldChar w:fldCharType="end"/>
+      </w:r>
       <w:r>
         <w:t>: Whole block diagram of motor drive</w:t>
       </w:r>
@@ -1149,27 +1178,14 @@
       <w:r>
         <w:t xml:space="preserve">Figure </w:t>
       </w:r>
-      <w:r>
-        <w:fldChar w:fldCharType="begin"/>
-      </w:r>
-      <w:r>
-        <w:instrText xml:space="preserve"> SEQ Figure \* ARABIC </w:instrText>
-      </w:r>
-      <w:r>
-        <w:fldChar w:fldCharType="separate"/>
-      </w:r>
-      <w:r>
-        <w:rPr>
-          <w:noProof/>
-        </w:rPr>
-        <w:t>3</w:t>
-      </w:r>
-      <w:r>
-        <w:rPr>
-          <w:noProof/>
-        </w:rPr>
-        <w:fldChar w:fldCharType="end"/>
-      </w:r>
+      <w:fldSimple w:instr=" SEQ Figure \* ARABIC ">
+        <w:r>
+          <w:rPr>
+            <w:noProof/>
+          </w:rPr>
+          <w:t>3</w:t>
+        </w:r>
+      </w:fldSimple>
       <w:r>
         <w:t>: Rotor Speed(rad/sec) vs time(sec) characteristic</w:t>
       </w:r>
@@ -1236,27 +1252,14 @@
       <w:r>
         <w:t xml:space="preserve">Figure </w:t>
       </w:r>
-      <w:r>
-        <w:fldChar w:fldCharType="begin"/>
-      </w:r>
-      <w:r>
-        <w:instrText xml:space="preserve"> SEQ Figure \* ARABIC </w:instrText>
-      </w:r>
-      <w:r>
-        <w:fldChar w:fldCharType="separate"/>
-      </w:r>
-      <w:r>
-        <w:rPr>
-          <w:noProof/>
-        </w:rPr>
-        <w:t>4</w:t>
-      </w:r>
-      <w:r>
-        <w:rPr>
-          <w:noProof/>
-        </w:rPr>
-        <w:fldChar w:fldCharType="end"/>
-      </w:r>
+      <w:fldSimple w:instr=" SEQ Figure \* ARABIC ">
+        <w:r>
+          <w:rPr>
+            <w:noProof/>
+          </w:rPr>
+          <w:t>4</w:t>
+        </w:r>
+      </w:fldSimple>
       <w:r>
         <w:t xml:space="preserve">: VAB </w:t>
       </w:r>
@@ -1364,14 +1367,27 @@
       <w:r>
         <w:t xml:space="preserve">Figure </w:t>
       </w:r>
-      <w:fldSimple w:instr=" SEQ Figure \* ARABIC ">
-        <w:r>
-          <w:rPr>
-            <w:noProof/>
-          </w:rPr>
-          <w:t>5</w:t>
-        </w:r>
-      </w:fldSimple>
+      <w:r>
+        <w:fldChar w:fldCharType="begin"/>
+      </w:r>
+      <w:r>
+        <w:instrText xml:space="preserve"> SEQ Figure \* ARABIC </w:instrText>
+      </w:r>
+      <w:r>
+        <w:fldChar w:fldCharType="separate"/>
+      </w:r>
+      <w:r>
+        <w:rPr>
+          <w:noProof/>
+        </w:rPr>
+        <w:t>5</w:t>
+      </w:r>
+      <w:r>
+        <w:rPr>
+          <w:noProof/>
+        </w:rPr>
+        <w:fldChar w:fldCharType="end"/>
+      </w:r>
       <w:r>
         <w:t xml:space="preserve">: Sinusoidal </w:t>
       </w:r>
@@ -1439,27 +1455,14 @@
       <w:r>
         <w:t xml:space="preserve">Figure </w:t>
       </w:r>
-      <w:r>
-        <w:fldChar w:fldCharType="begin"/>
-      </w:r>
-      <w:r>
-        <w:instrText xml:space="preserve"> SEQ Figure \* ARABIC </w:instrText>
-      </w:r>
-      <w:r>
-        <w:fldChar w:fldCharType="separate"/>
-      </w:r>
-      <w:r>
-        <w:rPr>
-          <w:noProof/>
-        </w:rPr>
-        <w:t>6</w:t>
-      </w:r>
-      <w:r>
-        <w:rPr>
-          <w:noProof/>
-        </w:rPr>
-        <w:fldChar w:fldCharType="end"/>
-      </w:r>
+      <w:fldSimple w:instr=" SEQ Figure \* ARABIC ">
+        <w:r>
+          <w:rPr>
+            <w:noProof/>
+          </w:rPr>
+          <w:t>6</w:t>
+        </w:r>
+      </w:fldSimple>
       <w:r>
         <w:t>: Three phase line voltages upon close look</w:t>
       </w:r>
@@ -1518,27 +1521,14 @@
       <w:r>
         <w:t xml:space="preserve">Figure </w:t>
       </w:r>
-      <w:r>
-        <w:fldChar w:fldCharType="begin"/>
-      </w:r>
-      <w:r>
-        <w:instrText xml:space="preserve"> SEQ Figure \* ARABIC </w:instrText>
-      </w:r>
-      <w:r>
-        <w:fldChar w:fldCharType="separate"/>
-      </w:r>
-      <w:r>
-        <w:rPr>
-          <w:noProof/>
-        </w:rPr>
-        <w:t>7</w:t>
-      </w:r>
-      <w:r>
-        <w:rPr>
-          <w:noProof/>
-        </w:rPr>
-        <w:fldChar w:fldCharType="end"/>
-      </w:r>
+      <w:fldSimple w:instr=" SEQ Figure \* ARABIC ">
+        <w:r>
+          <w:rPr>
+            <w:noProof/>
+          </w:rPr>
+          <w:t>7</w:t>
+        </w:r>
+      </w:fldSimple>
       <w:r>
         <w:t xml:space="preserve">: </w:t>
       </w:r>
@@ -1551,7 +1541,15 @@
     </w:p>
     <w:p>
       <w:r>
-        <w:t>The motor 3 phase voltages is not obvious since they occurs from square wave like in the figure XXX. However, when we added low pass filter to output of inverter voltage, we can see clearly the sinusoidal waveforms in the figure XXX.</w:t>
+        <w:t xml:space="preserve">The motor 3 phase voltages </w:t>
+      </w:r>
+      <w:proofErr w:type="gramStart"/>
+      <w:r>
+        <w:t>is</w:t>
+      </w:r>
+      <w:proofErr w:type="gramEnd"/>
+      <w:r>
+        <w:t xml:space="preserve"> not obvious since they occurs from square wave like in the figure XXX. However, when we added low pass filter to output of inverter voltage, we can see clearly the sinusoidal waveforms in the figure XXX.</w:t>
       </w:r>
     </w:p>
     <w:p>
@@ -1608,27 +1606,14 @@
       <w:r>
         <w:t xml:space="preserve">Figure </w:t>
       </w:r>
-      <w:r>
-        <w:fldChar w:fldCharType="begin"/>
-      </w:r>
-      <w:r>
-        <w:instrText xml:space="preserve"> SEQ Figure \* ARABIC </w:instrText>
-      </w:r>
-      <w:r>
-        <w:fldChar w:fldCharType="separate"/>
-      </w:r>
-      <w:r>
-        <w:rPr>
-          <w:noProof/>
-        </w:rPr>
-        <w:t>8</w:t>
-      </w:r>
-      <w:r>
-        <w:rPr>
-          <w:noProof/>
-        </w:rPr>
-        <w:fldChar w:fldCharType="end"/>
-      </w:r>
+      <w:fldSimple w:instr=" SEQ Figure \* ARABIC ">
+        <w:r>
+          <w:rPr>
+            <w:noProof/>
+          </w:rPr>
+          <w:t>8</w:t>
+        </w:r>
+      </w:fldSimple>
       <w:r>
         <w:t xml:space="preserve">: </w:t>
       </w:r>
@@ -1708,27 +1693,14 @@
       <w:r>
         <w:t xml:space="preserve">Figure </w:t>
       </w:r>
-      <w:r>
-        <w:fldChar w:fldCharType="begin"/>
-      </w:r>
-      <w:r>
-        <w:instrText xml:space="preserve"> SEQ Figure \* ARABIC </w:instrText>
-      </w:r>
-      <w:r>
-        <w:fldChar w:fldCharType="separate"/>
-      </w:r>
-      <w:r>
-        <w:rPr>
-          <w:noProof/>
-        </w:rPr>
-        <w:t>9</w:t>
-      </w:r>
-      <w:r>
-        <w:rPr>
-          <w:noProof/>
-        </w:rPr>
-        <w:fldChar w:fldCharType="end"/>
-      </w:r>
+      <w:fldSimple w:instr=" SEQ Figure \* ARABIC ">
+        <w:r>
+          <w:rPr>
+            <w:noProof/>
+          </w:rPr>
+          <w:t>9</w:t>
+        </w:r>
+      </w:fldSimple>
       <w:r>
         <w:t xml:space="preserve">: </w:t>
       </w:r>
@@ -1753,7 +1725,15 @@
         <w:t>relation in the figures XX and XX. One of them means torque and the other means d-q currents. We see that q current is responsible from torque since when torque increases, q current increases and vice versa.</w:t>
       </w:r>
       <w:r>
-        <w:t xml:space="preserve"> Moreover, current waveforms are sinusoidal and we expect this results.</w:t>
+        <w:t xml:space="preserve"> Moreover, current waveforms are sinusoidal and we expect </w:t>
+      </w:r>
+      <w:proofErr w:type="gramStart"/>
+      <w:r>
+        <w:t>this results</w:t>
+      </w:r>
+      <w:proofErr w:type="gramEnd"/>
+      <w:r>
+        <w:t>.</w:t>
       </w:r>
     </w:p>
     <w:p>
@@ -1810,27 +1790,14 @@
       <w:r>
         <w:t xml:space="preserve">Figure </w:t>
       </w:r>
-      <w:r>
-        <w:fldChar w:fldCharType="begin"/>
-      </w:r>
-      <w:r>
-        <w:instrText xml:space="preserve"> SEQ Figure \* ARABIC </w:instrText>
-      </w:r>
-      <w:r>
-        <w:fldChar w:fldCharType="separate"/>
-      </w:r>
-      <w:r>
-        <w:rPr>
-          <w:noProof/>
-        </w:rPr>
-        <w:t>10</w:t>
-      </w:r>
-      <w:r>
-        <w:rPr>
-          <w:noProof/>
-        </w:rPr>
-        <w:fldChar w:fldCharType="end"/>
-      </w:r>
+      <w:fldSimple w:instr=" SEQ Figure \* ARABIC ">
+        <w:r>
+          <w:rPr>
+            <w:noProof/>
+          </w:rPr>
+          <w:t>10</w:t>
+        </w:r>
+      </w:fldSimple>
       <w:r>
         <w:t>: Electromechanical Torque (Nm) vs time characteristic</w:t>
       </w:r>
@@ -1889,27 +1856,14 @@
       <w:r>
         <w:t xml:space="preserve">Figure </w:t>
       </w:r>
-      <w:r>
-        <w:fldChar w:fldCharType="begin"/>
-      </w:r>
-      <w:r>
-        <w:instrText xml:space="preserve"> SEQ Figure \* ARABIC </w:instrText>
-      </w:r>
-      <w:r>
-        <w:fldChar w:fldCharType="separate"/>
-      </w:r>
-      <w:r>
-        <w:rPr>
-          <w:noProof/>
-        </w:rPr>
-        <w:t>11</w:t>
-      </w:r>
-      <w:r>
-        <w:rPr>
-          <w:noProof/>
-        </w:rPr>
-        <w:fldChar w:fldCharType="end"/>
-      </w:r>
+      <w:fldSimple w:instr=" SEQ Figure \* ARABIC ">
+        <w:r>
+          <w:rPr>
+            <w:noProof/>
+          </w:rPr>
+          <w:t>11</w:t>
+        </w:r>
+      </w:fldSimple>
       <w:r>
         <w:t>: d (blue) and q(red) currents vs time characteristic</w:t>
       </w:r>
@@ -1983,27 +1937,14 @@
       <w:r>
         <w:t xml:space="preserve">Figure </w:t>
       </w:r>
-      <w:r>
-        <w:fldChar w:fldCharType="begin"/>
-      </w:r>
-      <w:r>
-        <w:instrText xml:space="preserve"> SEQ Figure \* ARABIC </w:instrText>
-      </w:r>
-      <w:r>
-        <w:fldChar w:fldCharType="separate"/>
-      </w:r>
-      <w:r>
-        <w:rPr>
-          <w:noProof/>
-        </w:rPr>
-        <w:t>12</w:t>
-      </w:r>
-      <w:r>
-        <w:rPr>
-          <w:noProof/>
-        </w:rPr>
-        <w:fldChar w:fldCharType="end"/>
-      </w:r>
+      <w:fldSimple w:instr=" SEQ Figure \* ARABIC ">
+        <w:r>
+          <w:rPr>
+            <w:noProof/>
+          </w:rPr>
+          <w:t>12</w:t>
+        </w:r>
+      </w:fldSimple>
       <w:r>
         <w:t xml:space="preserve">: </w:t>
       </w:r>
@@ -2065,27 +2006,14 @@
       <w:r>
         <w:t xml:space="preserve">Figure </w:t>
       </w:r>
-      <w:r>
-        <w:fldChar w:fldCharType="begin"/>
-      </w:r>
-      <w:r>
-        <w:instrText xml:space="preserve"> SEQ Figure \* ARABIC </w:instrText>
-      </w:r>
-      <w:r>
-        <w:fldChar w:fldCharType="separate"/>
-      </w:r>
-      <w:r>
-        <w:rPr>
-          <w:noProof/>
-        </w:rPr>
-        <w:t>13</w:t>
-      </w:r>
-      <w:r>
-        <w:rPr>
-          <w:noProof/>
-        </w:rPr>
-        <w:fldChar w:fldCharType="end"/>
-      </w:r>
+      <w:fldSimple w:instr=" SEQ Figure \* ARABIC ">
+        <w:r>
+          <w:rPr>
+            <w:noProof/>
+          </w:rPr>
+          <w:t>13</w:t>
+        </w:r>
+      </w:fldSimple>
       <w:r>
         <w:t xml:space="preserve">: </w:t>
       </w:r>
@@ -2147,27 +2075,14 @@
       <w:r>
         <w:t xml:space="preserve">Figure </w:t>
       </w:r>
-      <w:r>
-        <w:fldChar w:fldCharType="begin"/>
-      </w:r>
-      <w:r>
-        <w:instrText xml:space="preserve"> SEQ Figure \* ARABIC </w:instrText>
-      </w:r>
-      <w:r>
-        <w:fldChar w:fldCharType="separate"/>
-      </w:r>
-      <w:r>
-        <w:rPr>
-          <w:noProof/>
-        </w:rPr>
-        <w:t>14</w:t>
-      </w:r>
-      <w:r>
-        <w:rPr>
-          <w:noProof/>
-        </w:rPr>
-        <w:fldChar w:fldCharType="end"/>
-      </w:r>
+      <w:fldSimple w:instr=" SEQ Figure \* ARABIC ">
+        <w:r>
+          <w:rPr>
+            <w:noProof/>
+          </w:rPr>
+          <w:t>14</w:t>
+        </w:r>
+      </w:fldSimple>
       <w:r>
         <w:t xml:space="preserve">: </w:t>
       </w:r>
@@ -2236,27 +2151,14 @@
       <w:r>
         <w:t xml:space="preserve">Figure </w:t>
       </w:r>
-      <w:r>
-        <w:fldChar w:fldCharType="begin"/>
-      </w:r>
-      <w:r>
-        <w:instrText xml:space="preserve"> SEQ Figure \* ARABIC </w:instrText>
-      </w:r>
-      <w:r>
-        <w:fldChar w:fldCharType="separate"/>
-      </w:r>
-      <w:r>
-        <w:rPr>
-          <w:noProof/>
-        </w:rPr>
-        <w:t>15</w:t>
-      </w:r>
-      <w:r>
-        <w:rPr>
-          <w:noProof/>
-        </w:rPr>
-        <w:fldChar w:fldCharType="end"/>
-      </w:r>
+      <w:fldSimple w:instr=" SEQ Figure \* ARABIC ">
+        <w:r>
+          <w:rPr>
+            <w:noProof/>
+          </w:rPr>
+          <w:t>15</w:t>
+        </w:r>
+      </w:fldSimple>
       <w:r>
         <w:t xml:space="preserve">: </w:t>
       </w:r>
@@ -2269,7 +2171,15 @@
         <w:jc w:val="both"/>
       </w:pPr>
       <w:r>
-        <w:t>After removing the load, as seen in the figures XX,XX and XX, all of them decreases. We can mention their relation in the part 1. Again, we that relation.</w:t>
+        <w:t xml:space="preserve">After removing the load, as seen in the figures </w:t>
+      </w:r>
+      <w:proofErr w:type="gramStart"/>
+      <w:r>
+        <w:t>XX,XX</w:t>
+      </w:r>
+      <w:proofErr w:type="gramEnd"/>
+      <w:r>
+        <w:t xml:space="preserve"> and XX, all of them decreases. We can mention their relation in the part 1. Again, we that relation.</w:t>
       </w:r>
     </w:p>
     <w:p>
@@ -2300,9 +2210,9 @@
           <w:noProof/>
         </w:rPr>
         <w:drawing>
-          <wp:inline distT="0" distB="0" distL="0" distR="0" wp14:anchorId="3CB05763" wp14:editId="01E4190E">
-            <wp:extent cx="4635610" cy="2285613"/>
-            <wp:effectExtent l="0" t="0" r="0" b="635"/>
+          <wp:inline distT="0" distB="0" distL="0" distR="0" wp14:anchorId="3CB05763" wp14:editId="50C389ED">
+            <wp:extent cx="3800723" cy="1873967"/>
+            <wp:effectExtent l="0" t="0" r="9525" b="0"/>
             <wp:docPr id="5" name="Resim 5"/>
             <wp:cNvGraphicFramePr>
               <a:graphicFrameLocks xmlns:a="http://schemas.openxmlformats.org/drawingml/2006/main" noChangeAspect="1"/>
@@ -2323,7 +2233,7 @@
                   <pic:spPr>
                     <a:xfrm>
                       <a:off x="0" y="0"/>
-                      <a:ext cx="4642385" cy="2288953"/>
+                      <a:ext cx="3812534" cy="1879791"/>
                     </a:xfrm>
                     <a:prstGeom prst="rect">
                       <a:avLst/>
@@ -2344,11 +2254,10 @@
         <w:rPr>
           <w:noProof/>
         </w:rPr>
-        <w:lastRenderedPageBreak/>
         <w:drawing>
-          <wp:inline distT="0" distB="0" distL="0" distR="0" wp14:anchorId="1519317F" wp14:editId="713E814C">
-            <wp:extent cx="5943600" cy="2906395"/>
-            <wp:effectExtent l="0" t="0" r="0" b="8255"/>
+          <wp:inline distT="0" distB="0" distL="0" distR="0" wp14:anchorId="1519317F" wp14:editId="3266CE16">
+            <wp:extent cx="3697356" cy="1807991"/>
+            <wp:effectExtent l="0" t="0" r="0" b="1905"/>
             <wp:docPr id="6" name="Resim 6"/>
             <wp:cNvGraphicFramePr>
               <a:graphicFrameLocks xmlns:a="http://schemas.openxmlformats.org/drawingml/2006/main" noChangeAspect="1"/>
@@ -2369,7 +2278,7 @@
                   <pic:spPr>
                     <a:xfrm>
                       <a:off x="0" y="0"/>
-                      <a:ext cx="5943600" cy="2906395"/>
+                      <a:ext cx="3709460" cy="1813910"/>
                     </a:xfrm>
                     <a:prstGeom prst="rect">
                       <a:avLst/>
@@ -2390,10 +2299,11 @@
         <w:rPr>
           <w:noProof/>
         </w:rPr>
+        <w:lastRenderedPageBreak/>
         <w:drawing>
-          <wp:inline distT="0" distB="0" distL="0" distR="0" wp14:anchorId="765DE823" wp14:editId="20092129">
-            <wp:extent cx="5943600" cy="2906395"/>
-            <wp:effectExtent l="0" t="0" r="0" b="8255"/>
+          <wp:inline distT="0" distB="0" distL="0" distR="0" wp14:anchorId="765DE823" wp14:editId="324F4BD7">
+            <wp:extent cx="3840480" cy="1877978"/>
+            <wp:effectExtent l="0" t="0" r="7620" b="8255"/>
             <wp:docPr id="13" name="Resim 13"/>
             <wp:cNvGraphicFramePr>
               <a:graphicFrameLocks xmlns:a="http://schemas.openxmlformats.org/drawingml/2006/main" noChangeAspect="1"/>
@@ -2414,7 +2324,7 @@
                   <pic:spPr>
                     <a:xfrm>
                       <a:off x="0" y="0"/>
-                      <a:ext cx="5943600" cy="2906395"/>
+                      <a:ext cx="3856204" cy="1885667"/>
                     </a:xfrm>
                     <a:prstGeom prst="rect">
                       <a:avLst/>
@@ -2435,11 +2345,10 @@
         <w:rPr>
           <w:noProof/>
         </w:rPr>
-        <w:lastRenderedPageBreak/>
         <w:drawing>
-          <wp:inline distT="0" distB="0" distL="0" distR="0" wp14:anchorId="456AA7F4" wp14:editId="2771720C">
-            <wp:extent cx="5943600" cy="2906395"/>
-            <wp:effectExtent l="0" t="0" r="0" b="8255"/>
+          <wp:inline distT="0" distB="0" distL="0" distR="0" wp14:anchorId="456AA7F4" wp14:editId="15B2C573">
+            <wp:extent cx="3886253" cy="1900361"/>
+            <wp:effectExtent l="0" t="0" r="0" b="5080"/>
             <wp:docPr id="16" name="Resim 16"/>
             <wp:cNvGraphicFramePr>
               <a:graphicFrameLocks xmlns:a="http://schemas.openxmlformats.org/drawingml/2006/main" noChangeAspect="1"/>
@@ -2460,7 +2369,7 @@
                   <pic:spPr>
                     <a:xfrm>
                       <a:off x="0" y="0"/>
-                      <a:ext cx="5943600" cy="2906395"/>
+                      <a:ext cx="3889258" cy="1901830"/>
                     </a:xfrm>
                     <a:prstGeom prst="rect">
                       <a:avLst/>
@@ -2482,9 +2391,9 @@
           <w:noProof/>
         </w:rPr>
         <w:drawing>
-          <wp:inline distT="0" distB="0" distL="0" distR="0" wp14:anchorId="063E082A" wp14:editId="2A669FD7">
-            <wp:extent cx="5943600" cy="2906395"/>
-            <wp:effectExtent l="0" t="0" r="0" b="8255"/>
+          <wp:inline distT="0" distB="0" distL="0" distR="0" wp14:anchorId="063E082A" wp14:editId="174E6B57">
+            <wp:extent cx="3856383" cy="1885755"/>
+            <wp:effectExtent l="0" t="0" r="0" b="635"/>
             <wp:docPr id="21" name="Resim 21"/>
             <wp:cNvGraphicFramePr>
               <a:graphicFrameLocks xmlns:a="http://schemas.openxmlformats.org/drawingml/2006/main" noChangeAspect="1"/>
@@ -2505,7 +2414,7 @@
                   <pic:spPr>
                     <a:xfrm>
                       <a:off x="0" y="0"/>
-                      <a:ext cx="5943600" cy="2906395"/>
+                      <a:ext cx="3876545" cy="1895614"/>
                     </a:xfrm>
                     <a:prstGeom prst="rect">
                       <a:avLst/>
@@ -2518,7 +2427,105 @@
         </w:drawing>
       </w:r>
     </w:p>
+    <w:p>
+      <w:pPr>
+        <w:jc w:val="center"/>
+      </w:pPr>
+      <w:r>
+        <w:drawing>
+          <wp:inline distT="0" distB="0" distL="0" distR="0" wp14:anchorId="611B5694" wp14:editId="7AE54B1D">
+            <wp:extent cx="3756172" cy="1836752"/>
+            <wp:effectExtent l="0" t="0" r="0" b="0"/>
+            <wp:docPr id="11" name="Resim 11"/>
+            <wp:cNvGraphicFramePr>
+              <a:graphicFrameLocks xmlns:a="http://schemas.openxmlformats.org/drawingml/2006/main" noChangeAspect="1"/>
+            </wp:cNvGraphicFramePr>
+            <a:graphic xmlns:a="http://schemas.openxmlformats.org/drawingml/2006/main">
+              <a:graphicData uri="http://schemas.openxmlformats.org/drawingml/2006/picture">
+                <pic:pic xmlns:pic="http://schemas.openxmlformats.org/drawingml/2006/picture">
+                  <pic:nvPicPr>
+                    <pic:cNvPr id="1" name=""/>
+                    <pic:cNvPicPr/>
+                  </pic:nvPicPr>
+                  <pic:blipFill>
+                    <a:blip r:embed="rId27"/>
+                    <a:stretch>
+                      <a:fillRect/>
+                    </a:stretch>
+                  </pic:blipFill>
+                  <pic:spPr>
+                    <a:xfrm>
+                      <a:off x="0" y="0"/>
+                      <a:ext cx="3770486" cy="1843751"/>
+                    </a:xfrm>
+                    <a:prstGeom prst="rect">
+                      <a:avLst/>
+                    </a:prstGeom>
+                  </pic:spPr>
+                </pic:pic>
+              </a:graphicData>
+            </a:graphic>
+          </wp:inline>
+        </w:drawing>
+      </w:r>
+    </w:p>
     <w:p/>
+    <w:p>
+      <w:pPr>
+        <w:jc w:val="both"/>
+      </w:pPr>
+      <w:r>
+        <w:lastRenderedPageBreak/>
+        <w:t xml:space="preserve">2-) </w:t>
+      </w:r>
+      <w:r>
+        <w:t>The SVPWM technique gives higher level</w:t>
+      </w:r>
+      <w:r>
+        <w:t xml:space="preserve"> </w:t>
+      </w:r>
+      <w:r>
+        <w:t>of fundamental voltage as compared to SPWM.</w:t>
+      </w:r>
+      <w:r>
+        <w:t xml:space="preserve"> </w:t>
+      </w:r>
+      <w:r>
+        <w:t>The</w:t>
+      </w:r>
+      <w:r>
+        <w:t xml:space="preserve"> </w:t>
+      </w:r>
+      <w:r>
+        <w:t xml:space="preserve">comparison of </w:t>
+      </w:r>
+      <w:r>
+        <w:t>these two modulations</w:t>
+      </w:r>
+      <w:r>
+        <w:t xml:space="preserve"> gives the</w:t>
+      </w:r>
+      <w:r>
+        <w:t xml:space="preserve"> </w:t>
+      </w:r>
+      <w:r>
+        <w:t>results that SVPWM is the best and most reliable modulation because it enables efficient use of DC</w:t>
+      </w:r>
+      <w:r>
+        <w:t xml:space="preserve"> </w:t>
+      </w:r>
+      <w:r>
+        <w:t>voltages and smartly works with vector control thus, gives less Total Harmonic Distortion (THD),</w:t>
+      </w:r>
+      <w:r>
+        <w:t xml:space="preserve"> </w:t>
+      </w:r>
+      <w:r>
+        <w:t>better PF, and less switching losses at high frequencies.</w:t>
+      </w:r>
+      <w:bookmarkStart w:id="0" w:name="_GoBack"/>
+      <w:bookmarkEnd w:id="0"/>
+    </w:p>
     <w:p>
       <w:pPr>
         <w:rPr>
@@ -2538,10 +2545,7 @@
         <w:t>PART D: COMPONENT SELECTION AND VERIFICATION</w:t>
       </w:r>
     </w:p>
-    <w:p>
-      <w:bookmarkStart w:id="0" w:name="_GoBack"/>
-      <w:bookmarkEnd w:id="0"/>
-    </w:p>
+    <w:p/>
     <w:p/>
     <w:p/>
     <w:p/>

</xml_diff>

<commit_message>
I added comment to svpwm part.
</commit_message>
<xml_diff>
--- a/Report.docx
+++ b/Report.docx
@@ -973,34 +973,27 @@
       <w:r>
         <w:t xml:space="preserve">Figure </w:t>
       </w:r>
-      <w:r>
-        <w:fldChar w:fldCharType="begin"/>
-      </w:r>
-      <w:r>
-        <w:instrText xml:space="preserve"> SEQ Figure \* ARABIC </w:instrText>
-      </w:r>
-      <w:r>
-        <w:fldChar w:fldCharType="separate"/>
-      </w:r>
-      <w:r>
-        <w:rPr>
-          <w:noProof/>
-        </w:rPr>
+      <w:fldSimple w:instr=" SEQ Figure \* ARABIC ">
+        <w:r>
+          <w:rPr>
+            <w:noProof/>
+          </w:rPr>
+          <w:t>1</w:t>
+        </w:r>
+      </w:fldSimple>
+      <w:r>
+        <w:t>: Output waveform of DC link voltage</w:t>
+      </w:r>
+    </w:p>
+    <w:p>
+      <w:r>
+        <w:t xml:space="preserve">Therefore, we established the circuit and tested it. We can see the voltage waveform in the figure </w:t>
+      </w:r>
+      <w:r>
         <w:t>1</w:t>
       </w:r>
       <w:r>
-        <w:rPr>
-          <w:noProof/>
-        </w:rPr>
-        <w:fldChar w:fldCharType="end"/>
-      </w:r>
-      <w:r>
-        <w:t>: Output waveform of DC link voltage</w:t>
-      </w:r>
-    </w:p>
-    <w:p>
-      <w:r>
-        <w:t>Therefore, we established the circuit and tested it. We can see the voltage waveform in the figure XXX.</w:t>
+        <w:t>.</w:t>
       </w:r>
       <w:r>
         <w:t xml:space="preserve"> And, ripple value is %1.5.</w:t>
@@ -1023,6 +1016,14 @@
           <w:szCs w:val="32"/>
         </w:rPr>
         <w:t>PART B: SINUSOIDAL PWM</w:t>
+      </w:r>
+    </w:p>
+    <w:p>
+      <w:pPr>
+        <w:keepNext/>
+      </w:pPr>
+      <w:r>
+        <w:t>We can see the whole block diagram of our system in the figure 2.</w:t>
       </w:r>
     </w:p>
     <w:p>
@@ -1085,27 +1086,14 @@
       <w:r>
         <w:t xml:space="preserve">Figure </w:t>
       </w:r>
-      <w:r>
-        <w:fldChar w:fldCharType="begin"/>
-      </w:r>
-      <w:r>
-        <w:instrText xml:space="preserve"> SEQ Figure \* ARABIC </w:instrText>
-      </w:r>
-      <w:r>
-        <w:fldChar w:fldCharType="separate"/>
-      </w:r>
-      <w:r>
-        <w:rPr>
-          <w:noProof/>
-        </w:rPr>
-        <w:t>2</w:t>
-      </w:r>
-      <w:r>
-        <w:rPr>
-          <w:noProof/>
-        </w:rPr>
-        <w:fldChar w:fldCharType="end"/>
-      </w:r>
+      <w:fldSimple w:instr=" SEQ Figure \* ARABIC ">
+        <w:r>
+          <w:rPr>
+            <w:noProof/>
+          </w:rPr>
+          <w:t>2</w:t>
+        </w:r>
+      </w:fldSimple>
       <w:r>
         <w:t>: Whole block diagram of motor drive</w:t>
       </w:r>
@@ -1178,14 +1166,27 @@
       <w:r>
         <w:t xml:space="preserve">Figure </w:t>
       </w:r>
-      <w:fldSimple w:instr=" SEQ Figure \* ARABIC ">
-        <w:r>
-          <w:rPr>
-            <w:noProof/>
-          </w:rPr>
-          <w:t>3</w:t>
-        </w:r>
-      </w:fldSimple>
+      <w:r>
+        <w:fldChar w:fldCharType="begin"/>
+      </w:r>
+      <w:r>
+        <w:instrText xml:space="preserve"> SEQ Figure \* ARABIC </w:instrText>
+      </w:r>
+      <w:r>
+        <w:fldChar w:fldCharType="separate"/>
+      </w:r>
+      <w:r>
+        <w:rPr>
+          <w:noProof/>
+        </w:rPr>
+        <w:t>3</w:t>
+      </w:r>
+      <w:r>
+        <w:rPr>
+          <w:noProof/>
+        </w:rPr>
+        <w:fldChar w:fldCharType="end"/>
+      </w:r>
       <w:r>
         <w:t>: Rotor Speed(rad/sec) vs time(sec) characteristic</w:t>
       </w:r>
@@ -1195,7 +1196,13 @@
         <w:jc w:val="both"/>
       </w:pPr>
       <w:r>
-        <w:t>When we change the speed reference, as seen in the figure XXX, motor reaches the steady state in short amount of time.</w:t>
+        <w:t xml:space="preserve">When we change the speed reference, as seen in the figure </w:t>
+      </w:r>
+      <w:r>
+        <w:t>3</w:t>
+      </w:r>
+      <w:r>
+        <w:t>, motor reaches the steady state in short amount of time.</w:t>
       </w:r>
     </w:p>
     <w:p>
@@ -1252,14 +1259,30 @@
       <w:r>
         <w:t xml:space="preserve">Figure </w:t>
       </w:r>
-      <w:fldSimple w:instr=" SEQ Figure \* ARABIC ">
-        <w:r>
-          <w:rPr>
-            <w:noProof/>
-          </w:rPr>
-          <w:t>4</w:t>
-        </w:r>
-      </w:fldSimple>
+      <w:r>
+        <w:fldChar w:fldCharType="begin"/>
+      </w:r>
+      <w:r>
+        <w:instrText xml:space="preserve"> SEQ Figure </w:instrText>
+      </w:r>
+      <w:r>
+        <w:instrText xml:space="preserve">\* ARABIC </w:instrText>
+      </w:r>
+      <w:r>
+        <w:fldChar w:fldCharType="separate"/>
+      </w:r>
+      <w:r>
+        <w:rPr>
+          <w:noProof/>
+        </w:rPr>
+        <w:t>4</w:t>
+      </w:r>
+      <w:r>
+        <w:rPr>
+          <w:noProof/>
+        </w:rPr>
+        <w:fldChar w:fldCharType="end"/>
+      </w:r>
       <w:r>
         <w:t xml:space="preserve">: VAB </w:t>
       </w:r>
@@ -1277,7 +1300,13 @@
         <w:jc w:val="both"/>
       </w:pPr>
       <w:r>
-        <w:t>In the figure XX, we see the V</w:t>
+        <w:t xml:space="preserve">In the figure </w:t>
+      </w:r>
+      <w:r>
+        <w:t>4</w:t>
+      </w:r>
+      <w:r>
+        <w:t>, we see the V</w:t>
       </w:r>
       <w:r>
         <w:rPr>
@@ -1294,7 +1323,13 @@
       </w:r>
       <w:proofErr w:type="spellEnd"/>
       <w:r>
-        <w:t xml:space="preserve"> technique, we should not see like this waveform. We should see like in the figure XX. </w:t>
+        <w:t xml:space="preserve"> technique, we should not see like this waveform. We should see like in the figure </w:t>
+      </w:r>
+      <w:r>
+        <w:t>5</w:t>
+      </w:r>
+      <w:r>
+        <w:t xml:space="preserve">. </w:t>
       </w:r>
       <w:r>
         <w:t>The reason is that frequency and magnitude of references are changing continuously. Due to that, we do not see proper waveforms.</w:t>
@@ -1367,27 +1402,14 @@
       <w:r>
         <w:t xml:space="preserve">Figure </w:t>
       </w:r>
-      <w:r>
-        <w:fldChar w:fldCharType="begin"/>
-      </w:r>
-      <w:r>
-        <w:instrText xml:space="preserve"> SEQ Figure \* ARABIC </w:instrText>
-      </w:r>
-      <w:r>
-        <w:fldChar w:fldCharType="separate"/>
-      </w:r>
-      <w:r>
-        <w:rPr>
-          <w:noProof/>
-        </w:rPr>
-        <w:t>5</w:t>
-      </w:r>
-      <w:r>
-        <w:rPr>
-          <w:noProof/>
-        </w:rPr>
-        <w:fldChar w:fldCharType="end"/>
-      </w:r>
+      <w:fldSimple w:instr=" SEQ Figure \* ARABIC ">
+        <w:r>
+          <w:rPr>
+            <w:noProof/>
+          </w:rPr>
+          <w:t>5</w:t>
+        </w:r>
+      </w:fldSimple>
       <w:r>
         <w:t xml:space="preserve">: Sinusoidal </w:t>
       </w:r>
@@ -1455,14 +1477,27 @@
       <w:r>
         <w:t xml:space="preserve">Figure </w:t>
       </w:r>
-      <w:fldSimple w:instr=" SEQ Figure \* ARABIC ">
-        <w:r>
-          <w:rPr>
-            <w:noProof/>
-          </w:rPr>
-          <w:t>6</w:t>
-        </w:r>
-      </w:fldSimple>
+      <w:r>
+        <w:fldChar w:fldCharType="begin"/>
+      </w:r>
+      <w:r>
+        <w:instrText xml:space="preserve"> SEQ Figure \* ARABIC </w:instrText>
+      </w:r>
+      <w:r>
+        <w:fldChar w:fldCharType="separate"/>
+      </w:r>
+      <w:r>
+        <w:rPr>
+          <w:noProof/>
+        </w:rPr>
+        <w:t>6</w:t>
+      </w:r>
+      <w:r>
+        <w:rPr>
+          <w:noProof/>
+        </w:rPr>
+        <w:fldChar w:fldCharType="end"/>
+      </w:r>
       <w:r>
         <w:t>: Three phase line voltages upon close look</w:t>
       </w:r>
@@ -1521,14 +1556,27 @@
       <w:r>
         <w:t xml:space="preserve">Figure </w:t>
       </w:r>
-      <w:fldSimple w:instr=" SEQ Figure \* ARABIC ">
-        <w:r>
-          <w:rPr>
-            <w:noProof/>
-          </w:rPr>
-          <w:t>7</w:t>
-        </w:r>
-      </w:fldSimple>
+      <w:r>
+        <w:fldChar w:fldCharType="begin"/>
+      </w:r>
+      <w:r>
+        <w:instrText xml:space="preserve"> SEQ Figure \* ARABIC </w:instrText>
+      </w:r>
+      <w:r>
+        <w:fldChar w:fldCharType="separate"/>
+      </w:r>
+      <w:r>
+        <w:rPr>
+          <w:noProof/>
+        </w:rPr>
+        <w:t>7</w:t>
+      </w:r>
+      <w:r>
+        <w:rPr>
+          <w:noProof/>
+        </w:rPr>
+        <w:fldChar w:fldCharType="end"/>
+      </w:r>
       <w:r>
         <w:t xml:space="preserve">: </w:t>
       </w:r>
@@ -1549,7 +1597,19 @@
       </w:r>
       <w:proofErr w:type="gramEnd"/>
       <w:r>
-        <w:t xml:space="preserve"> not obvious since they occurs from square wave like in the figure XXX. However, when we added low pass filter to output of inverter voltage, we can see clearly the sinusoidal waveforms in the figure XXX.</w:t>
+        <w:t xml:space="preserve"> not obvious since they occurs from square wave like in the figure </w:t>
+      </w:r>
+      <w:r>
+        <w:t>6</w:t>
+      </w:r>
+      <w:r>
+        <w:t xml:space="preserve">. However, when we added low pass filter to output of inverter voltage, we can see clearly the sinusoidal waveforms in the figure </w:t>
+      </w:r>
+      <w:r>
+        <w:t>7</w:t>
+      </w:r>
+      <w:r>
+        <w:t>.</w:t>
       </w:r>
     </w:p>
     <w:p>
@@ -1606,18 +1666,30 @@
       <w:r>
         <w:t xml:space="preserve">Figure </w:t>
       </w:r>
-      <w:fldSimple w:instr=" SEQ Figure \* ARABIC ">
-        <w:r>
-          <w:rPr>
-            <w:noProof/>
-          </w:rPr>
-          <w:t>8</w:t>
-        </w:r>
-      </w:fldSimple>
+      <w:r>
+        <w:fldChar w:fldCharType="begin"/>
+      </w:r>
+      <w:r>
+        <w:instrText xml:space="preserve"> SEQ Figure \* ARABIC </w:instrText>
+      </w:r>
+      <w:r>
+        <w:fldChar w:fldCharType="separate"/>
+      </w:r>
+      <w:r>
+        <w:rPr>
+          <w:noProof/>
+        </w:rPr>
+        <w:t>8</w:t>
+      </w:r>
+      <w:r>
+        <w:rPr>
+          <w:noProof/>
+        </w:rPr>
+        <w:fldChar w:fldCharType="end"/>
+      </w:r>
       <w:r>
         <w:t xml:space="preserve">: </w:t>
       </w:r>
-      <w:proofErr w:type="spellStart"/>
       <w:r>
         <w:t>VAB</w:t>
       </w:r>
@@ -1625,11 +1697,10 @@
         <w:t>C</w:t>
       </w:r>
       <w:r>
-        <w:t>line</w:t>
-      </w:r>
-      <w:proofErr w:type="spellEnd"/>
-      <w:r>
         <w:t xml:space="preserve"> </w:t>
+      </w:r>
+      <w:r>
+        <w:t xml:space="preserve">line </w:t>
       </w:r>
       <w:r>
         <w:t>currents</w:t>
@@ -1693,14 +1764,27 @@
       <w:r>
         <w:t xml:space="preserve">Figure </w:t>
       </w:r>
-      <w:fldSimple w:instr=" SEQ Figure \* ARABIC ">
-        <w:r>
-          <w:rPr>
-            <w:noProof/>
-          </w:rPr>
-          <w:t>9</w:t>
-        </w:r>
-      </w:fldSimple>
+      <w:r>
+        <w:fldChar w:fldCharType="begin"/>
+      </w:r>
+      <w:r>
+        <w:instrText xml:space="preserve"> SEQ Figure \* ARABIC </w:instrText>
+      </w:r>
+      <w:r>
+        <w:fldChar w:fldCharType="separate"/>
+      </w:r>
+      <w:r>
+        <w:rPr>
+          <w:noProof/>
+        </w:rPr>
+        <w:t>9</w:t>
+      </w:r>
+      <w:r>
+        <w:rPr>
+          <w:noProof/>
+        </w:rPr>
+        <w:fldChar w:fldCharType="end"/>
+      </w:r>
       <w:r>
         <w:t xml:space="preserve">: </w:t>
       </w:r>
@@ -1719,19 +1803,38 @@
         <w:jc w:val="both"/>
       </w:pPr>
       <w:r>
-        <w:t xml:space="preserve">In the figure XXX, we see the waveform of line currents from a distance. In the beginning of the simulation, motor draws huge current that is starting current. Then, when it reaches to steady state, current value decreases. In a moment, we change the speed reference, motor draws huge current to speed up. After reaching to the steady state, current decreases. We see this </w:t>
-      </w:r>
-      <w:r>
-        <w:t>relation in the figures XX and XX. One of them means torque and the other means d-q currents. We see that q current is responsible from torque since when torque increases, q current increases and vice versa.</w:t>
+        <w:t xml:space="preserve">In the figure </w:t>
+      </w:r>
+      <w:r>
+        <w:t>8</w:t>
+      </w:r>
+      <w:r>
+        <w:t xml:space="preserve">, we see the waveform of line currents from a distance. In the beginning of the simulation, motor draws huge current that is starting current. Then, when it reaches to steady state, current value decreases. In a moment, we change the speed reference, motor draws huge current to speed up. After reaching to the steady state, current decreases. We see this </w:t>
+      </w:r>
+      <w:r>
+        <w:t xml:space="preserve">relation in the figures </w:t>
+      </w:r>
+      <w:r>
+        <w:t>10</w:t>
+      </w:r>
+      <w:r>
+        <w:t xml:space="preserve"> and </w:t>
+      </w:r>
+      <w:r>
+        <w:t>1</w:t>
+      </w:r>
+      <w:r>
+        <w:t>1</w:t>
+      </w:r>
+      <w:r>
+        <w:t>. One of them means torque and the other means d-q currents. We see that q current is responsible from torque since when torque increases, q current increases and vice versa.</w:t>
       </w:r>
       <w:r>
         <w:t xml:space="preserve"> Moreover, current waveforms are sinusoidal and we expect </w:t>
       </w:r>
-      <w:proofErr w:type="gramStart"/>
-      <w:r>
-        <w:t>this results</w:t>
-      </w:r>
-      <w:proofErr w:type="gramEnd"/>
+      <w:r>
+        <w:t>these results</w:t>
+      </w:r>
       <w:r>
         <w:t>.</w:t>
       </w:r>
@@ -1790,14 +1893,30 @@
       <w:r>
         <w:t xml:space="preserve">Figure </w:t>
       </w:r>
-      <w:fldSimple w:instr=" SEQ Figure \* ARABIC ">
-        <w:r>
-          <w:rPr>
-            <w:noProof/>
-          </w:rPr>
-          <w:t>10</w:t>
-        </w:r>
-      </w:fldSimple>
+      <w:r>
+        <w:fldChar w:fldCharType="begin"/>
+      </w:r>
+      <w:r>
+        <w:instrText xml:space="preserve"> SEQ Figu</w:instrText>
+      </w:r>
+      <w:r>
+        <w:instrText xml:space="preserve">re \* ARABIC </w:instrText>
+      </w:r>
+      <w:r>
+        <w:fldChar w:fldCharType="separate"/>
+      </w:r>
+      <w:r>
+        <w:rPr>
+          <w:noProof/>
+        </w:rPr>
+        <w:t>10</w:t>
+      </w:r>
+      <w:r>
+        <w:rPr>
+          <w:noProof/>
+        </w:rPr>
+        <w:fldChar w:fldCharType="end"/>
+      </w:r>
       <w:r>
         <w:t>: Electromechanical Torque (Nm) vs time characteristic</w:t>
       </w:r>
@@ -1856,14 +1975,27 @@
       <w:r>
         <w:t xml:space="preserve">Figure </w:t>
       </w:r>
-      <w:fldSimple w:instr=" SEQ Figure \* ARABIC ">
-        <w:r>
-          <w:rPr>
-            <w:noProof/>
-          </w:rPr>
-          <w:t>11</w:t>
-        </w:r>
-      </w:fldSimple>
+      <w:r>
+        <w:fldChar w:fldCharType="begin"/>
+      </w:r>
+      <w:r>
+        <w:instrText xml:space="preserve"> SEQ Figure \* ARABIC </w:instrText>
+      </w:r>
+      <w:r>
+        <w:fldChar w:fldCharType="separate"/>
+      </w:r>
+      <w:r>
+        <w:rPr>
+          <w:noProof/>
+        </w:rPr>
+        <w:t>11</w:t>
+      </w:r>
+      <w:r>
+        <w:rPr>
+          <w:noProof/>
+        </w:rPr>
+        <w:fldChar w:fldCharType="end"/>
+      </w:r>
       <w:r>
         <w:t>: d (blue) and q(red) currents vs time characteristic</w:t>
       </w:r>
@@ -1879,7 +2011,13 @@
         <w:t xml:space="preserve">2-) </w:t>
       </w:r>
       <w:r>
-        <w:t>In this part, when motor reaches to the steady state, we need to remove load. Then, as seen in the figure XX, rotor speed is changing a little bit, but, after a while, speed becomes reference speed.</w:t>
+        <w:t xml:space="preserve">In this part, when motor reaches to the steady state, we need to remove load. Then, as seen in the figure </w:t>
+      </w:r>
+      <w:r>
+        <w:t>12</w:t>
+      </w:r>
+      <w:r>
+        <w:t>, rotor speed is changing a little bit, but, after a while, speed becomes reference speed.</w:t>
       </w:r>
     </w:p>
     <w:p>
@@ -1937,14 +2075,27 @@
       <w:r>
         <w:t xml:space="preserve">Figure </w:t>
       </w:r>
-      <w:fldSimple w:instr=" SEQ Figure \* ARABIC ">
-        <w:r>
-          <w:rPr>
-            <w:noProof/>
-          </w:rPr>
-          <w:t>12</w:t>
-        </w:r>
-      </w:fldSimple>
+      <w:r>
+        <w:fldChar w:fldCharType="begin"/>
+      </w:r>
+      <w:r>
+        <w:instrText xml:space="preserve"> SEQ Figure \* ARABIC </w:instrText>
+      </w:r>
+      <w:r>
+        <w:fldChar w:fldCharType="separate"/>
+      </w:r>
+      <w:r>
+        <w:rPr>
+          <w:noProof/>
+        </w:rPr>
+        <w:t>12</w:t>
+      </w:r>
+      <w:r>
+        <w:rPr>
+          <w:noProof/>
+        </w:rPr>
+        <w:fldChar w:fldCharType="end"/>
+      </w:r>
       <w:r>
         <w:t xml:space="preserve">: </w:t>
       </w:r>
@@ -2006,14 +2157,27 @@
       <w:r>
         <w:t xml:space="preserve">Figure </w:t>
       </w:r>
-      <w:fldSimple w:instr=" SEQ Figure \* ARABIC ">
-        <w:r>
-          <w:rPr>
-            <w:noProof/>
-          </w:rPr>
-          <w:t>13</w:t>
-        </w:r>
-      </w:fldSimple>
+      <w:r>
+        <w:fldChar w:fldCharType="begin"/>
+      </w:r>
+      <w:r>
+        <w:instrText xml:space="preserve"> SEQ Figure \* ARABIC </w:instrText>
+      </w:r>
+      <w:r>
+        <w:fldChar w:fldCharType="separate"/>
+      </w:r>
+      <w:r>
+        <w:rPr>
+          <w:noProof/>
+        </w:rPr>
+        <w:t>13</w:t>
+      </w:r>
+      <w:r>
+        <w:rPr>
+          <w:noProof/>
+        </w:rPr>
+        <w:fldChar w:fldCharType="end"/>
+      </w:r>
       <w:r>
         <w:t xml:space="preserve">: </w:t>
       </w:r>
@@ -2075,14 +2239,27 @@
       <w:r>
         <w:t xml:space="preserve">Figure </w:t>
       </w:r>
-      <w:fldSimple w:instr=" SEQ Figure \* ARABIC ">
-        <w:r>
-          <w:rPr>
-            <w:noProof/>
-          </w:rPr>
-          <w:t>14</w:t>
-        </w:r>
-      </w:fldSimple>
+      <w:r>
+        <w:fldChar w:fldCharType="begin"/>
+      </w:r>
+      <w:r>
+        <w:instrText xml:space="preserve"> SEQ Figure \* ARABIC </w:instrText>
+      </w:r>
+      <w:r>
+        <w:fldChar w:fldCharType="separate"/>
+      </w:r>
+      <w:r>
+        <w:rPr>
+          <w:noProof/>
+        </w:rPr>
+        <w:t>14</w:t>
+      </w:r>
+      <w:r>
+        <w:rPr>
+          <w:noProof/>
+        </w:rPr>
+        <w:fldChar w:fldCharType="end"/>
+      </w:r>
       <w:r>
         <w:t xml:space="preserve">: </w:t>
       </w:r>
@@ -2096,6 +2273,7 @@
         <w:t xml:space="preserve"> line currents from a distance</w:t>
       </w:r>
     </w:p>
+    <w:p/>
     <w:p>
       <w:pPr>
         <w:keepNext/>
@@ -2151,14 +2329,27 @@
       <w:r>
         <w:t xml:space="preserve">Figure </w:t>
       </w:r>
-      <w:fldSimple w:instr=" SEQ Figure \* ARABIC ">
-        <w:r>
-          <w:rPr>
-            <w:noProof/>
-          </w:rPr>
-          <w:t>15</w:t>
-        </w:r>
-      </w:fldSimple>
+      <w:r>
+        <w:fldChar w:fldCharType="begin"/>
+      </w:r>
+      <w:r>
+        <w:instrText xml:space="preserve"> SEQ Figure \* ARABIC </w:instrText>
+      </w:r>
+      <w:r>
+        <w:fldChar w:fldCharType="separate"/>
+      </w:r>
+      <w:r>
+        <w:rPr>
+          <w:noProof/>
+        </w:rPr>
+        <w:t>15</w:t>
+      </w:r>
+      <w:r>
+        <w:rPr>
+          <w:noProof/>
+        </w:rPr>
+        <w:fldChar w:fldCharType="end"/>
+      </w:r>
       <w:r>
         <w:t xml:space="preserve">: </w:t>
       </w:r>
@@ -2173,13 +2364,23 @@
       <w:r>
         <w:t xml:space="preserve">After removing the load, as seen in the figures </w:t>
       </w:r>
-      <w:proofErr w:type="gramStart"/>
-      <w:r>
-        <w:t>XX,XX</w:t>
-      </w:r>
-      <w:proofErr w:type="gramEnd"/>
-      <w:r>
-        <w:t xml:space="preserve"> and XX, all of them decreases. We can mention their relation in the part 1. Again, we that relation.</w:t>
+      <w:r>
+        <w:t>13</w:t>
+      </w:r>
+      <w:r>
+        <w:t>,</w:t>
+      </w:r>
+      <w:r>
+        <w:t xml:space="preserve"> 14</w:t>
+      </w:r>
+      <w:r>
+        <w:t xml:space="preserve"> and </w:t>
+      </w:r>
+      <w:r>
+        <w:t>15</w:t>
+      </w:r>
+      <w:r>
+        <w:t>, all of them decreases. We can mention their relation in the part 1. Again, we that relation.</w:t>
       </w:r>
     </w:p>
     <w:p>
@@ -2203,6 +2404,41 @@
     </w:p>
     <w:p>
       <w:pPr>
+        <w:jc w:val="both"/>
+      </w:pPr>
+      <w:r>
+        <w:t xml:space="preserve">1-) For this part, we need to use space vector </w:t>
+      </w:r>
+      <w:proofErr w:type="spellStart"/>
+      <w:r>
+        <w:t>pwm</w:t>
+      </w:r>
+      <w:proofErr w:type="spellEnd"/>
+      <w:r>
+        <w:t xml:space="preserve"> technique. For generating space vector, we use Simulink block. That block takes alfa-beta transformation result as input and generates gate signal with respect to space vector modulation. </w:t>
+      </w:r>
+    </w:p>
+    <w:p>
+      <w:pPr>
+        <w:jc w:val="both"/>
+      </w:pPr>
+      <w:r>
+        <w:tab/>
+        <w:t>We need to arrange the reference speed as %90 of rated speed. After reaching the steady state, we need to change the reference speed as rated speed.</w:t>
+      </w:r>
+      <w:r>
+        <w:t xml:space="preserve"> We took the same result with part B for speed as seen in the figure </w:t>
+      </w:r>
+      <w:r>
+        <w:t>16</w:t>
+      </w:r>
+      <w:r>
+        <w:t>.</w:t>
+      </w:r>
+    </w:p>
+    <w:p>
+      <w:pPr>
+        <w:keepNext/>
         <w:jc w:val="center"/>
       </w:pPr>
       <w:r>
@@ -2248,12 +2484,57 @@
     </w:p>
     <w:p>
       <w:pPr>
-        <w:jc w:val="center"/>
-      </w:pPr>
-      <w:r>
-        <w:rPr>
-          <w:noProof/>
-        </w:rPr>
+        <w:pStyle w:val="ResimYazs"/>
+        <w:jc w:val="center"/>
+      </w:pPr>
+      <w:r>
+        <w:t xml:space="preserve">Figure </w:t>
+      </w:r>
+      <w:fldSimple w:instr=" SEQ Figure \* ARABIC ">
+        <w:r>
+          <w:rPr>
+            <w:noProof/>
+          </w:rPr>
+          <w:t>16</w:t>
+        </w:r>
+      </w:fldSimple>
+      <w:r>
+        <w:t xml:space="preserve">: </w:t>
+      </w:r>
+      <w:r>
+        <w:t>Rotor Speed(rad/sec) vs time(sec) characteristic</w:t>
+      </w:r>
+    </w:p>
+    <w:p>
+      <w:r>
+        <w:t xml:space="preserve">The shape of current and torque waveforms looks like the same, but the magnitudes are not the same since in the space vector modulation technique, effective phase voltage and current increase. Therefore, we see that changes in the figure </w:t>
+      </w:r>
+      <w:r>
+        <w:t>17</w:t>
+      </w:r>
+      <w:r>
+        <w:t xml:space="preserve">, </w:t>
+      </w:r>
+      <w:r>
+        <w:t>18</w:t>
+      </w:r>
+      <w:r>
+        <w:t xml:space="preserve"> and </w:t>
+      </w:r>
+      <w:r>
+        <w:t>19.</w:t>
+      </w:r>
+    </w:p>
+    <w:p>
+      <w:pPr>
+        <w:keepNext/>
+        <w:jc w:val="center"/>
+      </w:pPr>
+      <w:r>
+        <w:rPr>
+          <w:noProof/>
+        </w:rPr>
+        <w:lastRenderedPageBreak/>
         <w:drawing>
           <wp:inline distT="0" distB="0" distL="0" distR="0" wp14:anchorId="1519317F" wp14:editId="3266CE16">
             <wp:extent cx="3697356" cy="1807991"/>
@@ -2293,13 +2574,36 @@
     </w:p>
     <w:p>
       <w:pPr>
-        <w:jc w:val="center"/>
-      </w:pPr>
-      <w:r>
-        <w:rPr>
-          <w:noProof/>
-        </w:rPr>
-        <w:lastRenderedPageBreak/>
+        <w:pStyle w:val="ResimYazs"/>
+        <w:jc w:val="center"/>
+      </w:pPr>
+      <w:r>
+        <w:t xml:space="preserve">Figure </w:t>
+      </w:r>
+      <w:fldSimple w:instr=" SEQ Figure \* ARABIC ">
+        <w:r>
+          <w:rPr>
+            <w:noProof/>
+          </w:rPr>
+          <w:t>17</w:t>
+        </w:r>
+      </w:fldSimple>
+      <w:r>
+        <w:t xml:space="preserve">: </w:t>
+      </w:r>
+      <w:r>
+        <w:t>Electromechanical Torque (Nm) vs time characteristic</w:t>
+      </w:r>
+    </w:p>
+    <w:p>
+      <w:pPr>
+        <w:keepNext/>
+        <w:jc w:val="center"/>
+      </w:pPr>
+      <w:r>
+        <w:rPr>
+          <w:noProof/>
+        </w:rPr>
         <w:drawing>
           <wp:inline distT="0" distB="0" distL="0" distR="0" wp14:anchorId="765DE823" wp14:editId="324F4BD7">
             <wp:extent cx="3840480" cy="1877978"/>
@@ -2339,6 +2643,30 @@
     </w:p>
     <w:p>
       <w:pPr>
+        <w:pStyle w:val="ResimYazs"/>
+        <w:jc w:val="center"/>
+      </w:pPr>
+      <w:r>
+        <w:t xml:space="preserve">Figure </w:t>
+      </w:r>
+      <w:fldSimple w:instr=" SEQ Figure \* ARABIC ">
+        <w:r>
+          <w:rPr>
+            <w:noProof/>
+          </w:rPr>
+          <w:t>18</w:t>
+        </w:r>
+      </w:fldSimple>
+      <w:r>
+        <w:t>:</w:t>
+      </w:r>
+      <w:r>
+        <w:t>d (blue) and q(red) currents vs time characteristics</w:t>
+      </w:r>
+    </w:p>
+    <w:p>
+      <w:pPr>
+        <w:keepNext/>
         <w:jc w:val="center"/>
       </w:pPr>
       <w:r>
@@ -2384,12 +2712,37 @@
     </w:p>
     <w:p>
       <w:pPr>
-        <w:jc w:val="center"/>
-      </w:pPr>
-      <w:r>
-        <w:rPr>
-          <w:noProof/>
-        </w:rPr>
+        <w:pStyle w:val="ResimYazs"/>
+        <w:jc w:val="center"/>
+      </w:pPr>
+      <w:r>
+        <w:t xml:space="preserve">Figure </w:t>
+      </w:r>
+      <w:fldSimple w:instr=" SEQ Figure \* ARABIC ">
+        <w:r>
+          <w:rPr>
+            <w:noProof/>
+          </w:rPr>
+          <w:t>19</w:t>
+        </w:r>
+      </w:fldSimple>
+      <w:r>
+        <w:t xml:space="preserve">: </w:t>
+      </w:r>
+      <w:r>
+        <w:t>VABC line currents from a distance</w:t>
+      </w:r>
+    </w:p>
+    <w:p>
+      <w:pPr>
+        <w:keepNext/>
+        <w:jc w:val="center"/>
+      </w:pPr>
+      <w:r>
+        <w:rPr>
+          <w:noProof/>
+        </w:rPr>
+        <w:lastRenderedPageBreak/>
         <w:drawing>
           <wp:inline distT="0" distB="0" distL="0" distR="0" wp14:anchorId="063E082A" wp14:editId="174E6B57">
             <wp:extent cx="3856383" cy="1885755"/>
@@ -2429,9 +2782,36 @@
     </w:p>
     <w:p>
       <w:pPr>
-        <w:jc w:val="center"/>
-      </w:pPr>
-      <w:r>
+        <w:pStyle w:val="ResimYazs"/>
+        <w:jc w:val="center"/>
+      </w:pPr>
+      <w:r>
+        <w:t xml:space="preserve">Figure </w:t>
+      </w:r>
+      <w:fldSimple w:instr=" SEQ Figure \* ARABIC ">
+        <w:r>
+          <w:rPr>
+            <w:noProof/>
+          </w:rPr>
+          <w:t>20</w:t>
+        </w:r>
+      </w:fldSimple>
+      <w:r>
+        <w:t xml:space="preserve">: </w:t>
+      </w:r>
+      <w:r>
+        <w:t>Three phase line currents upon close look</w:t>
+      </w:r>
+    </w:p>
+    <w:p>
+      <w:pPr>
+        <w:keepNext/>
+        <w:jc w:val="center"/>
+      </w:pPr>
+      <w:r>
+        <w:rPr>
+          <w:noProof/>
+        </w:rPr>
         <w:drawing>
           <wp:inline distT="0" distB="0" distL="0" distR="0" wp14:anchorId="611B5694" wp14:editId="7AE54B1D">
             <wp:extent cx="3756172" cy="1836752"/>
@@ -2469,62 +2849,531 @@
         </w:drawing>
       </w:r>
     </w:p>
+    <w:p>
+      <w:pPr>
+        <w:pStyle w:val="ResimYazs"/>
+        <w:jc w:val="center"/>
+      </w:pPr>
+      <w:r>
+        <w:t xml:space="preserve">Figure </w:t>
+      </w:r>
+      <w:fldSimple w:instr=" SEQ Figure \* ARABIC ">
+        <w:r>
+          <w:rPr>
+            <w:noProof/>
+          </w:rPr>
+          <w:t>21</w:t>
+        </w:r>
+      </w:fldSimple>
+      <w:r>
+        <w:t xml:space="preserve">: </w:t>
+      </w:r>
+      <w:r>
+        <w:t>Three phase line voltages upon close look with low pass filter</w:t>
+      </w:r>
+    </w:p>
+    <w:p>
+      <w:pPr>
+        <w:keepNext/>
+        <w:jc w:val="center"/>
+      </w:pPr>
+      <w:r>
+        <w:rPr>
+          <w:noProof/>
+        </w:rPr>
+        <w:drawing>
+          <wp:inline distT="0" distB="0" distL="0" distR="0" wp14:anchorId="4FCB6819" wp14:editId="29599EFD">
+            <wp:extent cx="3419475" cy="2176030"/>
+            <wp:effectExtent l="0" t="0" r="0" b="0"/>
+            <wp:docPr id="15" name="Resim 15" descr="C:\Users\Ali\Desktop\Reference-and-carrier-signal-of-SVM-40-ANALYSIS-AND-EVALUATION-The-output-waveform-of.png"/>
+            <wp:cNvGraphicFramePr>
+              <a:graphicFrameLocks xmlns:a="http://schemas.openxmlformats.org/drawingml/2006/main" noChangeAspect="1"/>
+            </wp:cNvGraphicFramePr>
+            <a:graphic xmlns:a="http://schemas.openxmlformats.org/drawingml/2006/main">
+              <a:graphicData uri="http://schemas.openxmlformats.org/drawingml/2006/picture">
+                <pic:pic xmlns:pic="http://schemas.openxmlformats.org/drawingml/2006/picture">
+                  <pic:nvPicPr>
+                    <pic:cNvPr id="0" name="Picture 1" descr="C:\Users\Ali\Desktop\Reference-and-carrier-signal-of-SVM-40-ANALYSIS-AND-EVALUATION-The-output-waveform-of.png"/>
+                    <pic:cNvPicPr>
+                      <a:picLocks noChangeAspect="1" noChangeArrowheads="1"/>
+                    </pic:cNvPicPr>
+                  </pic:nvPicPr>
+                  <pic:blipFill>
+                    <a:blip r:embed="rId28">
+                      <a:extLst>
+                        <a:ext uri="{28A0092B-C50C-407E-A947-70E740481C1C}">
+                          <a14:useLocalDpi xmlns:a14="http://schemas.microsoft.com/office/drawing/2010/main" val="0"/>
+                        </a:ext>
+                      </a:extLst>
+                    </a:blip>
+                    <a:srcRect/>
+                    <a:stretch>
+                      <a:fillRect/>
+                    </a:stretch>
+                  </pic:blipFill>
+                  <pic:spPr bwMode="auto">
+                    <a:xfrm>
+                      <a:off x="0" y="0"/>
+                      <a:ext cx="3443858" cy="2191547"/>
+                    </a:xfrm>
+                    <a:prstGeom prst="rect">
+                      <a:avLst/>
+                    </a:prstGeom>
+                    <a:noFill/>
+                    <a:ln>
+                      <a:noFill/>
+                    </a:ln>
+                  </pic:spPr>
+                </pic:pic>
+              </a:graphicData>
+            </a:graphic>
+          </wp:inline>
+        </w:drawing>
+      </w:r>
+    </w:p>
+    <w:p>
+      <w:pPr>
+        <w:pStyle w:val="ResimYazs"/>
+        <w:jc w:val="center"/>
+      </w:pPr>
+      <w:r>
+        <w:t xml:space="preserve">Figure </w:t>
+      </w:r>
+      <w:fldSimple w:instr=" SEQ Figure \* ARABIC ">
+        <w:r>
+          <w:rPr>
+            <w:noProof/>
+          </w:rPr>
+          <w:t>22</w:t>
+        </w:r>
+      </w:fldSimple>
+      <w:r>
+        <w:t>: Three phase reference voltage of SVPWM</w:t>
+      </w:r>
+    </w:p>
+    <w:p>
+      <w:pPr>
+        <w:rPr>
+          <w:lang w:val="en-US"/>
+        </w:rPr>
+      </w:pPr>
+      <w:r>
+        <w:t>In the figure 21, we see the reference switching voltage of SVPWM output. However, we did not expect this result. The waveforms should be seen like in the figure 22. The problem can be that we could not use the Simulink block proper or reference voltages is changing continuously.</w:t>
+      </w:r>
+    </w:p>
     <w:p/>
     <w:p>
       <w:pPr>
+        <w:ind w:firstLine="720"/>
+        <w:rPr>
+          <w:lang w:val="en-US"/>
+        </w:rPr>
+      </w:pPr>
+      <w:r>
+        <w:rPr>
+          <w:lang w:val="en-US"/>
+        </w:rPr>
+        <w:lastRenderedPageBreak/>
+        <w:t xml:space="preserve">In the second part, when motor reaches </w:t>
+      </w:r>
+      <w:r>
+        <w:rPr>
+          <w:lang w:val="en-US"/>
+        </w:rPr>
+        <w:t xml:space="preserve">to </w:t>
+      </w:r>
+      <w:r>
+        <w:rPr>
+          <w:lang w:val="en-US"/>
+        </w:rPr>
+        <w:t xml:space="preserve">the </w:t>
+      </w:r>
+      <w:r>
+        <w:rPr>
+          <w:lang w:val="en-US"/>
+        </w:rPr>
+        <w:t>steady state value, we need to remove the load. We simulate this test condition. In the figure 23, we can see the speed changing and it is changing a little bit.</w:t>
+      </w:r>
+    </w:p>
+    <w:p>
+      <w:pPr>
+        <w:keepNext/>
+        <w:jc w:val="center"/>
+      </w:pPr>
+      <w:r>
+        <w:drawing>
+          <wp:inline distT="0" distB="0" distL="0" distR="0" wp14:anchorId="1D96EBB2" wp14:editId="2EE4B0F4">
+            <wp:extent cx="3871135" cy="1876425"/>
+            <wp:effectExtent l="0" t="0" r="0" b="0"/>
+            <wp:docPr id="17" name="Resim 17"/>
+            <wp:cNvGraphicFramePr>
+              <a:graphicFrameLocks xmlns:a="http://schemas.openxmlformats.org/drawingml/2006/main" noChangeAspect="1"/>
+            </wp:cNvGraphicFramePr>
+            <a:graphic xmlns:a="http://schemas.openxmlformats.org/drawingml/2006/main">
+              <a:graphicData uri="http://schemas.openxmlformats.org/drawingml/2006/picture">
+                <pic:pic xmlns:pic="http://schemas.openxmlformats.org/drawingml/2006/picture">
+                  <pic:nvPicPr>
+                    <pic:cNvPr id="1" name=""/>
+                    <pic:cNvPicPr/>
+                  </pic:nvPicPr>
+                  <pic:blipFill>
+                    <a:blip r:embed="rId29"/>
+                    <a:stretch>
+                      <a:fillRect/>
+                    </a:stretch>
+                  </pic:blipFill>
+                  <pic:spPr>
+                    <a:xfrm>
+                      <a:off x="0" y="0"/>
+                      <a:ext cx="3875578" cy="1878579"/>
+                    </a:xfrm>
+                    <a:prstGeom prst="rect">
+                      <a:avLst/>
+                    </a:prstGeom>
+                  </pic:spPr>
+                </pic:pic>
+              </a:graphicData>
+            </a:graphic>
+          </wp:inline>
+        </w:drawing>
+      </w:r>
+    </w:p>
+    <w:p>
+      <w:pPr>
+        <w:pStyle w:val="ResimYazs"/>
+        <w:jc w:val="center"/>
+      </w:pPr>
+      <w:r>
+        <w:t xml:space="preserve">Figure </w:t>
+      </w:r>
+      <w:fldSimple w:instr=" SEQ Figure \* ARABIC ">
+        <w:r>
+          <w:rPr>
+            <w:noProof/>
+          </w:rPr>
+          <w:t>23</w:t>
+        </w:r>
+      </w:fldSimple>
+      <w:r>
+        <w:t xml:space="preserve">: </w:t>
+      </w:r>
+      <w:r>
+        <w:t>Rotor Speed(rad/sec) vs time(sec) characteristic</w:t>
+      </w:r>
+    </w:p>
+    <w:p>
+      <w:pPr>
+        <w:keepNext/>
+        <w:jc w:val="center"/>
+      </w:pPr>
+      <w:r>
+        <w:drawing>
+          <wp:inline distT="0" distB="0" distL="0" distR="0" wp14:anchorId="6522BA3F" wp14:editId="0AF3F632">
+            <wp:extent cx="4143375" cy="2159778"/>
+            <wp:effectExtent l="0" t="0" r="0" b="0"/>
+            <wp:docPr id="18" name="Resim 18"/>
+            <wp:cNvGraphicFramePr>
+              <a:graphicFrameLocks xmlns:a="http://schemas.openxmlformats.org/drawingml/2006/main" noChangeAspect="1"/>
+            </wp:cNvGraphicFramePr>
+            <a:graphic xmlns:a="http://schemas.openxmlformats.org/drawingml/2006/main">
+              <a:graphicData uri="http://schemas.openxmlformats.org/drawingml/2006/picture">
+                <pic:pic xmlns:pic="http://schemas.openxmlformats.org/drawingml/2006/picture">
+                  <pic:nvPicPr>
+                    <pic:cNvPr id="1" name=""/>
+                    <pic:cNvPicPr/>
+                  </pic:nvPicPr>
+                  <pic:blipFill>
+                    <a:blip r:embed="rId30"/>
+                    <a:stretch>
+                      <a:fillRect/>
+                    </a:stretch>
+                  </pic:blipFill>
+                  <pic:spPr>
+                    <a:xfrm>
+                      <a:off x="0" y="0"/>
+                      <a:ext cx="4147364" cy="2161857"/>
+                    </a:xfrm>
+                    <a:prstGeom prst="rect">
+                      <a:avLst/>
+                    </a:prstGeom>
+                  </pic:spPr>
+                </pic:pic>
+              </a:graphicData>
+            </a:graphic>
+          </wp:inline>
+        </w:drawing>
+      </w:r>
+    </w:p>
+    <w:p>
+      <w:pPr>
+        <w:pStyle w:val="ResimYazs"/>
+        <w:jc w:val="center"/>
+      </w:pPr>
+      <w:r>
+        <w:t xml:space="preserve">Figure </w:t>
+      </w:r>
+      <w:fldSimple w:instr=" SEQ Figure \* ARABIC ">
+        <w:r>
+          <w:rPr>
+            <w:noProof/>
+          </w:rPr>
+          <w:t>24</w:t>
+        </w:r>
+      </w:fldSimple>
+      <w:r>
+        <w:t xml:space="preserve">: </w:t>
+      </w:r>
+      <w:r>
+        <w:t>VABC line currents from a distance</w:t>
+      </w:r>
+    </w:p>
+    <w:p>
+      <w:r>
+        <w:t>In the figure 24, we can see current changing. It is the same with SPWM technique, but current magnitudes are not the same.</w:t>
+      </w:r>
+      <w:r>
+        <w:t xml:space="preserve"> In the figure 25, output is, also, zero.</w:t>
+      </w:r>
+    </w:p>
+    <w:p>
+      <w:pPr>
+        <w:keepNext/>
+        <w:jc w:val="center"/>
+      </w:pPr>
+      <w:r>
+        <w:drawing>
+          <wp:inline distT="0" distB="0" distL="0" distR="0" wp14:anchorId="6C38C333" wp14:editId="36A8A7F7">
+            <wp:extent cx="3686175" cy="1908463"/>
+            <wp:effectExtent l="0" t="0" r="0" b="0"/>
+            <wp:docPr id="23" name="Resim 23"/>
+            <wp:cNvGraphicFramePr>
+              <a:graphicFrameLocks xmlns:a="http://schemas.openxmlformats.org/drawingml/2006/main" noChangeAspect="1"/>
+            </wp:cNvGraphicFramePr>
+            <a:graphic xmlns:a="http://schemas.openxmlformats.org/drawingml/2006/main">
+              <a:graphicData uri="http://schemas.openxmlformats.org/drawingml/2006/picture">
+                <pic:pic xmlns:pic="http://schemas.openxmlformats.org/drawingml/2006/picture">
+                  <pic:nvPicPr>
+                    <pic:cNvPr id="1" name=""/>
+                    <pic:cNvPicPr/>
+                  </pic:nvPicPr>
+                  <pic:blipFill>
+                    <a:blip r:embed="rId31"/>
+                    <a:stretch>
+                      <a:fillRect/>
+                    </a:stretch>
+                  </pic:blipFill>
+                  <pic:spPr>
+                    <a:xfrm>
+                      <a:off x="0" y="0"/>
+                      <a:ext cx="3699201" cy="1915207"/>
+                    </a:xfrm>
+                    <a:prstGeom prst="rect">
+                      <a:avLst/>
+                    </a:prstGeom>
+                  </pic:spPr>
+                </pic:pic>
+              </a:graphicData>
+            </a:graphic>
+          </wp:inline>
+        </w:drawing>
+      </w:r>
+    </w:p>
+    <w:p>
+      <w:pPr>
+        <w:pStyle w:val="ResimYazs"/>
+        <w:jc w:val="center"/>
+      </w:pPr>
+      <w:r>
+        <w:t xml:space="preserve">Figure </w:t>
+      </w:r>
+      <w:fldSimple w:instr=" SEQ Figure \* ARABIC ">
+        <w:r>
+          <w:rPr>
+            <w:noProof/>
+          </w:rPr>
+          <w:t>25</w:t>
+        </w:r>
+      </w:fldSimple>
+      <w:r>
+        <w:t xml:space="preserve">: </w:t>
+      </w:r>
+      <w:r>
+        <w:t>Electromechanical Torque (Nm) vs time characteristic</w:t>
+      </w:r>
+    </w:p>
+    <w:p/>
+    <w:p/>
+    <w:p>
+      <w:pPr>
         <w:jc w:val="both"/>
       </w:pPr>
       <w:r>
-        <w:lastRenderedPageBreak/>
-        <w:t xml:space="preserve">2-) </w:t>
-      </w:r>
-      <w:r>
-        <w:t>The SVPWM technique gives higher level</w:t>
-      </w:r>
-      <w:r>
-        <w:t xml:space="preserve"> </w:t>
-      </w:r>
-      <w:r>
-        <w:t>of fundamental voltage as compared to SPWM.</w:t>
-      </w:r>
-      <w:r>
-        <w:t xml:space="preserve"> </w:t>
-      </w:r>
-      <w:r>
-        <w:t>The</w:t>
-      </w:r>
-      <w:r>
-        <w:t xml:space="preserve"> </w:t>
-      </w:r>
-      <w:r>
-        <w:t xml:space="preserve">comparison of </w:t>
-      </w:r>
-      <w:r>
-        <w:t>these two modulations</w:t>
-      </w:r>
-      <w:r>
-        <w:t xml:space="preserve"> gives the</w:t>
-      </w:r>
-      <w:r>
-        <w:t xml:space="preserve"> </w:t>
-      </w:r>
-      <w:r>
-        <w:t>results that SVPWM is the best and most reliable modulation because it enables efficient use of DC</w:t>
-      </w:r>
-      <w:r>
-        <w:t xml:space="preserve"> </w:t>
-      </w:r>
-      <w:r>
-        <w:t>voltages and smartly works with vector control thus, gives less Total Harmonic Distortion (THD),</w:t>
-      </w:r>
-      <w:r>
-        <w:t xml:space="preserve"> </w:t>
-      </w:r>
-      <w:r>
-        <w:t>better PF, and less switching losses at high frequencies.</w:t>
+        <w:t>2-) The SVPWM technique gives higher level of fundamental voltage as compared to SPWM. The comparison of these two modulations gives the results that SVPWM is the best and most reliable modulation because it enables efficient use of DC voltages and smartly works with vector control thus, gives less Total Harmonic Distortion (THD), better PF, and less switching losses at high frequencies.</w:t>
+      </w:r>
+    </w:p>
+    <w:p>
+      <w:pPr>
+        <w:jc w:val="both"/>
+      </w:pPr>
+    </w:p>
+    <w:p>
+      <w:pPr>
+        <w:jc w:val="both"/>
+      </w:pPr>
+      <w:r>
+        <w:t>3-)</w:t>
+      </w:r>
+      <w:r>
+        <w:t xml:space="preserve"> In this part, we need to observe 3-phase reference voltages. As these waveforms are square waveform, to observe clearly, we put a low pass filter. As seen in the figure 26, there are huge distortion compared to in the figure 27. Also, Waveforms in the figure 26, looks like triangular. However, waveforms in the figure 27 looks like more sinusoidal. We expected these results since we learned that </w:t>
+      </w:r>
+      <w:proofErr w:type="spellStart"/>
+      <w:r>
+        <w:t>sp</w:t>
       </w:r>
       <w:bookmarkStart w:id="0" w:name="_GoBack"/>
       <w:bookmarkEnd w:id="0"/>
+      <w:r>
+        <w:t>wm</w:t>
+      </w:r>
+      <w:proofErr w:type="spellEnd"/>
+      <w:r>
+        <w:t xml:space="preserve"> has huge distortion.</w:t>
+      </w:r>
+    </w:p>
+    <w:p>
+      <w:pPr>
+        <w:keepNext/>
+        <w:jc w:val="center"/>
+      </w:pPr>
+      <w:r>
+        <w:drawing>
+          <wp:inline distT="0" distB="0" distL="0" distR="0" wp14:anchorId="0C0A187B" wp14:editId="1BA85A06">
+            <wp:extent cx="4109752" cy="2266950"/>
+            <wp:effectExtent l="0" t="0" r="5080" b="0"/>
+            <wp:docPr id="25" name="Resim 25"/>
+            <wp:cNvGraphicFramePr>
+              <a:graphicFrameLocks xmlns:a="http://schemas.openxmlformats.org/drawingml/2006/main" noChangeAspect="1"/>
+            </wp:cNvGraphicFramePr>
+            <a:graphic xmlns:a="http://schemas.openxmlformats.org/drawingml/2006/main">
+              <a:graphicData uri="http://schemas.openxmlformats.org/drawingml/2006/picture">
+                <pic:pic xmlns:pic="http://schemas.openxmlformats.org/drawingml/2006/picture">
+                  <pic:nvPicPr>
+                    <pic:cNvPr id="1" name=""/>
+                    <pic:cNvPicPr/>
+                  </pic:nvPicPr>
+                  <pic:blipFill>
+                    <a:blip r:embed="rId32"/>
+                    <a:stretch>
+                      <a:fillRect/>
+                    </a:stretch>
+                  </pic:blipFill>
+                  <pic:spPr>
+                    <a:xfrm>
+                      <a:off x="0" y="0"/>
+                      <a:ext cx="4119826" cy="2272507"/>
+                    </a:xfrm>
+                    <a:prstGeom prst="rect">
+                      <a:avLst/>
+                    </a:prstGeom>
+                  </pic:spPr>
+                </pic:pic>
+              </a:graphicData>
+            </a:graphic>
+          </wp:inline>
+        </w:drawing>
+      </w:r>
+    </w:p>
+    <w:p>
+      <w:pPr>
+        <w:pStyle w:val="ResimYazs"/>
+        <w:jc w:val="center"/>
+      </w:pPr>
+      <w:r>
+        <w:t xml:space="preserve">Figure </w:t>
+      </w:r>
+      <w:fldSimple w:instr=" SEQ Figure \* ARABIC ">
+        <w:r>
+          <w:rPr>
+            <w:noProof/>
+          </w:rPr>
+          <w:t>26</w:t>
+        </w:r>
+      </w:fldSimple>
+      <w:r>
+        <w:t>: Sinusoidal PWM phase reference voltages</w:t>
+      </w:r>
+    </w:p>
+    <w:p>
+      <w:pPr>
+        <w:keepNext/>
+        <w:jc w:val="center"/>
+      </w:pPr>
+      <w:r>
+        <w:drawing>
+          <wp:inline distT="0" distB="0" distL="0" distR="0" wp14:anchorId="13E18C5E" wp14:editId="5908E36A">
+            <wp:extent cx="4191000" cy="2000576"/>
+            <wp:effectExtent l="0" t="0" r="0" b="0"/>
+            <wp:docPr id="24" name="Resim 24"/>
+            <wp:cNvGraphicFramePr>
+              <a:graphicFrameLocks xmlns:a="http://schemas.openxmlformats.org/drawingml/2006/main" noChangeAspect="1"/>
+            </wp:cNvGraphicFramePr>
+            <a:graphic xmlns:a="http://schemas.openxmlformats.org/drawingml/2006/main">
+              <a:graphicData uri="http://schemas.openxmlformats.org/drawingml/2006/picture">
+                <pic:pic xmlns:pic="http://schemas.openxmlformats.org/drawingml/2006/picture">
+                  <pic:nvPicPr>
+                    <pic:cNvPr id="1" name=""/>
+                    <pic:cNvPicPr/>
+                  </pic:nvPicPr>
+                  <pic:blipFill>
+                    <a:blip r:embed="rId33"/>
+                    <a:stretch>
+                      <a:fillRect/>
+                    </a:stretch>
+                  </pic:blipFill>
+                  <pic:spPr>
+                    <a:xfrm>
+                      <a:off x="0" y="0"/>
+                      <a:ext cx="4195628" cy="2002785"/>
+                    </a:xfrm>
+                    <a:prstGeom prst="rect">
+                      <a:avLst/>
+                    </a:prstGeom>
+                  </pic:spPr>
+                </pic:pic>
+              </a:graphicData>
+            </a:graphic>
+          </wp:inline>
+        </w:drawing>
+      </w:r>
+    </w:p>
+    <w:p>
+      <w:pPr>
+        <w:pStyle w:val="ResimYazs"/>
+        <w:jc w:val="center"/>
+      </w:pPr>
+      <w:r>
+        <w:t xml:space="preserve">Figure </w:t>
+      </w:r>
+      <w:fldSimple w:instr=" SEQ Figure \* ARABIC ">
+        <w:r>
+          <w:rPr>
+            <w:noProof/>
+          </w:rPr>
+          <w:t>27</w:t>
+        </w:r>
+      </w:fldSimple>
+      <w:r>
+        <w:t xml:space="preserve">: </w:t>
+      </w:r>
+      <w:r>
+        <w:t>S</w:t>
+      </w:r>
+      <w:r>
+        <w:t xml:space="preserve">pace Vector </w:t>
+      </w:r>
+      <w:r>
+        <w:t>PWM phase reference voltages</w:t>
+      </w:r>
     </w:p>
     <w:p>
       <w:pPr>

</xml_diff>